<commit_message>
Verzija 4 ispravka URI reference sa drugim timovima i standardom Akoma Ntoso
</commit_message>
<xml_diff>
--- a/schemata/Izgled referenci Akoma Ntoso formata za propise Republike Srbije.docx
+++ b/schemata/Izgled referenci Akoma Ntoso formata za propise Republike Srbije.docx
@@ -562,15 +562,15 @@
           <w:szCs w:val="20"/>
           <w:rtl w:val="0"/>
         </w:rPr>
-        <w:t xml:space="preserve"> (</w:t>
-      </w:r>
-      <w:r>
-        <w:rPr>
-          <w:sz w:val="20"/>
-          <w:szCs w:val="20"/>
-          <w:rtl w:val="0"/>
-        </w:rPr>
-        <w:t xml:space="preserve">Broj akta) - Broj akta koje je proglašen u datoj godini u ogovarajućem službenom listu označen sa NN, </w:t>
+        <w:t xml:space="preserve"> (Jednistveni b</w:t>
+      </w:r>
+      <w:r>
+        <w:rPr>
+          <w:sz w:val="20"/>
+          <w:szCs w:val="20"/>
+          <w:rtl w:val="0"/>
+        </w:rPr>
+        <w:t xml:space="preserve">roj akta) - Broj akta koje je proglašen u datoj godini u ogovarajućem službenom listu označen sa BR, </w:t>
       </w:r>
       <w:r>
         <w:rPr>
@@ -595,15 +595,15 @@
           <w:szCs w:val="20"/>
           <w:rtl w:val="0"/>
         </w:rPr>
-        <w:t xml:space="preserve">NN(-Z). </w:t>
-      </w:r>
-      <w:r>
-        <w:rPr>
-          <w:sz w:val="20"/>
-          <w:szCs w:val="20"/>
-          <w:rtl w:val="0"/>
-        </w:rPr>
-        <w:t xml:space="preserve">U slučaju da se ne zna stavlja se </w:t>
+        <w:t xml:space="preserve">Godina službenog glasnika-Broj sluzbenog glasnika-BR. </w:t>
+      </w:r>
+      <w:r>
+        <w:rPr>
+          <w:sz w:val="20"/>
+          <w:szCs w:val="20"/>
+          <w:rtl w:val="0"/>
+        </w:rPr>
+        <w:t xml:space="preserve">Odnosi se na službeni glasniku u kome se prvi put objavio propis. </w:t>
       </w:r>
       <w:r>
         <w:rPr>
@@ -612,6 +612,23 @@
           <w:szCs w:val="20"/>
           <w:rtl w:val="0"/>
         </w:rPr>
+        <w:t xml:space="preserve"> </w:t>
+      </w:r>
+      <w:r>
+        <w:rPr>
+          <w:sz w:val="20"/>
+          <w:szCs w:val="20"/>
+          <w:rtl w:val="0"/>
+        </w:rPr>
+        <w:t xml:space="preserve">U slučaju da se ne zna BR stavlja se </w:t>
+      </w:r>
+      <w:r>
+        <w:rPr>
+          <w:b w:val="1"/>
+          <w:sz w:val="20"/>
+          <w:szCs w:val="20"/>
+          <w:rtl w:val="0"/>
+        </w:rPr>
         <w:t xml:space="preserve">nn</w:t>
       </w:r>
       <w:r>
@@ -620,7 +637,7 @@
           <w:szCs w:val="20"/>
           <w:rtl w:val="0"/>
         </w:rPr>
-        <w:t xml:space="preserve">.</w:t>
+        <w:t xml:space="preserve">. BR se može pronaći u službenom glasniku iznad zakona koji se spominje, uglavnom četvorocifren broj”</w:t>
       </w:r>
     </w:p>
     <w:p>
@@ -639,16 +656,26 @@
           <w:szCs w:val="20"/>
           <w:rtl w:val="0"/>
         </w:rPr>
-        <w:t xml:space="preserve">Primeri za pronalaženje GOD</w:t>
-      </w:r>
-      <w:r>
-        <w:rPr>
-          <w:sz w:val="20"/>
-          <w:szCs w:val="20"/>
-          <w:rtl w:val="0"/>
-        </w:rPr>
-        <w:t xml:space="preserve"> i </w:t>
-      </w:r>
+        <w:t xml:space="preserve">Primer1: “</w:t>
+      </w:r>
+      <w:r>
+        <w:rPr>
+          <w:sz w:val="20"/>
+          <w:szCs w:val="20"/>
+          <w:rtl w:val="0"/>
+        </w:rPr>
+        <w:t xml:space="preserve">akn/rs/act/zakon/2013/2013-104-4477”</w:t>
+      </w:r>
+    </w:p>
+    <w:p>
+      <w:pPr>
+        <w:ind w:firstLine="720"/>
+        <w:jc w:val="both"/>
+        <w:rPr>
+          <w:sz w:val="20"/>
+          <w:szCs w:val="20"/>
+        </w:rPr>
+      </w:pPr>
       <w:r>
         <w:rPr>
           <w:b w:val="1"/>
@@ -656,161 +683,15 @@
           <w:szCs w:val="20"/>
           <w:rtl w:val="0"/>
         </w:rPr>
-        <w:t xml:space="preserve">BR-AK</w:t>
-      </w:r>
-      <w:r>
-        <w:rPr>
-          <w:sz w:val="20"/>
-          <w:szCs w:val="20"/>
-          <w:rtl w:val="0"/>
-        </w:rPr>
-        <w:t xml:space="preserve">:</w:t>
-      </w:r>
-    </w:p>
-    <w:p>
-      <w:pPr>
-        <w:numPr>
-          <w:ilvl w:val="0"/>
-          <w:numId w:val="1"/>
-        </w:numPr>
-        <w:ind w:left="1440" w:hanging="360"/>
-        <w:jc w:val="both"/>
-        <w:rPr>
-          <w:sz w:val="20"/>
-          <w:szCs w:val="20"/>
-          <w:u w:val="none"/>
-        </w:rPr>
-      </w:pPr>
-      <w:r>
-        <w:rPr>
-          <w:sz w:val="20"/>
-          <w:szCs w:val="20"/>
-          <w:rtl w:val="0"/>
-        </w:rPr>
-        <w:t xml:space="preserve">‘„Službeni glasnik RS“, br. 135 od 21. decembra 2004’ - u ovom primeru broja akta je 135 i godina je 2004) </w:t>
-      </w:r>
-    </w:p>
-    <w:p>
-      <w:pPr>
-        <w:ind w:left="1440" w:firstLine="0"/>
-        <w:jc w:val="both"/>
-        <w:rPr>
-          <w:sz w:val="20"/>
-          <w:szCs w:val="20"/>
-        </w:rPr>
-      </w:pPr>
-      <w:r>
-        <w:rPr>
-          <w:b w:val="1"/>
-          <w:sz w:val="20"/>
-          <w:szCs w:val="20"/>
-          <w:rtl w:val="0"/>
-        </w:rPr>
-        <w:t xml:space="preserve">Referenca</w:t>
-      </w:r>
-      <w:r>
-        <w:rPr>
-          <w:sz w:val="20"/>
-          <w:szCs w:val="20"/>
-          <w:rtl w:val="0"/>
-        </w:rPr>
-        <w:t xml:space="preserve">:  “akn/rs/act/zakon/2004/135”</w:t>
-      </w:r>
-    </w:p>
-    <w:p>
-      <w:pPr>
-        <w:numPr>
-          <w:ilvl w:val="0"/>
-          <w:numId w:val="1"/>
-        </w:numPr>
-        <w:ind w:left="1440" w:hanging="360"/>
-        <w:jc w:val="both"/>
-        <w:rPr>
-          <w:sz w:val="20"/>
-          <w:szCs w:val="20"/>
-          <w:u w:val="none"/>
-        </w:rPr>
-      </w:pPr>
-      <w:r>
-        <w:rPr>
-          <w:sz w:val="20"/>
-          <w:szCs w:val="20"/>
-          <w:rtl w:val="0"/>
-        </w:rPr>
-        <w:t xml:space="preserve">‘Nacionalna strategija za mlade za period od 2015. do 2025. godine: 22/2015-45’ - u ovom primeru se pojavio specilajan slucaj i broj akta je 22-45 i godina je 2015.</w:t>
-      </w:r>
-    </w:p>
-    <w:p>
-      <w:pPr>
-        <w:ind w:left="0" w:firstLine="0"/>
-        <w:jc w:val="both"/>
-        <w:rPr>
-          <w:sz w:val="20"/>
-          <w:szCs w:val="20"/>
-        </w:rPr>
-      </w:pPr>
-      <w:r>
-        <w:rPr>
-          <w:sz w:val="20"/>
-          <w:szCs w:val="20"/>
-          <w:rtl w:val="0"/>
-        </w:rPr>
-        <w:tab/>
-        <w:t xml:space="preserve">             </w:t>
-      </w:r>
-      <w:r>
-        <w:rPr>
-          <w:b w:val="1"/>
-          <w:sz w:val="20"/>
-          <w:szCs w:val="20"/>
-          <w:rtl w:val="0"/>
-        </w:rPr>
-        <w:t xml:space="preserve">Referenca</w:t>
-      </w:r>
-      <w:r>
-        <w:rPr>
-          <w:sz w:val="20"/>
-          <w:szCs w:val="20"/>
-          <w:rtl w:val="0"/>
-        </w:rPr>
-        <w:t xml:space="preserve">: “akn/rs/act/zakon/2015/22-45”</w:t>
-      </w:r>
-    </w:p>
-    <w:p>
-      <w:pPr>
-        <w:ind w:left="720" w:firstLine="0"/>
-        <w:jc w:val="both"/>
-        <w:rPr/>
-      </w:pPr>
-      <w:r>
-        <w:rPr>
-          <w:b w:val="1"/>
-          <w:sz w:val="20"/>
-          <w:szCs w:val="20"/>
-          <w:rtl w:val="0"/>
-        </w:rPr>
-        <w:t xml:space="preserve">Napomena: </w:t>
-      </w:r>
-      <w:r>
-        <w:rPr>
-          <w:sz w:val="20"/>
-          <w:szCs w:val="20"/>
-          <w:rtl w:val="0"/>
-        </w:rPr>
-        <w:t xml:space="preserve">Gde NN predstavlja broj akta, u tekstu </w:t>
-      </w:r>
-      <w:r>
-        <w:rPr>
-          <w:sz w:val="20"/>
-          <w:szCs w:val="20"/>
-          <w:rtl w:val="0"/>
-        </w:rPr>
-        <w:t xml:space="preserve">može da se pojavi u obliku NN/YY-Z, gde Z predstavlja tacku godišnjeg dnevnog reda. To je od značaja samo za zakonodavce. Ako postoji ta informacija ona se doda.</w:t>
-      </w:r>
-      <w:r>
-        <w:rPr>
-          <w:rtl w:val="0"/>
-        </w:rPr>
+        <w:t xml:space="preserve">Primer2: “</w:t>
+      </w:r>
+      <w:r>
+        <w:rPr>
+          <w:sz w:val="20"/>
+          <w:szCs w:val="20"/>
+          <w:rtl w:val="0"/>
+        </w:rPr>
+        <w:t xml:space="preserve">akn/rs/act/zakon/2013/2013-104-nn”</w:t>
       </w:r>
     </w:p>
     <w:p>
@@ -893,7 +774,14 @@
           <w:b w:val="1"/>
           <w:rtl w:val="0"/>
         </w:rPr>
-        <w:t xml:space="preserve">akn/&lt;DR&gt;/&lt;TIP&gt;/&lt;PTIP&gt;/&lt;GOD&gt;/&lt;BR-AK&gt;/&lt;JEZ&gt;@&lt;D-PRE-V&gt;&lt;EXT&gt;</w:t>
+        <w:t xml:space="preserve">akn/&lt;DR&gt;/&lt;TIP&gt;/&lt;PTIP&gt;/&lt;GOD&gt;/&lt;BR-AK&gt;</w:t>
+      </w:r>
+      <w:r>
+        <w:rPr>
+          <w:b w:val="1"/>
+          <w:rtl w:val="0"/>
+        </w:rPr>
+        <w:t xml:space="preserve">/&lt;JEZ&gt;@&lt;V&gt;</w:t>
       </w:r>
     </w:p>
     <w:p>
@@ -985,7 +873,24 @@
           <w:szCs w:val="20"/>
           <w:rtl w:val="0"/>
         </w:rPr>
-        <w:t xml:space="preserve">nezavisno od čerilice ili latinice).</w:t>
+        <w:t xml:space="preserve">nezavisno od čerilice ili latinice). U slučaju da se ne zna stavlja se “und” (skraćeno od </w:t>
+      </w:r>
+      <w:r>
+        <w:rPr>
+          <w:i w:val="1"/>
+          <w:sz w:val="20"/>
+          <w:szCs w:val="20"/>
+          <w:rtl w:val="0"/>
+        </w:rPr>
+        <w:t xml:space="preserve">unidentified</w:t>
+      </w:r>
+      <w:r>
+        <w:rPr>
+          <w:sz w:val="20"/>
+          <w:szCs w:val="20"/>
+          <w:rtl w:val="0"/>
+        </w:rPr>
+        <w:t xml:space="preserve">). </w:t>
       </w:r>
       <w:r>
         <w:rPr>
@@ -994,23 +899,31 @@
           <w:szCs w:val="20"/>
           <w:rtl w:val="0"/>
         </w:rPr>
+        <w:t xml:space="preserve">Napomena:</w:t>
+      </w:r>
+      <w:r>
+        <w:rPr>
+          <w:sz w:val="20"/>
+          <w:szCs w:val="20"/>
+          <w:rtl w:val="0"/>
+        </w:rPr>
         <w:t xml:space="preserve"> </w:t>
       </w:r>
       <w:r>
         <w:rPr>
+          <w:sz w:val="20"/>
+          <w:szCs w:val="20"/>
+          <w:rtl w:val="0"/>
+        </w:rPr>
+        <w:t xml:space="preserve">posle njega sledi</w:t>
+      </w:r>
+      <w:r>
+        <w:rPr>
           <w:b w:val="1"/>
           <w:sz w:val="20"/>
           <w:szCs w:val="20"/>
           <w:rtl w:val="0"/>
         </w:rPr>
-        <w:t xml:space="preserve">Napomena:</w:t>
-      </w:r>
-      <w:r>
-        <w:rPr>
-          <w:sz w:val="20"/>
-          <w:szCs w:val="20"/>
-          <w:rtl w:val="0"/>
-        </w:rPr>
         <w:t xml:space="preserve"> </w:t>
       </w:r>
       <w:r>
@@ -1019,8 +932,33 @@
           <w:szCs w:val="20"/>
           <w:rtl w:val="0"/>
         </w:rPr>
-        <w:t xml:space="preserve">posle njega sledi</w:t>
-      </w:r>
+        <w:t xml:space="preserve">obavezan znak “@” koji označava </w:t>
+      </w:r>
+      <w:r>
+        <w:rPr>
+          <w:sz w:val="20"/>
+          <w:szCs w:val="20"/>
+          <w:rtl w:val="0"/>
+        </w:rPr>
+        <w:t xml:space="preserve">konkretnu</w:t>
+      </w:r>
+      <w:r>
+        <w:rPr>
+          <w:sz w:val="20"/>
+          <w:szCs w:val="20"/>
+          <w:rtl w:val="0"/>
+        </w:rPr>
+        <w:t xml:space="preserve"> verziju</w:t>
+      </w:r>
+    </w:p>
+    <w:p>
+      <w:pPr>
+        <w:jc w:val="both"/>
+        <w:rPr>
+          <w:sz w:val="20"/>
+          <w:szCs w:val="20"/>
+        </w:rPr>
+      </w:pPr>
       <w:r>
         <w:rPr>
           <w:b w:val="1"/>
@@ -1028,15 +966,15 @@
           <w:szCs w:val="20"/>
           <w:rtl w:val="0"/>
         </w:rPr>
-        <w:t xml:space="preserve"> </w:t>
-      </w:r>
-      <w:r>
-        <w:rPr>
-          <w:sz w:val="20"/>
-          <w:szCs w:val="20"/>
-          <w:rtl w:val="0"/>
-        </w:rPr>
-        <w:t xml:space="preserve">obavezan znak “@” koji označava </w:t>
+        <w:t xml:space="preserve">V</w:t>
+      </w:r>
+      <w:r>
+        <w:rPr>
+          <w:sz w:val="20"/>
+          <w:szCs w:val="20"/>
+          <w:rtl w:val="0"/>
+        </w:rPr>
+        <w:t xml:space="preserve"> (Verzija) - U slučaju da se ne zna može prazno. Stavlja se Godina službenog glasnika-Broj službenog glaniska-broj akta u službenom glasniku. Odnosi se na </w:t>
       </w:r>
       <w:r>
         <w:rPr>
@@ -1052,76 +990,15 @@
           <w:szCs w:val="20"/>
           <w:rtl w:val="0"/>
         </w:rPr>
-        <w:t xml:space="preserve"> verziju</w:t>
-      </w:r>
-    </w:p>
-    <w:p>
-      <w:pPr>
-        <w:jc w:val="both"/>
-        <w:rPr>
-          <w:sz w:val="20"/>
-          <w:szCs w:val="20"/>
-        </w:rPr>
-      </w:pPr>
-      <w:r>
-        <w:rPr>
-          <w:b w:val="1"/>
-          <w:sz w:val="20"/>
-          <w:szCs w:val="20"/>
-          <w:rtl w:val="0"/>
-        </w:rPr>
-        <w:t xml:space="preserve">D-PRE-V</w:t>
-      </w:r>
-      <w:r>
-        <w:rPr>
-          <w:sz w:val="20"/>
-          <w:szCs w:val="20"/>
-          <w:rtl w:val="0"/>
-        </w:rPr>
-        <w:t xml:space="preserve"> (Datum Prevođenja ili Verzija) - Može da bude datum prevođenja ili imenovan verzija dokumenta. Datum prevođenja je u obliku </w:t>
-      </w:r>
-      <w:r>
-        <w:rPr>
-          <w:b w:val="1"/>
-          <w:sz w:val="20"/>
-          <w:szCs w:val="20"/>
-          <w:rtl w:val="0"/>
-        </w:rPr>
-        <w:t xml:space="preserve">YYYY-MM-DD</w:t>
-      </w:r>
-      <w:r>
-        <w:rPr>
-          <w:sz w:val="20"/>
-          <w:szCs w:val="20"/>
-          <w:rtl w:val="0"/>
-        </w:rPr>
-        <w:t xml:space="preserve"> i odnosi se na </w:t>
-      </w:r>
-      <w:r>
-        <w:rPr>
-          <w:b w:val="1"/>
-          <w:sz w:val="20"/>
-          <w:szCs w:val="20"/>
-          <w:rtl w:val="0"/>
-        </w:rPr>
-        <w:t xml:space="preserve">&lt;JEZ&gt;</w:t>
-      </w:r>
-      <w:r>
-        <w:rPr>
-          <w:sz w:val="20"/>
-          <w:szCs w:val="20"/>
-          <w:rtl w:val="0"/>
-        </w:rPr>
-        <w:t xml:space="preserve">. Ovo postoji u slučaju da je propis preveden. U slučaju da nije ostavlja se prazno. U slučaju postojanja više verzija ne prevođenog teksta onda se oveležava kao </w:t>
-      </w:r>
-      <w:r>
-        <w:rPr>
-          <w:b w:val="1"/>
-          <w:sz w:val="20"/>
-          <w:szCs w:val="20"/>
-          <w:rtl w:val="0"/>
-        </w:rPr>
-        <w:t xml:space="preserve">&lt;ime_verzije&gt;_&lt;broj_verzije&gt;</w:t>
+        <w:t xml:space="preserve"> verziju službeni glasniku koja se </w:t>
+      </w:r>
+      <w:r>
+        <w:rPr>
+          <w:sz w:val="20"/>
+          <w:szCs w:val="20"/>
+          <w:rtl w:val="0"/>
+        </w:rPr>
+        <w:t xml:space="preserve">referencira</w:t>
       </w:r>
       <w:r>
         <w:rPr>
@@ -1148,60 +1025,15 @@
           <w:szCs w:val="20"/>
           <w:rtl w:val="0"/>
         </w:rPr>
-        <w:t xml:space="preserve">Primer </w:t>
-      </w:r>
-      <w:r>
-        <w:rPr>
-          <w:b w:val="1"/>
-          <w:sz w:val="20"/>
-          <w:szCs w:val="20"/>
-          <w:rtl w:val="0"/>
-        </w:rPr>
-        <w:t xml:space="preserve">prevedenog</w:t>
-      </w:r>
-      <w:r>
-        <w:rPr>
-          <w:b w:val="1"/>
-          <w:sz w:val="20"/>
-          <w:szCs w:val="20"/>
-          <w:rtl w:val="0"/>
-        </w:rPr>
-        <w:t xml:space="preserve"> propisa</w:t>
-      </w:r>
-      <w:r>
-        <w:rPr>
-          <w:sz w:val="20"/>
-          <w:szCs w:val="20"/>
-          <w:rtl w:val="0"/>
-        </w:rPr>
-        <w:t xml:space="preserve">: “akn/rs/act/2018/95-366/eng@2018-12-05”</w:t>
-      </w:r>
-    </w:p>
-    <w:p>
-      <w:pPr>
-        <w:ind w:firstLine="720"/>
-        <w:jc w:val="both"/>
-        <w:rPr>
-          <w:sz w:val="20"/>
-          <w:szCs w:val="20"/>
-        </w:rPr>
-      </w:pPr>
-      <w:r>
-        <w:rPr>
-          <w:b w:val="1"/>
-          <w:sz w:val="20"/>
-          <w:szCs w:val="20"/>
-          <w:rtl w:val="0"/>
-        </w:rPr>
-        <w:t xml:space="preserve">Primer verzije: </w:t>
-      </w:r>
-      <w:r>
-        <w:rPr>
-          <w:sz w:val="20"/>
-          <w:szCs w:val="20"/>
-          <w:rtl w:val="0"/>
-        </w:rPr>
-        <w:t xml:space="preserve">“akn/rs/act/2018/95-366/srp@final_2”</w:t>
+        <w:t xml:space="preserve">Primer verzije: “</w:t>
+      </w:r>
+      <w:r>
+        <w:rPr>
+          <w:sz w:val="20"/>
+          <w:szCs w:val="20"/>
+          <w:rtl w:val="0"/>
+        </w:rPr>
+        <w:t xml:space="preserve">akn/rs/act/zakon/2013/2013-104-4477/srp@2018-37-4233”</w:t>
       </w:r>
     </w:p>
     <w:p>
@@ -1215,89 +1047,8 @@
       </w:pPr>
       <w:r>
         <w:rPr>
-          <w:b w:val="1"/>
-          <w:sz w:val="20"/>
-          <w:szCs w:val="20"/>
-          <w:rtl w:val="0"/>
-        </w:rPr>
-        <w:t xml:space="preserve">EXT - </w:t>
-      </w:r>
-      <w:r>
-        <w:rPr>
-          <w:sz w:val="20"/>
-          <w:szCs w:val="20"/>
-          <w:rtl w:val="0"/>
-        </w:rPr>
-        <w:t xml:space="preserve">Predstavlja tip dokumenta u kojem se nalazi, označava se sa tačkom i zatim imenom tipom dokumenta (npr. </w:t>
-      </w:r>
-      <w:r>
-        <w:rPr>
-          <w:b w:val="1"/>
-          <w:sz w:val="20"/>
-          <w:szCs w:val="20"/>
-          <w:rtl w:val="0"/>
-        </w:rPr>
-        <w:t xml:space="preserve">.pdf</w:t>
-      </w:r>
-      <w:r>
-        <w:rPr>
-          <w:sz w:val="20"/>
-          <w:szCs w:val="20"/>
-          <w:rtl w:val="0"/>
-        </w:rPr>
-        <w:t xml:space="preserve">, </w:t>
-      </w:r>
-      <w:r>
-        <w:rPr>
-          <w:b w:val="1"/>
-          <w:sz w:val="20"/>
-          <w:szCs w:val="20"/>
-          <w:rtl w:val="0"/>
-        </w:rPr>
-        <w:t xml:space="preserve">.doc</w:t>
-      </w:r>
-      <w:r>
-        <w:rPr>
-          <w:sz w:val="20"/>
-          <w:szCs w:val="20"/>
-          <w:rtl w:val="0"/>
-        </w:rPr>
-        <w:t xml:space="preserve"> ili drugi), nije obavezan.</w:t>
-      </w:r>
-    </w:p>
-    <w:p>
-      <w:pPr>
-        <w:ind w:left="0" w:firstLine="0"/>
-        <w:jc w:val="both"/>
-        <w:rPr>
-          <w:sz w:val="20"/>
-          <w:szCs w:val="20"/>
-        </w:rPr>
-      </w:pPr>
-      <w:r>
-        <w:rPr>
-          <w:sz w:val="20"/>
-          <w:szCs w:val="20"/>
-          <w:rtl w:val="0"/>
-        </w:rPr>
-        <w:tab/>
-      </w:r>
-      <w:r>
-        <w:rPr>
-          <w:b w:val="1"/>
-          <w:sz w:val="20"/>
-          <w:szCs w:val="20"/>
-          <w:rtl w:val="0"/>
-        </w:rPr>
-        <w:t xml:space="preserve">Primer</w:t>
-      </w:r>
-      <w:r>
-        <w:rPr>
-          <w:sz w:val="20"/>
-          <w:szCs w:val="20"/>
-          <w:rtl w:val="0"/>
-        </w:rPr>
-        <w:t xml:space="preserve">:  “akn/rs/act/2018/95-366/srp@.pdf”</w:t>
+          <w:rtl w:val="0"/>
+        </w:rPr>
       </w:r>
     </w:p>
     <w:p>
@@ -1372,8 +1123,6 @@
         <w:jc w:val="center"/>
         <w:rPr>
           <w:b w:val="1"/>
-          <w:sz w:val="10"/>
-          <w:szCs w:val="10"/>
         </w:rPr>
       </w:pPr>
       <w:r>
@@ -1381,7 +1130,7 @@
           <w:b w:val="1"/>
           <w:rtl w:val="0"/>
         </w:rPr>
-        <w:t xml:space="preserve">akn/&lt;DR&gt;/&lt;TIP&gt;/&lt;GOD&gt;/&lt;BRAK&gt;/&lt;JEZ&gt;@&lt;D-PRE-V&gt;/!&lt;DDOK&gt;&lt;</w:t>
+        <w:t xml:space="preserve">akn/&lt;DR&gt;/&lt;TIP&gt;/&lt;GOD&gt;/&lt;BRAK&gt;/&lt;JEZ&gt;@&lt;V&gt;/&lt;DDOK&gt;&lt;EXT&gt;&lt;</w:t>
       </w:r>
       <w:r>
         <w:rPr>
@@ -1395,8 +1144,16 @@
           <w:b w:val="1"/>
           <w:rtl w:val="0"/>
         </w:rPr>
-        <w:t xml:space="preserve">&gt;&lt;EXT&gt;</w:t>
-      </w:r>
+        <w:t xml:space="preserve">&gt;</w:t>
+      </w:r>
+    </w:p>
+    <w:p>
+      <w:pPr>
+        <w:jc w:val="center"/>
+        <w:rPr>
+          <w:b w:val="1"/>
+        </w:rPr>
+      </w:pPr>
       <w:r>
         <w:rPr>
           <w:rtl w:val="0"/>
@@ -1441,7 +1198,7 @@
           <w:szCs w:val="20"/>
           <w:rtl w:val="0"/>
         </w:rPr>
-        <w:t xml:space="preserve">(Deo Dokumenta) - U slučaju da se odnosi na glavni deo dokumenta teksta stavlja se “</w:t>
+        <w:t xml:space="preserve">(Deo Dokumenta) - U slučaju da postoji počinje sa karakterom “</w:t>
       </w:r>
       <w:r>
         <w:rPr>
@@ -1450,6 +1207,23 @@
           <w:szCs w:val="20"/>
           <w:rtl w:val="0"/>
         </w:rPr>
+        <w:t xml:space="preserve">!</w:t>
+      </w:r>
+      <w:r>
+        <w:rPr>
+          <w:sz w:val="20"/>
+          <w:szCs w:val="20"/>
+          <w:rtl w:val="0"/>
+        </w:rPr>
+        <w:t xml:space="preserve">” U slučaju da se odnosi na glavni deo dokumenta teksta stavlja se “</w:t>
+      </w:r>
+      <w:r>
+        <w:rPr>
+          <w:b w:val="1"/>
+          <w:sz w:val="20"/>
+          <w:szCs w:val="20"/>
+          <w:rtl w:val="0"/>
+        </w:rPr>
         <w:t xml:space="preserve">main</w:t>
       </w:r>
       <w:r>
@@ -1475,7 +1249,131 @@
           <w:szCs w:val="20"/>
           <w:rtl w:val="0"/>
         </w:rPr>
-        <w:t xml:space="preserve"> (npr. prilog_1).</w:t>
+        <w:t xml:space="preserve"> (npr. prilog_1). Može da se izostavi ovaj deo, odnosno onda se smatra da se odnosi na “main” i tada se znak “!” </w:t>
+      </w:r>
+      <w:r>
+        <w:rPr>
+          <w:sz w:val="20"/>
+          <w:szCs w:val="20"/>
+          <w:rtl w:val="0"/>
+        </w:rPr>
+        <w:t xml:space="preserve">izostavlja</w:t>
+      </w:r>
+      <w:r>
+        <w:rPr>
+          <w:sz w:val="20"/>
+          <w:szCs w:val="20"/>
+          <w:rtl w:val="0"/>
+        </w:rPr>
+        <w:t xml:space="preserve">.</w:t>
+      </w:r>
+    </w:p>
+    <w:p>
+      <w:pPr>
+        <w:jc w:val="both"/>
+        <w:rPr>
+          <w:sz w:val="20"/>
+          <w:szCs w:val="20"/>
+        </w:rPr>
+      </w:pPr>
+      <w:r>
+        <w:rPr>
+          <w:rtl w:val="0"/>
+        </w:rPr>
+      </w:r>
+    </w:p>
+    <w:p>
+      <w:pPr>
+        <w:jc w:val="both"/>
+        <w:rPr>
+          <w:sz w:val="20"/>
+          <w:szCs w:val="20"/>
+        </w:rPr>
+      </w:pPr>
+      <w:r>
+        <w:rPr>
+          <w:b w:val="1"/>
+          <w:sz w:val="20"/>
+          <w:szCs w:val="20"/>
+          <w:rtl w:val="0"/>
+        </w:rPr>
+        <w:t xml:space="preserve">EXT - </w:t>
+      </w:r>
+      <w:r>
+        <w:rPr>
+          <w:sz w:val="20"/>
+          <w:szCs w:val="20"/>
+          <w:rtl w:val="0"/>
+        </w:rPr>
+        <w:t xml:space="preserve">Predstavlja tip dokumenta u kojem se nalazi, označava se sa tačkom i zatim imenom tipa dokumenta (npr. </w:t>
+      </w:r>
+      <w:r>
+        <w:rPr>
+          <w:b w:val="1"/>
+          <w:sz w:val="20"/>
+          <w:szCs w:val="20"/>
+          <w:rtl w:val="0"/>
+        </w:rPr>
+        <w:t xml:space="preserve">.pdf</w:t>
+      </w:r>
+      <w:r>
+        <w:rPr>
+          <w:sz w:val="20"/>
+          <w:szCs w:val="20"/>
+          <w:rtl w:val="0"/>
+        </w:rPr>
+        <w:t xml:space="preserve">, </w:t>
+      </w:r>
+      <w:r>
+        <w:rPr>
+          <w:b w:val="1"/>
+          <w:sz w:val="20"/>
+          <w:szCs w:val="20"/>
+          <w:rtl w:val="0"/>
+        </w:rPr>
+        <w:t xml:space="preserve">.doc</w:t>
+      </w:r>
+      <w:r>
+        <w:rPr>
+          <w:sz w:val="20"/>
+          <w:szCs w:val="20"/>
+          <w:rtl w:val="0"/>
+        </w:rPr>
+        <w:t xml:space="preserve"> ili drugi), nije obavezan.</w:t>
+      </w:r>
+    </w:p>
+    <w:p>
+      <w:pPr>
+        <w:jc w:val="both"/>
+        <w:rPr>
+          <w:sz w:val="20"/>
+          <w:szCs w:val="20"/>
+        </w:rPr>
+      </w:pPr>
+      <w:r>
+        <w:rPr>
+          <w:sz w:val="20"/>
+          <w:szCs w:val="20"/>
+          <w:rtl w:val="0"/>
+        </w:rPr>
+        <w:tab/>
+      </w:r>
+      <w:r>
+        <w:rPr>
+          <w:b w:val="1"/>
+          <w:sz w:val="20"/>
+          <w:szCs w:val="20"/>
+          <w:rtl w:val="0"/>
+        </w:rPr>
+        <w:t xml:space="preserve">Primer</w:t>
+      </w:r>
+      <w:r>
+        <w:rPr>
+          <w:sz w:val="20"/>
+          <w:szCs w:val="20"/>
+          <w:rtl w:val="0"/>
+        </w:rPr>
+        <w:t xml:space="preserve">:  “akn/rs/act/zakon/2013/2013-104-4477/srp@2018-37-4233/!main.pdf”</w:t>
       </w:r>
     </w:p>
     <w:p>
@@ -1751,7 +1649,6 @@
     <w:p>
       <w:pPr>
         <w:ind w:left="720" w:firstLine="0"/>
-        <w:jc w:val="both"/>
         <w:rPr>
           <w:sz w:val="20"/>
           <w:szCs w:val="20"/>
@@ -1772,7 +1669,7 @@
           <w:szCs w:val="20"/>
           <w:rtl w:val="0"/>
         </w:rPr>
-        <w:t xml:space="preserve"> “akn/rs/act/2018/95-366/srp@/!main~art_2-&gt;art_5”.</w:t>
+        <w:t xml:space="preserve"> “akn/rs/act/zakon/2013/2013-104-4477/srp@2018-37-4233/!main.pdf~art_2-&gt;art_5”</w:t>
       </w:r>
     </w:p>
     <w:p>
@@ -2895,6 +2792,9 @@
         <w:t xml:space="preserve">. </w:t>
       </w:r>
       <w:r>
+        <w:br w:type="page"/>
+      </w:r>
+      <w:r>
         <w:rPr>
           <w:rtl w:val="0"/>
         </w:rPr>
@@ -2984,7 +2884,7 @@
           <w:szCs w:val="20"/>
           <w:rtl w:val="0"/>
         </w:rPr>
-        <w:t xml:space="preserve">“akn/rs/act/2018/95-366/srp@/!main~ar</w:t>
+        <w:t xml:space="preserve">“akn/rs/act/zakon/2013/2013-104-4477/srp@2018-37-4233/!main~ar</w:t>
       </w:r>
       <w:r>
         <w:rPr>
@@ -3048,7 +2948,7 @@
           <w:szCs w:val="20"/>
           <w:rtl w:val="0"/>
         </w:rPr>
-        <w:t xml:space="preserve">“akn/rs/act/2018/95-366/srp@/!main~art_2-&gt;art_5”</w:t>
+        <w:t xml:space="preserve">“akn/rs/act/zakon/2013/2013-104-4477/srp@2018-37-4233/!main~art_2-&gt;art_5”</w:t>
       </w:r>
     </w:p>
     <w:p>
@@ -3058,51 +2958,6 @@
           <w:sz w:val="20"/>
           <w:szCs w:val="20"/>
         </w:rPr>
-      </w:pPr>
-      <w:r>
-        <w:rPr>
-          <w:rtl w:val="0"/>
-        </w:rPr>
-      </w:r>
-    </w:p>
-    <w:p>
-      <w:pPr>
-        <w:jc w:val="both"/>
-        <w:rPr>
-          <w:sz w:val="20"/>
-          <w:szCs w:val="20"/>
-        </w:rPr>
-      </w:pPr>
-      <w:r>
-        <w:rPr>
-          <w:sz w:val="20"/>
-          <w:szCs w:val="20"/>
-          <w:rtl w:val="0"/>
-        </w:rPr>
-        <w:t xml:space="preserve">Ukoliko je u pitanju referenca na drugi zakon, kao u primeru “Службени гласник РС, број 95/2018”, izgled reference bio bi:</w:t>
-      </w:r>
-    </w:p>
-    <w:p>
-      <w:pPr>
-        <w:jc w:val="both"/>
-        <w:rPr>
-          <w:sz w:val="20"/>
-          <w:szCs w:val="20"/>
-        </w:rPr>
-      </w:pPr>
-      <w:r>
-        <w:rPr>
-          <w:sz w:val="20"/>
-          <w:szCs w:val="20"/>
-          <w:rtl w:val="0"/>
-        </w:rPr>
-        <w:t xml:space="preserve">“akn/rs/act/2018/95/srp@”</w:t>
-      </w:r>
-    </w:p>
-    <w:p>
-      <w:pPr>
-        <w:jc w:val="both"/>
-        <w:rPr/>
       </w:pPr>
       <w:r>
         <w:rPr>
@@ -3206,7 +3061,7 @@
       <w:pPr>
         <w:numPr>
           <w:ilvl w:val="0"/>
-          <w:numId w:val="2"/>
+          <w:numId w:val="1"/>
         </w:numPr>
         <w:ind w:left="720" w:hanging="360"/>
         <w:jc w:val="both"/>
@@ -3228,7 +3083,7 @@
       <w:pPr>
         <w:numPr>
           <w:ilvl w:val="0"/>
-          <w:numId w:val="2"/>
+          <w:numId w:val="1"/>
         </w:numPr>
         <w:ind w:left="720" w:hanging="360"/>
         <w:jc w:val="both"/>
@@ -3250,7 +3105,7 @@
       <w:pPr>
         <w:numPr>
           <w:ilvl w:val="0"/>
-          <w:numId w:val="2"/>
+          <w:numId w:val="1"/>
         </w:numPr>
         <w:ind w:left="720" w:hanging="360"/>
         <w:jc w:val="both"/>
@@ -3272,7 +3127,7 @@
       <w:pPr>
         <w:numPr>
           <w:ilvl w:val="0"/>
-          <w:numId w:val="2"/>
+          <w:numId w:val="1"/>
         </w:numPr>
         <w:ind w:left="720" w:hanging="360"/>
         <w:jc w:val="both"/>
@@ -3294,7 +3149,7 @@
       <w:pPr>
         <w:numPr>
           <w:ilvl w:val="0"/>
-          <w:numId w:val="2"/>
+          <w:numId w:val="1"/>
         </w:numPr>
         <w:ind w:left="720" w:hanging="360"/>
         <w:jc w:val="both"/>
@@ -3316,7 +3171,7 @@
       <w:pPr>
         <w:numPr>
           <w:ilvl w:val="0"/>
-          <w:numId w:val="2"/>
+          <w:numId w:val="1"/>
         </w:numPr>
         <w:ind w:left="720" w:hanging="360"/>
         <w:jc w:val="both"/>
@@ -3338,7 +3193,7 @@
       <w:pPr>
         <w:numPr>
           <w:ilvl w:val="0"/>
-          <w:numId w:val="2"/>
+          <w:numId w:val="1"/>
         </w:numPr>
         <w:ind w:left="720" w:hanging="360"/>
         <w:jc w:val="both"/>
@@ -3360,7 +3215,7 @@
       <w:pPr>
         <w:numPr>
           <w:ilvl w:val="0"/>
-          <w:numId w:val="2"/>
+          <w:numId w:val="1"/>
         </w:numPr>
         <w:ind w:left="720" w:hanging="360"/>
         <w:jc w:val="both"/>
@@ -3382,7 +3237,7 @@
       <w:pPr>
         <w:numPr>
           <w:ilvl w:val="0"/>
-          <w:numId w:val="2"/>
+          <w:numId w:val="1"/>
         </w:numPr>
         <w:ind w:left="720" w:hanging="360"/>
         <w:jc w:val="both"/>
@@ -6302,116 +6157,6 @@
   <w:abstractNum w:abstractNumId="1">
     <w:lvl w:ilvl="0">
       <w:start w:val="1"/>
-      <w:numFmt w:val="decimal"/>
-      <w:lvlText w:val="%1)"/>
-      <w:lvlJc w:val="left"/>
-      <w:pPr>
-        <w:ind w:left="1440" w:hanging="360"/>
-      </w:pPr>
-      <w:rPr>
-        <w:u w:val="none"/>
-      </w:rPr>
-    </w:lvl>
-    <w:lvl w:ilvl="1">
-      <w:start w:val="1"/>
-      <w:numFmt w:val="lowerLetter"/>
-      <w:lvlText w:val="%2)"/>
-      <w:lvlJc w:val="left"/>
-      <w:pPr>
-        <w:ind w:left="2160" w:hanging="360"/>
-      </w:pPr>
-      <w:rPr>
-        <w:u w:val="none"/>
-      </w:rPr>
-    </w:lvl>
-    <w:lvl w:ilvl="2">
-      <w:start w:val="1"/>
-      <w:numFmt w:val="lowerRoman"/>
-      <w:lvlText w:val="%3)"/>
-      <w:lvlJc w:val="right"/>
-      <w:pPr>
-        <w:ind w:left="2880" w:hanging="360"/>
-      </w:pPr>
-      <w:rPr>
-        <w:u w:val="none"/>
-      </w:rPr>
-    </w:lvl>
-    <w:lvl w:ilvl="3">
-      <w:start w:val="1"/>
-      <w:numFmt w:val="decimal"/>
-      <w:lvlText w:val="(%4)"/>
-      <w:lvlJc w:val="left"/>
-      <w:pPr>
-        <w:ind w:left="3600" w:hanging="360"/>
-      </w:pPr>
-      <w:rPr>
-        <w:u w:val="none"/>
-      </w:rPr>
-    </w:lvl>
-    <w:lvl w:ilvl="4">
-      <w:start w:val="1"/>
-      <w:numFmt w:val="lowerLetter"/>
-      <w:lvlText w:val="(%5)"/>
-      <w:lvlJc w:val="left"/>
-      <w:pPr>
-        <w:ind w:left="4320" w:hanging="360"/>
-      </w:pPr>
-      <w:rPr>
-        <w:u w:val="none"/>
-      </w:rPr>
-    </w:lvl>
-    <w:lvl w:ilvl="5">
-      <w:start w:val="1"/>
-      <w:numFmt w:val="lowerRoman"/>
-      <w:lvlText w:val="(%6)"/>
-      <w:lvlJc w:val="right"/>
-      <w:pPr>
-        <w:ind w:left="5040" w:hanging="360"/>
-      </w:pPr>
-      <w:rPr>
-        <w:u w:val="none"/>
-      </w:rPr>
-    </w:lvl>
-    <w:lvl w:ilvl="6">
-      <w:start w:val="1"/>
-      <w:numFmt w:val="decimal"/>
-      <w:lvlText w:val="%7."/>
-      <w:lvlJc w:val="left"/>
-      <w:pPr>
-        <w:ind w:left="5760" w:hanging="360"/>
-      </w:pPr>
-      <w:rPr>
-        <w:u w:val="none"/>
-      </w:rPr>
-    </w:lvl>
-    <w:lvl w:ilvl="7">
-      <w:start w:val="1"/>
-      <w:numFmt w:val="lowerLetter"/>
-      <w:lvlText w:val="%8."/>
-      <w:lvlJc w:val="left"/>
-      <w:pPr>
-        <w:ind w:left="6480" w:hanging="360"/>
-      </w:pPr>
-      <w:rPr>
-        <w:u w:val="none"/>
-      </w:rPr>
-    </w:lvl>
-    <w:lvl w:ilvl="8">
-      <w:start w:val="1"/>
-      <w:numFmt w:val="lowerRoman"/>
-      <w:lvlText w:val="%9."/>
-      <w:lvlJc w:val="right"/>
-      <w:pPr>
-        <w:ind w:left="7200" w:hanging="360"/>
-      </w:pPr>
-      <w:rPr>
-        <w:u w:val="none"/>
-      </w:rPr>
-    </w:lvl>
-  </w:abstractNum>
-  <w:abstractNum w:abstractNumId="2">
-    <w:lvl w:ilvl="0">
-      <w:start w:val="1"/>
       <w:numFmt w:val="bullet"/>
       <w:lvlText w:val="●"/>
       <w:lvlJc w:val="left"/>
@@ -6530,9 +6275,6 @@
   </w:abstractNum>
   <w:num w:numId="1">
     <w:abstractNumId w:val="1"/>
-  </w:num>
-  <w:num w:numId="2">
-    <w:abstractNumId w:val="2"/>
   </w:num>
 </w:numbering>
 </file>
@@ -7268,7 +7010,7 @@
 
 <file path=customXML/item1.xml><?xml version="1.0" encoding="utf-8"?>
 <go:gDocsCustomXmlDataStorage xmlns:go="http://customooxmlschemas.google.com/" xmlns:r="http://schemas.openxmlformats.org/officeDocument/2006/relationships">
-  <go:docsCustomData xmlns:go="http://customooxmlschemas.google.com/" roundtripDataSignature="AMtx7milHCogeC7ZNAmxDEro9U7WKnwh3w==">AMUW2mVQ+o4Ecb09Ae2jRJlGJeEIYJV/8AHTgtCj6lV8sfOqTSEZry+rgjX8gcRcKQXYJrN9Fv0ur/VIfYS/+NFnBHK5O9bGLrTsKBRBpWN1LDqHh9ByIzxF2AG3CpcXqRkkh1FzZJamp1s1PCQlaJmEb2oTmBoXWf/PT7tnZtthpGV9ngie9SeAiOxFKQDwu1c9+pm0PEvxQNkTML0mFrC/qLVdJTWI/8UqVwSvffpmLYWMOnvXBFM=</go:docsCustomData>
+  <go:docsCustomData xmlns:go="http://customooxmlschemas.google.com/" roundtripDataSignature="AMtx7milHCogeC7ZNAmxDEro9U7WKnwh3w==">AMUW2mXwsSFz7JVolunwTG2g7XLD8jyAhubNPlA1ue8eMQZCwdHiXzR+RQ1SZwMF5qTXbZJ/Xgu0dGzKdHyYU3jz03PzJ3af/v1WNcedAs5psVpQZpULCA0KuGjPwJnEn+CSqfe9MNKBQX41Sr/B0L25zJ3IRnwlUwPOCwVnu7/wBDoOkIPWQg6HAK9WKIHH4FMg8OBxzRvfc2ko34kbVvha3a3ijS4MYa4NDtQzkQi5SkvIs7jpcKg=</go:docsCustomData>
 </go:gDocsCustomXmlDataStorage>
 </file>
 

</xml_diff>

<commit_message>
Changed look of URI reference for acts
</commit_message>
<xml_diff>
--- a/schemata/Izgled referenci Akoma Ntoso formata za propise Republike Srbije.docx
+++ b/schemata/Izgled referenci Akoma Ntoso formata za propise Republike Srbije.docx
@@ -11,7 +11,7 @@
           <w:szCs w:val="36"/>
         </w:rPr>
       </w:pPr>
-      <w:bookmarkStart w:colFirst="0" w:colLast="0" w:name="_heading=h.gjdgxs" w:id="0"/>
+      <w:bookmarkStart w:colFirst="0" w:colLast="0" w:name="_gjdgxs" w:id="0"/>
       <w:bookmarkEnd w:id="0"/>
       <w:r>
         <w:rPr>
@@ -19,20 +19,7 @@
           <w:szCs w:val="36"/>
           <w:rtl w:val="0"/>
         </w:rPr>
-        <w:t xml:space="preserve">Pronalaženje referenci u pravnim dokumentim</w:t>
-      </w:r>
-      <w:r>
-        <w:rPr>
-          <w:sz w:val="36"/>
-          <w:szCs w:val="36"/>
-          <w:rtl w:val="0"/>
-        </w:rPr>
-        <w:t xml:space="preserve">a</w:t>
-      </w:r>
-      <w:r>
-        <w:rPr>
-          <w:rtl w:val="0"/>
-        </w:rPr>
+        <w:t xml:space="preserve">Pronalaženje referenci u pravnim dokumentima</w:t>
       </w:r>
     </w:p>
     <w:p>
@@ -61,7 +48,7 @@
         </w:rPr>
         <w:t xml:space="preserve">Postoji tri nivoa referenci: nivo dela, nivo izraza i nivo manifestacije. U zavisnosti od toga formiraju se različite reference. Pravila su preuzeta sa Akoma Ntoso </w:t>
       </w:r>
-      <w:hyperlink r:id="rId7">
+      <w:hyperlink r:id="rId6">
         <w:r>
           <w:rPr>
             <w:color w:val="1155cc"/>
@@ -79,15 +66,7 @@
           <w:szCs w:val="20"/>
           <w:rtl w:val="0"/>
         </w:rPr>
-        <w:t xml:space="preserve"> za formiranje referenci. U daljem tekstu s</w:t>
-      </w:r>
-      <w:r>
-        <w:rPr>
-          <w:sz w:val="20"/>
-          <w:szCs w:val="20"/>
-          <w:rtl w:val="0"/>
-        </w:rPr>
-        <w:t xml:space="preserve">ve reči koje su između </w:t>
+        <w:t xml:space="preserve"> za formiranje referenci. U daljem tekstu sve reči koje su između </w:t>
       </w:r>
       <w:r>
         <w:rPr>
@@ -104,44 +83,7 @@
           <w:szCs w:val="20"/>
           <w:rtl w:val="0"/>
         </w:rPr>
-        <w:t xml:space="preserve"> </w:t>
-      </w:r>
-      <w:r>
-        <w:rPr>
-          <w:sz w:val="20"/>
-          <w:szCs w:val="20"/>
-          <w:rtl w:val="0"/>
-        </w:rPr>
-        <w:t xml:space="preserve">oznaka</w:t>
-      </w:r>
-      <w:r>
-        <w:rPr>
-          <w:sz w:val="20"/>
-          <w:szCs w:val="20"/>
-          <w:rtl w:val="0"/>
-        </w:rPr>
-        <w:t xml:space="preserve"> i </w:t>
-      </w:r>
-      <w:r>
-        <w:rPr>
-          <w:sz w:val="20"/>
-          <w:szCs w:val="20"/>
-          <w:rtl w:val="0"/>
-        </w:rPr>
-        <w:t xml:space="preserve">podebljane</w:t>
-      </w:r>
-      <w:r>
-        <w:rPr>
-          <w:sz w:val="20"/>
-          <w:szCs w:val="20"/>
-          <w:rtl w:val="0"/>
-        </w:rPr>
-        <w:t xml:space="preserve"> su se menjaju za odgovarajuće dozvoljene vrednosti koje su objašnjene ispod.</w:t>
-      </w:r>
-      <w:r>
-        <w:rPr>
-          <w:rtl w:val="0"/>
-        </w:rPr>
+        <w:t xml:space="preserve"> oznaka i podebljane su se menjaju za odgovarajuće dozvoljene vrednosti koje su objašnjene ispod.</w:t>
       </w:r>
     </w:p>
     <w:p>
@@ -150,7 +92,7 @@
         <w:jc w:val="center"/>
         <w:rPr/>
       </w:pPr>
-      <w:bookmarkStart w:colFirst="0" w:colLast="0" w:name="_heading=h.p3rkiu90zfbn" w:id="1"/>
+      <w:bookmarkStart w:colFirst="0" w:colLast="0" w:name="_30j0zll" w:id="1"/>
       <w:bookmarkEnd w:id="1"/>
       <w:r>
         <w:rPr>
@@ -173,7 +115,24 @@
           <w:szCs w:val="20"/>
           <w:rtl w:val="0"/>
         </w:rPr>
-        <w:t xml:space="preserve">Ukratko na ovom nivo se samo priča o kojem resursu se radi, ne spominje se jezik niti verzija. </w:t>
+        <w:t xml:space="preserve">Ukratko na ovom nivou se samo </w:t>
+      </w:r>
+      <w:r>
+        <w:rPr>
+          <w:color w:val="000000"/>
+          <w:sz w:val="20"/>
+          <w:szCs w:val="20"/>
+          <w:rtl w:val="0"/>
+        </w:rPr>
+        <w:t xml:space="preserve">definiše</w:t>
+      </w:r>
+      <w:r>
+        <w:rPr>
+          <w:sz w:val="20"/>
+          <w:szCs w:val="20"/>
+          <w:rtl w:val="0"/>
+        </w:rPr>
+        <w:t xml:space="preserve"> o kojem resursu se radi, ne spominje se jezik niti verzija. </w:t>
       </w:r>
     </w:p>
     <w:p>
@@ -219,7 +178,28 @@
           <w:b w:val="1"/>
           <w:rtl w:val="0"/>
         </w:rPr>
-        <w:t xml:space="preserve">akn/&lt;DR&gt;/&lt;TIP&gt;/&lt;PTIP&gt;/&lt;GOD&gt;/&lt;BR-AK&gt;</w:t>
+        <w:t xml:space="preserve">akn/&lt;DR&gt;/&lt;TIP&gt;/&lt;</w:t>
+      </w:r>
+      <w:r>
+        <w:rPr>
+          <w:b w:val="1"/>
+          <w:rtl w:val="0"/>
+        </w:rPr>
+        <w:t xml:space="preserve">PTIP</w:t>
+      </w:r>
+      <w:r>
+        <w:rPr>
+          <w:b w:val="1"/>
+          <w:rtl w:val="0"/>
+        </w:rPr>
+        <w:t xml:space="preserve">&gt;/&lt;</w:t>
+      </w:r>
+      <w:r>
+        <w:rPr>
+          <w:b w:val="1"/>
+          <w:rtl w:val="0"/>
+        </w:rPr>
+        <w:t xml:space="preserve">DAT&gt;/&lt;BR-AK&gt;</w:t>
       </w:r>
     </w:p>
     <w:p>
@@ -290,11 +270,20 @@
       </w:r>
       <w:r>
         <w:rPr>
-          <w:sz w:val="20"/>
-          <w:szCs w:val="20"/>
-          <w:rtl w:val="0"/>
-        </w:rPr>
-        <w:t xml:space="preserve">Država) - Odgovarajući kod države izdatog propisa prema </w:t>
+          <w:color w:val="000000"/>
+          <w:sz w:val="20"/>
+          <w:szCs w:val="20"/>
+          <w:rtl w:val="0"/>
+        </w:rPr>
+        <w:t xml:space="preserve">d</w:t>
+      </w:r>
+      <w:r>
+        <w:rPr>
+          <w:sz w:val="20"/>
+          <w:szCs w:val="20"/>
+          <w:rtl w:val="0"/>
+        </w:rPr>
+        <w:t xml:space="preserve">ržava) - Odgovarajući kod države izdatog propisa prema </w:t>
       </w:r>
       <w:r>
         <w:rPr>
@@ -311,23 +300,7 @@
           <w:szCs w:val="20"/>
           <w:rtl w:val="0"/>
         </w:rPr>
-        <w:t xml:space="preserve"> standardu (</w:t>
-      </w:r>
-      <w:r>
-        <w:rPr>
-          <w:sz w:val="20"/>
-          <w:szCs w:val="20"/>
-          <w:rtl w:val="0"/>
-        </w:rPr>
-        <w:t xml:space="preserve">kod</w:t>
-      </w:r>
-      <w:r>
-        <w:rPr>
-          <w:sz w:val="20"/>
-          <w:szCs w:val="20"/>
-          <w:rtl w:val="0"/>
-        </w:rPr>
-        <w:t xml:space="preserve"> za Republiku Srbiju je </w:t>
+        <w:t xml:space="preserve"> standardu (kod za Republiku Srbiju je </w:t>
       </w:r>
       <w:r>
         <w:rPr>
@@ -370,15 +343,24 @@
           <w:szCs w:val="20"/>
           <w:rtl w:val="0"/>
         </w:rPr>
-        <w:t xml:space="preserve">(Tip pravnog dokumenta) </w:t>
-      </w:r>
-      <w:r>
-        <w:rPr>
-          <w:sz w:val="20"/>
-          <w:szCs w:val="20"/>
-          <w:rtl w:val="0"/>
-        </w:rPr>
-        <w:t xml:space="preserve">- vrednosti mogu da budu act, bill ili debate (za propise republike srbije svi su </w:t>
+        <w:t xml:space="preserve">(</w:t>
+      </w:r>
+      <w:r>
+        <w:rPr>
+          <w:color w:val="000000"/>
+          <w:sz w:val="20"/>
+          <w:szCs w:val="20"/>
+          <w:rtl w:val="0"/>
+        </w:rPr>
+        <w:t xml:space="preserve">t</w:t>
+      </w:r>
+      <w:r>
+        <w:rPr>
+          <w:sz w:val="20"/>
+          <w:szCs w:val="20"/>
+          <w:rtl w:val="0"/>
+        </w:rPr>
+        <w:t xml:space="preserve">ip pravnog dokumenta) - vrednosti mogu da budu act, bill ili debate (za propise republike srbije svi su </w:t>
       </w:r>
       <w:r>
         <w:rPr>
@@ -421,9 +403,26 @@
           <w:szCs w:val="20"/>
           <w:rtl w:val="0"/>
         </w:rPr>
-        <w:t xml:space="preserve"> (Pod tip) - U slučaju da je poznat podtip dokumenta stavlja se ovde. Npr. vrednosti su kao što postoje tipovi dokumenata na </w:t>
-      </w:r>
-      <w:hyperlink r:id="rId8">
+        <w:t xml:space="preserve"> (</w:t>
+      </w:r>
+      <w:r>
+        <w:rPr>
+          <w:color w:val="000000"/>
+          <w:sz w:val="20"/>
+          <w:szCs w:val="20"/>
+          <w:rtl w:val="0"/>
+        </w:rPr>
+        <w:t xml:space="preserve">p</w:t>
+      </w:r>
+      <w:r>
+        <w:rPr>
+          <w:sz w:val="20"/>
+          <w:szCs w:val="20"/>
+          <w:rtl w:val="0"/>
+        </w:rPr>
+        <w:t xml:space="preserve">odtip) - U slučaju da je poznat podtip dokumenta stavlja se ovde. Npr. vrednosti su kao što postoje tipovi dokumenata na </w:t>
+      </w:r>
+      <w:hyperlink r:id="rId7">
         <w:r>
           <w:rPr>
             <w:color w:val="1155cc"/>
@@ -432,68 +431,16 @@
             <w:u w:val="single"/>
             <w:rtl w:val="0"/>
           </w:rPr>
-          <w:t xml:space="preserve">pravno informacionom </w:t>
+          <w:t xml:space="preserve">pravno informacionom sistemu</w:t>
         </w:r>
       </w:hyperlink>
-      <w:hyperlink r:id="rId9">
-        <w:r>
-          <w:rPr>
-            <w:color w:val="1155cc"/>
-            <w:sz w:val="20"/>
-            <w:szCs w:val="20"/>
-            <w:u w:val="single"/>
-            <w:rtl w:val="0"/>
-          </w:rPr>
-          <w:t xml:space="preserve">sistemu</w:t>
-        </w:r>
-      </w:hyperlink>
-      <w:r>
-        <w:rPr>
-          <w:sz w:val="20"/>
-          <w:szCs w:val="20"/>
-          <w:rtl w:val="0"/>
-        </w:rPr>
-        <w:t xml:space="preserve">, u tabeli 2. su prikazane svi </w:t>
-      </w:r>
-      <w:r>
-        <w:rPr>
-          <w:sz w:val="20"/>
-          <w:szCs w:val="20"/>
-          <w:rtl w:val="0"/>
-        </w:rPr>
-        <w:t xml:space="preserve">podtipovi</w:t>
-      </w:r>
-      <w:r>
-        <w:rPr>
-          <w:sz w:val="20"/>
-          <w:szCs w:val="20"/>
-          <w:rtl w:val="0"/>
-        </w:rPr>
-        <w:t xml:space="preserve"> i njihove oznake. </w:t>
-      </w:r>
-      <w:r>
-        <w:rPr>
-          <w:sz w:val="20"/>
-          <w:szCs w:val="20"/>
-          <w:rtl w:val="0"/>
-        </w:rPr>
-        <w:t xml:space="preserve">Može da se </w:t>
-      </w:r>
-      <w:r>
-        <w:rPr>
-          <w:sz w:val="20"/>
-          <w:szCs w:val="20"/>
-          <w:rtl w:val="0"/>
-        </w:rPr>
-        <w:t xml:space="preserve">izostavi</w:t>
-      </w:r>
-      <w:r>
-        <w:rPr>
-          <w:sz w:val="20"/>
-          <w:szCs w:val="20"/>
-          <w:rtl w:val="0"/>
-        </w:rPr>
-        <w:t xml:space="preserve"> i u tom slučaju se ne ostavlja prazno već nastavlja na sledeće. Odlučuje se po povećanim slovima dokumenta (npr. ZAKON, REŠENJE, itd.)</w:t>
+      <w:r>
+        <w:rPr>
+          <w:sz w:val="20"/>
+          <w:szCs w:val="20"/>
+          <w:rtl w:val="0"/>
+        </w:rPr>
+        <w:t xml:space="preserve">, u tabeli 2. su prikazane svi podtipovi i njihove oznake. Može da se izostavi i u tom slučaju se ne ostavlja prazno već nastavlja na sledeće. Odlučuje se po povećanim slovima dokumenta (npr. ZAKON, REŠENJE, itd.)</w:t>
       </w:r>
     </w:p>
     <w:p>
@@ -511,15 +458,57 @@
           <w:szCs w:val="20"/>
           <w:rtl w:val="0"/>
         </w:rPr>
-        <w:t xml:space="preserve">GOD </w:t>
-      </w:r>
-      <w:r>
-        <w:rPr>
-          <w:sz w:val="20"/>
-          <w:szCs w:val="20"/>
-          <w:rtl w:val="0"/>
-        </w:rPr>
-        <w:t xml:space="preserve">(Godina) - Poslednja godina objavljivanja propisa u službenom listu u formatu </w:t>
+        <w:t xml:space="preserve">DAT </w:t>
+      </w:r>
+      <w:r>
+        <w:rPr>
+          <w:sz w:val="20"/>
+          <w:szCs w:val="20"/>
+          <w:rtl w:val="0"/>
+        </w:rPr>
+        <w:t xml:space="preserve">(datum</w:t>
+      </w:r>
+      <w:r>
+        <w:rPr>
+          <w:sz w:val="20"/>
+          <w:szCs w:val="20"/>
+          <w:rtl w:val="0"/>
+        </w:rPr>
+        <w:t xml:space="preserve">) - </w:t>
+      </w:r>
+      <w:r>
+        <w:rPr>
+          <w:color w:val="000000"/>
+          <w:sz w:val="20"/>
+          <w:szCs w:val="20"/>
+          <w:rtl w:val="0"/>
+        </w:rPr>
+        <w:t xml:space="preserve">Datum</w:t>
+      </w:r>
+      <w:r>
+        <w:rPr>
+          <w:sz w:val="20"/>
+          <w:szCs w:val="20"/>
+          <w:rtl w:val="0"/>
+        </w:rPr>
+        <w:t xml:space="preserve"> objavljivanja </w:t>
+      </w:r>
+      <w:r>
+        <w:rPr>
+          <w:color w:val="000000"/>
+          <w:sz w:val="20"/>
+          <w:szCs w:val="20"/>
+          <w:rtl w:val="0"/>
+        </w:rPr>
+        <w:t xml:space="preserve">osnovnog</w:t>
+      </w:r>
+      <w:r>
+        <w:rPr>
+          <w:sz w:val="20"/>
+          <w:szCs w:val="20"/>
+          <w:rtl w:val="0"/>
+        </w:rPr>
+        <w:t xml:space="preserve"> propisa u službenom listu u formatu </w:t>
       </w:r>
       <w:r>
         <w:rPr>
@@ -528,7 +517,7 @@
           <w:szCs w:val="20"/>
           <w:rtl w:val="0"/>
         </w:rPr>
-        <w:t xml:space="preserve">YYYY</w:t>
+        <w:t xml:space="preserve">YYYY-MM-DD</w:t>
       </w:r>
       <w:r>
         <w:rPr>
@@ -562,31 +551,24 @@
           <w:szCs w:val="20"/>
           <w:rtl w:val="0"/>
         </w:rPr>
-        <w:t xml:space="preserve"> (Jednistveni b</w:t>
-      </w:r>
-      <w:r>
-        <w:rPr>
-          <w:sz w:val="20"/>
-          <w:szCs w:val="20"/>
-          <w:rtl w:val="0"/>
-        </w:rPr>
-        <w:t xml:space="preserve">roj akta) - Broj akta koje je proglašen u datoj godini u ogovarajućem službenom listu označen sa BR, </w:t>
-      </w:r>
-      <w:r>
-        <w:rPr>
-          <w:sz w:val="20"/>
-          <w:szCs w:val="20"/>
-          <w:rtl w:val="0"/>
-        </w:rPr>
-        <w:t xml:space="preserve">predstavljeno</w:t>
-      </w:r>
-      <w:r>
-        <w:rPr>
-          <w:sz w:val="20"/>
-          <w:szCs w:val="20"/>
-          <w:rtl w:val="0"/>
-        </w:rPr>
-        <w:t xml:space="preserve"> u obliku </w:t>
+        <w:t xml:space="preserve"> (</w:t>
+      </w:r>
+      <w:r>
+        <w:rPr>
+          <w:color w:val="000000"/>
+          <w:sz w:val="20"/>
+          <w:szCs w:val="20"/>
+          <w:rtl w:val="0"/>
+        </w:rPr>
+        <w:t xml:space="preserve">j</w:t>
+      </w:r>
+      <w:r>
+        <w:rPr>
+          <w:sz w:val="20"/>
+          <w:szCs w:val="20"/>
+          <w:rtl w:val="0"/>
+        </w:rPr>
+        <w:t xml:space="preserve">ednistveni broj akta) - Broj akta koje je proglašen u datoj godini u ogovarajućem službenom listu označen sa BR, predstavljeno u obliku </w:t>
       </w:r>
       <w:r>
         <w:rPr>
@@ -664,7 +646,7 @@
           <w:szCs w:val="20"/>
           <w:rtl w:val="0"/>
         </w:rPr>
-        <w:t xml:space="preserve">akn/rs/act/zakon/2013/2013-104-4477”</w:t>
+        <w:t xml:space="preserve">akn/rs/act/zakon/2013-02-06/2013-104-4477”</w:t>
       </w:r>
     </w:p>
     <w:p>
@@ -691,7 +673,7 @@
           <w:szCs w:val="20"/>
           <w:rtl w:val="0"/>
         </w:rPr>
-        <w:t xml:space="preserve">akn/rs/act/zakon/2013/2013-104-nn”</w:t>
+        <w:t xml:space="preserve">akn/rs/act/zakon/2013-02-06/2013-104-nn”</w:t>
       </w:r>
     </w:p>
     <w:p>
@@ -700,7 +682,7 @@
         <w:jc w:val="center"/>
         <w:rPr/>
       </w:pPr>
-      <w:bookmarkStart w:colFirst="0" w:colLast="0" w:name="_heading=h.7k22nqbwp9gr" w:id="2"/>
+      <w:bookmarkStart w:colFirst="0" w:colLast="0" w:name="_1fob9te" w:id="2"/>
       <w:bookmarkEnd w:id="2"/>
       <w:r>
         <w:rPr>
@@ -723,7 +705,7 @@
           <w:szCs w:val="20"/>
           <w:rtl w:val="0"/>
         </w:rPr>
-        <w:t xml:space="preserve">Ovaj nivo se oslanja na prethodni. Ukratko dodaje značenje kojim jezikom je dokument napisan.</w:t>
+        <w:t xml:space="preserve">Ovaj nivo se oslanja na prethodni. Ukratko dodaje značenje o verziji i jezičkoj verijanti (kojim jezikom je dokument napisan).</w:t>
       </w:r>
     </w:p>
     <w:p>
@@ -774,14 +756,19 @@
           <w:b w:val="1"/>
           <w:rtl w:val="0"/>
         </w:rPr>
-        <w:t xml:space="preserve">akn/&lt;DR&gt;/&lt;TIP&gt;/&lt;PTIP&gt;/&lt;GOD&gt;/&lt;BR-AK&gt;</w:t>
+        <w:t xml:space="preserve">akn/&lt;DR&gt;/&lt;TIP&gt;/&lt;PTIP&gt;/&lt;GOD&gt;/&lt;BR-AK&gt;/&lt;JEZ&gt;@&lt;V</w:t>
       </w:r>
       <w:r>
         <w:rPr>
           <w:b w:val="1"/>
           <w:rtl w:val="0"/>
         </w:rPr>
-        <w:t xml:space="preserve">/&lt;JEZ&gt;@&lt;V&gt;</w:t>
+        <w:t xml:space="preserve">&gt;</w:t>
+      </w:r>
+      <w:r>
+        <w:rPr>
+          <w:rtl w:val="0"/>
+        </w:rPr>
       </w:r>
     </w:p>
     <w:p>
@@ -822,7 +809,24 @@
           <w:szCs w:val="20"/>
           <w:rtl w:val="0"/>
         </w:rPr>
-        <w:t xml:space="preserve">(JEZIK) </w:t>
+        <w:t xml:space="preserve">(</w:t>
+      </w:r>
+      <w:r>
+        <w:rPr>
+          <w:color w:val="000000"/>
+          <w:sz w:val="20"/>
+          <w:szCs w:val="20"/>
+          <w:rtl w:val="0"/>
+        </w:rPr>
+        <w:t xml:space="preserve">jezik</w:t>
+      </w:r>
+      <w:r>
+        <w:rPr>
+          <w:sz w:val="20"/>
+          <w:szCs w:val="20"/>
+          <w:rtl w:val="0"/>
+        </w:rPr>
+        <w:t xml:space="preserve">) </w:t>
       </w:r>
       <w:r>
         <w:rPr>
@@ -873,7 +877,24 @@
           <w:szCs w:val="20"/>
           <w:rtl w:val="0"/>
         </w:rPr>
-        <w:t xml:space="preserve">nezavisno od čerilice ili latinice). U slučaju da se ne zna stavlja se “und” (skraćeno od </w:t>
+        <w:t xml:space="preserve">nezavisno od </w:t>
+      </w:r>
+      <w:r>
+        <w:rPr>
+          <w:color w:val="000000"/>
+          <w:sz w:val="20"/>
+          <w:szCs w:val="20"/>
+          <w:rtl w:val="0"/>
+        </w:rPr>
+        <w:t xml:space="preserve">ći</w:t>
+      </w:r>
+      <w:r>
+        <w:rPr>
+          <w:sz w:val="20"/>
+          <w:szCs w:val="20"/>
+          <w:rtl w:val="0"/>
+        </w:rPr>
+        <w:t xml:space="preserve">rilice ili latinice). U slučaju da se ne zna stavlja se “und” (skraćeno od </w:t>
       </w:r>
       <w:r>
         <w:rPr>
@@ -907,6 +928,15 @@
           <w:szCs w:val="20"/>
           <w:rtl w:val="0"/>
         </w:rPr>
+        <w:t xml:space="preserve"> posle njega sledi</w:t>
+      </w:r>
+      <w:r>
+        <w:rPr>
+          <w:b w:val="1"/>
+          <w:sz w:val="20"/>
+          <w:szCs w:val="20"/>
+          <w:rtl w:val="0"/>
+        </w:rPr>
         <w:t xml:space="preserve"> </w:t>
       </w:r>
       <w:r>
@@ -915,8 +945,17 @@
           <w:szCs w:val="20"/>
           <w:rtl w:val="0"/>
         </w:rPr>
-        <w:t xml:space="preserve">posle njega sledi</w:t>
-      </w:r>
+        <w:t xml:space="preserve">obavezan znak “@” koji označava konkretnu verziju</w:t>
+      </w:r>
+    </w:p>
+    <w:p>
+      <w:pPr>
+        <w:jc w:val="both"/>
+        <w:rPr>
+          <w:sz w:val="20"/>
+          <w:szCs w:val="20"/>
+        </w:rPr>
+      </w:pPr>
       <w:r>
         <w:rPr>
           <w:b w:val="1"/>
@@ -924,48 +963,6 @@
           <w:szCs w:val="20"/>
           <w:rtl w:val="0"/>
         </w:rPr>
-        <w:t xml:space="preserve"> </w:t>
-      </w:r>
-      <w:r>
-        <w:rPr>
-          <w:sz w:val="20"/>
-          <w:szCs w:val="20"/>
-          <w:rtl w:val="0"/>
-        </w:rPr>
-        <w:t xml:space="preserve">obavezan znak “@” koji označava </w:t>
-      </w:r>
-      <w:r>
-        <w:rPr>
-          <w:sz w:val="20"/>
-          <w:szCs w:val="20"/>
-          <w:rtl w:val="0"/>
-        </w:rPr>
-        <w:t xml:space="preserve">konkretnu</w:t>
-      </w:r>
-      <w:r>
-        <w:rPr>
-          <w:sz w:val="20"/>
-          <w:szCs w:val="20"/>
-          <w:rtl w:val="0"/>
-        </w:rPr>
-        <w:t xml:space="preserve"> verziju</w:t>
-      </w:r>
-    </w:p>
-    <w:p>
-      <w:pPr>
-        <w:jc w:val="both"/>
-        <w:rPr>
-          <w:sz w:val="20"/>
-          <w:szCs w:val="20"/>
-        </w:rPr>
-      </w:pPr>
-      <w:r>
-        <w:rPr>
-          <w:b w:val="1"/>
-          <w:sz w:val="20"/>
-          <w:szCs w:val="20"/>
-          <w:rtl w:val="0"/>
-        </w:rPr>
         <w:t xml:space="preserve">V</w:t>
       </w:r>
       <w:r>
@@ -974,39 +971,24 @@
           <w:szCs w:val="20"/>
           <w:rtl w:val="0"/>
         </w:rPr>
-        <w:t xml:space="preserve"> (Verzija) - U slučaju da se ne zna može prazno. Stavlja se Godina službenog glasnika-Broj službenog glaniska-broj akta u službenom glasniku. Odnosi se na </w:t>
-      </w:r>
-      <w:r>
-        <w:rPr>
-          <w:sz w:val="20"/>
-          <w:szCs w:val="20"/>
-          <w:rtl w:val="0"/>
-        </w:rPr>
-        <w:t xml:space="preserve">konkretnu</w:t>
-      </w:r>
-      <w:r>
-        <w:rPr>
-          <w:sz w:val="20"/>
-          <w:szCs w:val="20"/>
-          <w:rtl w:val="0"/>
-        </w:rPr>
-        <w:t xml:space="preserve"> verziju službeni glasniku koja se </w:t>
-      </w:r>
-      <w:r>
-        <w:rPr>
-          <w:sz w:val="20"/>
-          <w:szCs w:val="20"/>
-          <w:rtl w:val="0"/>
-        </w:rPr>
-        <w:t xml:space="preserve">referencira</w:t>
-      </w:r>
-      <w:r>
-        <w:rPr>
-          <w:sz w:val="20"/>
-          <w:szCs w:val="20"/>
-          <w:rtl w:val="0"/>
-        </w:rPr>
-        <w:t xml:space="preserve">.</w:t>
+        <w:t xml:space="preserve"> (</w:t>
+      </w:r>
+      <w:r>
+        <w:rPr>
+          <w:color w:val="000000"/>
+          <w:sz w:val="20"/>
+          <w:szCs w:val="20"/>
+          <w:rtl w:val="0"/>
+        </w:rPr>
+        <w:t xml:space="preserve">v</w:t>
+      </w:r>
+      <w:r>
+        <w:rPr>
+          <w:sz w:val="20"/>
+          <w:szCs w:val="20"/>
+          <w:rtl w:val="0"/>
+        </w:rPr>
+        <w:t xml:space="preserve">erzija) - U slučaju da se ne zna može prazno. Stavlja se datum objavljivanja propisa o izmenama i dopunama osnovnog propisa..</w:t>
       </w:r>
     </w:p>
     <w:p>
@@ -1033,7 +1015,7 @@
           <w:szCs w:val="20"/>
           <w:rtl w:val="0"/>
         </w:rPr>
-        <w:t xml:space="preserve">akn/rs/act/zakon/2013/2013-104-4477/srp@2018-37-4233”</w:t>
+        <w:t xml:space="preserve">akn/rs/act/zakon/2013-02-06/2013-104-4477/srp@2018-05-12”</w:t>
       </w:r>
     </w:p>
     <w:p>
@@ -1057,7 +1039,7 @@
         <w:jc w:val="center"/>
         <w:rPr/>
       </w:pPr>
-      <w:bookmarkStart w:colFirst="0" w:colLast="0" w:name="_heading=h.hwmqrt28xxd9" w:id="3"/>
+      <w:bookmarkStart w:colFirst="0" w:colLast="0" w:name="_3znysh7" w:id="3"/>
       <w:bookmarkEnd w:id="3"/>
       <w:r>
         <w:rPr>
@@ -1080,23 +1062,7 @@
           <w:szCs w:val="20"/>
           <w:rtl w:val="0"/>
         </w:rPr>
-        <w:t xml:space="preserve">Ovaj nivo se oslanja na prethodni. Ukratko dodaje značenje o imenu dokumenta, o kom formatu je reč i koji element se </w:t>
-      </w:r>
-      <w:r>
-        <w:rPr>
-          <w:sz w:val="20"/>
-          <w:szCs w:val="20"/>
-          <w:rtl w:val="0"/>
-        </w:rPr>
-        <w:t xml:space="preserve">referencira</w:t>
-      </w:r>
-      <w:r>
-        <w:rPr>
-          <w:sz w:val="20"/>
-          <w:szCs w:val="20"/>
-          <w:rtl w:val="0"/>
-        </w:rPr>
-        <w:t xml:space="preserve">.</w:t>
+        <w:t xml:space="preserve">Ovaj nivo se oslanja na prethodni. Ukratko dodaje značenje o kom formatu je reč i koji element se referencira.</w:t>
       </w:r>
       <w:r>
         <w:rPr>
@@ -1130,21 +1096,7 @@
           <w:b w:val="1"/>
           <w:rtl w:val="0"/>
         </w:rPr>
-        <w:t xml:space="preserve">akn/&lt;DR&gt;/&lt;TIP&gt;/&lt;GOD&gt;/&lt;BRAK&gt;/&lt;JEZ&gt;@&lt;V&gt;/&lt;DDOK&gt;&lt;EXT&gt;&lt;</w:t>
-      </w:r>
-      <w:r>
-        <w:rPr>
-          <w:b w:val="1"/>
-          <w:rtl w:val="0"/>
-        </w:rPr>
-        <w:t xml:space="preserve">RDOK</w:t>
-      </w:r>
-      <w:r>
-        <w:rPr>
-          <w:b w:val="1"/>
-          <w:rtl w:val="0"/>
-        </w:rPr>
-        <w:t xml:space="preserve">&gt;</w:t>
+        <w:t xml:space="preserve">akn/&lt;DR&gt;/&lt;TIP&gt;/&lt;GOD&gt;/&lt;BRAK&gt;/&lt;JEZ&gt;@&lt;V&gt;/&lt;DDOK&gt;&lt;EXT&gt;&lt;RDOK&gt;</w:t>
       </w:r>
     </w:p>
     <w:p>
@@ -1249,23 +1201,7 @@
           <w:szCs w:val="20"/>
           <w:rtl w:val="0"/>
         </w:rPr>
-        <w:t xml:space="preserve"> (npr. prilog_1). Može da se izostavi ovaj deo, odnosno onda se smatra da se odnosi na “main” i tada se znak “!” </w:t>
-      </w:r>
-      <w:r>
-        <w:rPr>
-          <w:sz w:val="20"/>
-          <w:szCs w:val="20"/>
-          <w:rtl w:val="0"/>
-        </w:rPr>
-        <w:t xml:space="preserve">izostavlja</w:t>
-      </w:r>
-      <w:r>
-        <w:rPr>
-          <w:sz w:val="20"/>
-          <w:szCs w:val="20"/>
-          <w:rtl w:val="0"/>
-        </w:rPr>
-        <w:t xml:space="preserve">.</w:t>
+        <w:t xml:space="preserve"> (npr. prilog_1). Može da se izostavi ovaj deo, odnosno onda se smatra da se odnosi na “main” i tada se znak “!” izostavlja.</w:t>
       </w:r>
     </w:p>
     <w:p>
@@ -1331,7 +1267,7 @@
           <w:szCs w:val="20"/>
           <w:rtl w:val="0"/>
         </w:rPr>
-        <w:t xml:space="preserve">.doc</w:t>
+        <w:t xml:space="preserve">.doc, .akn, .html, .xml</w:t>
       </w:r>
       <w:r>
         <w:rPr>
@@ -1373,7 +1309,100 @@
           <w:szCs w:val="20"/>
           <w:rtl w:val="0"/>
         </w:rPr>
-        <w:t xml:space="preserve">:  “akn/rs/act/zakon/2013/2013-104-4477/srp@2018-37-4233/!main.pdf”</w:t>
+        <w:t xml:space="preserve">:  “akn/rs/act/zakon/2013-02-06/2013-104-4477/srp@2018-05-12/!main.pdf</w:t>
+      </w:r>
+      <w:r>
+        <w:rPr>
+          <w:sz w:val="20"/>
+          <w:szCs w:val="20"/>
+          <w:rtl w:val="0"/>
+        </w:rPr>
+        <w:t xml:space="preserve">”</w:t>
+      </w:r>
+      <w:r>
+        <w:rPr>
+          <w:rtl w:val="0"/>
+        </w:rPr>
+      </w:r>
+    </w:p>
+    <w:p>
+      <w:pPr>
+        <w:ind w:firstLine="720"/>
+        <w:jc w:val="both"/>
+        <w:rPr>
+          <w:sz w:val="20"/>
+          <w:szCs w:val="20"/>
+        </w:rPr>
+      </w:pPr>
+      <w:r>
+        <w:rPr>
+          <w:b w:val="1"/>
+          <w:sz w:val="20"/>
+          <w:szCs w:val="20"/>
+          <w:rtl w:val="0"/>
+        </w:rPr>
+        <w:t xml:space="preserve">Primer 2</w:t>
+      </w:r>
+      <w:r>
+        <w:rPr>
+          <w:sz w:val="20"/>
+          <w:szCs w:val="20"/>
+          <w:rtl w:val="0"/>
+        </w:rPr>
+        <w:t xml:space="preserve">:  “akn/rs/act/zakon/2013-02-06/2013-104-4477/srp@2018-05-12/!main.akn</w:t>
+      </w:r>
+      <w:r>
+        <w:rPr>
+          <w:sz w:val="20"/>
+          <w:szCs w:val="20"/>
+          <w:rtl w:val="0"/>
+        </w:rPr>
+        <w:t xml:space="preserve">”</w:t>
+      </w:r>
+      <w:r>
+        <w:rPr>
+          <w:rtl w:val="0"/>
+        </w:rPr>
+      </w:r>
+    </w:p>
+    <w:p>
+      <w:pPr>
+        <w:ind w:firstLine="720"/>
+        <w:jc w:val="both"/>
+        <w:rPr>
+          <w:sz w:val="20"/>
+          <w:szCs w:val="20"/>
+        </w:rPr>
+      </w:pPr>
+      <w:r>
+        <w:rPr>
+          <w:b w:val="1"/>
+          <w:sz w:val="20"/>
+          <w:szCs w:val="20"/>
+          <w:rtl w:val="0"/>
+        </w:rPr>
+        <w:t xml:space="preserve">Primer 3</w:t>
+      </w:r>
+      <w:r>
+        <w:rPr>
+          <w:sz w:val="20"/>
+          <w:szCs w:val="20"/>
+          <w:rtl w:val="0"/>
+        </w:rPr>
+        <w:t xml:space="preserve">:  “akn/rs/act/zakon/2013-02-06/2013-104-4477/srp@2018-05-12/!main.html</w:t>
+      </w:r>
+      <w:r>
+        <w:rPr>
+          <w:sz w:val="20"/>
+          <w:szCs w:val="20"/>
+          <w:rtl w:val="0"/>
+        </w:rPr>
+        <w:t xml:space="preserve">”</w:t>
+      </w:r>
+      <w:r>
+        <w:rPr>
+          <w:rtl w:val="0"/>
+        </w:rPr>
       </w:r>
     </w:p>
     <w:p>
@@ -1407,23 +1436,7 @@
           <w:szCs w:val="20"/>
           <w:rtl w:val="0"/>
         </w:rPr>
-        <w:t xml:space="preserve">(Reference dokumenta) - U slučaju da se </w:t>
-      </w:r>
-      <w:r>
-        <w:rPr>
-          <w:sz w:val="20"/>
-          <w:szCs w:val="20"/>
-          <w:rtl w:val="0"/>
-        </w:rPr>
-        <w:t xml:space="preserve">referencira</w:t>
-      </w:r>
-      <w:r>
-        <w:rPr>
-          <w:sz w:val="20"/>
-          <w:szCs w:val="20"/>
-          <w:rtl w:val="0"/>
-        </w:rPr>
-        <w:t xml:space="preserve"> element unutar hijerarhije dokumenta, to se navodi ovde. Izgleda kao </w:t>
+        <w:t xml:space="preserve">(Reference dokumenta) - U slučaju da se referencira element unutar hijerarhije dokumenta, to se navodi ovde. Izgleda kao </w:t>
       </w:r>
       <w:r>
         <w:rPr>
@@ -1445,31 +1458,7 @@
         <w:rPr>
           <w:rtl w:val="0"/>
         </w:rPr>
-        <w:t xml:space="preserve">i gde se održava odnos da je leva struktura veće u </w:t>
-      </w:r>
-      <w:r>
-        <w:rPr>
-          <w:rtl w:val="0"/>
-        </w:rPr>
-        <w:t xml:space="preserve">hijerarhiji</w:t>
-      </w:r>
-      <w:r>
-        <w:rPr>
-          <w:rtl w:val="0"/>
-        </w:rPr>
-        <w:t xml:space="preserve"> u odnosu na </w:t>
-      </w:r>
-      <w:r>
-        <w:rPr>
-          <w:rtl w:val="0"/>
-        </w:rPr>
-        <w:t xml:space="preserve">desnu</w:t>
-      </w:r>
-      <w:r>
-        <w:rPr>
-          <w:rtl w:val="0"/>
-        </w:rPr>
-        <w:t xml:space="preserve"> strukturu.</w:t>
+        <w:t xml:space="preserve">i gde se održava odnos da je leva struktura veće u hijerarhiji u odnosu na desnu strukturu.</w:t>
       </w:r>
     </w:p>
     <w:p>
@@ -1514,15 +1503,7 @@
           <w:szCs w:val="20"/>
           <w:rtl w:val="0"/>
         </w:rPr>
-        <w:t xml:space="preserve">Predstaljeno</w:t>
-      </w:r>
-      <w:r>
-        <w:rPr>
-          <w:sz w:val="20"/>
-          <w:szCs w:val="20"/>
-          <w:rtl w:val="0"/>
-        </w:rPr>
-        <w:t xml:space="preserve"> pomoću </w:t>
+        <w:t xml:space="preserve">Predstaljeno pomoću </w:t>
       </w:r>
       <w:r>
         <w:rPr>
@@ -1531,25 +1512,7 @@
           <w:szCs w:val="20"/>
           <w:rtl w:val="0"/>
         </w:rPr>
-        <w:t xml:space="preserve">&lt;skraćenice elementa&gt;_&lt;</w:t>
-      </w:r>
-      <w:r>
-        <w:rPr>
-          <w:b w:val="1"/>
-          <w:sz w:val="20"/>
-          <w:szCs w:val="20"/>
-          <w:rtl w:val="0"/>
-        </w:rPr>
-        <w:t xml:space="preserve">broj_elementa</w:t>
-      </w:r>
-      <w:r>
-        <w:rPr>
-          <w:b w:val="1"/>
-          <w:sz w:val="20"/>
-          <w:szCs w:val="20"/>
-          <w:rtl w:val="0"/>
-        </w:rPr>
-        <w:t xml:space="preserve">&gt;</w:t>
+        <w:t xml:space="preserve">&lt;skraćenice elementa&gt;_&lt;broj_elementa&gt;</w:t>
       </w:r>
     </w:p>
     <w:p>
@@ -1627,23 +1590,7 @@
           <w:szCs w:val="20"/>
           <w:rtl w:val="0"/>
         </w:rPr>
-        <w:t xml:space="preserve">: “akn/rs/act/2018/95-366/srp@/!main~ar</w:t>
-      </w:r>
-      <w:r>
-        <w:rPr>
-          <w:sz w:val="20"/>
-          <w:szCs w:val="20"/>
-          <w:rtl w:val="0"/>
-        </w:rPr>
-        <w:t xml:space="preserve">t</w:t>
-      </w:r>
-      <w:r>
-        <w:rPr>
-          <w:sz w:val="20"/>
-          <w:szCs w:val="20"/>
-          <w:rtl w:val="0"/>
-        </w:rPr>
-        <w:t xml:space="preserve">_66__para_2__point_2”.</w:t>
+        <w:t xml:space="preserve">: “akn/rs/act/2018-07-04/2018-22-1733/srp@/!main~art_66__para_2__point_2”.</w:t>
       </w:r>
     </w:p>
     <w:p>
@@ -1669,7 +1616,7 @@
           <w:szCs w:val="20"/>
           <w:rtl w:val="0"/>
         </w:rPr>
-        <w:t xml:space="preserve"> “akn/rs/act/zakon/2013/2013-104-4477/srp@2018-37-4233/!main.pdf~art_2-&gt;art_5”</w:t>
+        <w:t xml:space="preserve"> “akn/rs/act/zakon/2013-02-06/2013-104-4477/srp@2018-05-12/!main.pdf~art_2-&gt;art_5”</w:t>
       </w:r>
     </w:p>
     <w:p>
@@ -1697,11 +1644,6 @@
           <w:rtl w:val="0"/>
         </w:rPr>
         <w:t xml:space="preserve">: Skraćenice elemenata se mogu videti u tabeli 1.</w:t>
-      </w:r>
-      <w:r>
-        <w:rPr>
-          <w:rtl w:val="0"/>
-        </w:rPr>
       </w:r>
     </w:p>
     <w:p>
@@ -1723,14 +1665,6 @@
         <w:tblStyle w:val="Table1"/>
         <w:tblW w:w="9975.0" w:type="dxa"/>
         <w:jc w:val="center"/>
-        <w:tblBorders>
-          <w:top w:color="000000" w:space="0" w:sz="8" w:val="single"/>
-          <w:left w:color="000000" w:space="0" w:sz="8" w:val="single"/>
-          <w:bottom w:color="000000" w:space="0" w:sz="8" w:val="single"/>
-          <w:right w:color="000000" w:space="0" w:sz="8" w:val="single"/>
-          <w:insideH w:color="000000" w:space="0" w:sz="8" w:val="single"/>
-          <w:insideV w:color="000000" w:space="0" w:sz="8" w:val="single"/>
-        </w:tblBorders>
         <w:tblLayout w:type="fixed"/>
         <w:tblLook w:val="0600"/>
       </w:tblPr>
@@ -1752,14 +1686,13 @@
         </w:trPr>
         <w:tc>
           <w:tcPr>
-            <w:shd w:fill="auto" w:val="clear"/>
-            <w:tcMar>
-              <w:top w:w="100.0" w:type="dxa"/>
-              <w:left w:w="100.0" w:type="dxa"/>
-              <w:bottom w:w="100.0" w:type="dxa"/>
-              <w:right w:w="100.0" w:type="dxa"/>
-            </w:tcMar>
-            <w:vAlign w:val="top"/>
+            <w:tcBorders>
+              <w:top w:color="000000" w:space="0" w:sz="8" w:val="single"/>
+              <w:left w:color="000000" w:space="0" w:sz="8" w:val="single"/>
+              <w:bottom w:color="000000" w:space="0" w:sz="8" w:val="single"/>
+              <w:right w:color="000000" w:space="0" w:sz="8" w:val="single"/>
+            </w:tcBorders>
+            <w:shd w:fill="auto" w:val="clear"/>
           </w:tcPr>
           <w:p>
             <w:pPr>
@@ -1778,52 +1711,19 @@
                 <w:szCs w:val="18"/>
                 <w:rtl w:val="0"/>
               </w:rPr>
-              <w:t xml:space="preserve">Naziv </w:t>
-            </w:r>
-            <w:r>
-              <w:rPr>
-                <w:b w:val="1"/>
-                <w:sz w:val="18"/>
-                <w:szCs w:val="18"/>
-                <w:rtl w:val="0"/>
-              </w:rPr>
-              <w:t xml:space="preserve">hijerarhije</w:t>
-            </w:r>
-            <w:r>
-              <w:rPr>
-                <w:b w:val="1"/>
-                <w:sz w:val="18"/>
-                <w:szCs w:val="18"/>
-                <w:rtl w:val="0"/>
-              </w:rPr>
-              <w:t xml:space="preserve"> u </w:t>
-            </w:r>
-            <w:r>
-              <w:rPr>
-                <w:b w:val="1"/>
-                <w:sz w:val="18"/>
-                <w:szCs w:val="18"/>
-                <w:rtl w:val="0"/>
-              </w:rPr>
-              <w:t xml:space="preserve">propisu</w:t>
-            </w:r>
-            <w:r>
-              <w:rPr>
-                <w:rtl w:val="0"/>
-              </w:rPr>
-            </w:r>
-          </w:p>
-        </w:tc>
-        <w:tc>
-          <w:tcPr>
-            <w:shd w:fill="auto" w:val="clear"/>
-            <w:tcMar>
-              <w:top w:w="100.0" w:type="dxa"/>
-              <w:left w:w="100.0" w:type="dxa"/>
-              <w:bottom w:w="100.0" w:type="dxa"/>
-              <w:right w:w="100.0" w:type="dxa"/>
-            </w:tcMar>
-            <w:vAlign w:val="top"/>
+              <w:t xml:space="preserve">Naziv hijerarhije u propisu</w:t>
+            </w:r>
+          </w:p>
+        </w:tc>
+        <w:tc>
+          <w:tcPr>
+            <w:tcBorders>
+              <w:top w:color="000000" w:space="0" w:sz="8" w:val="single"/>
+              <w:left w:color="000000" w:space="0" w:sz="8" w:val="single"/>
+              <w:bottom w:color="000000" w:space="0" w:sz="8" w:val="single"/>
+              <w:right w:color="000000" w:space="0" w:sz="8" w:val="single"/>
+            </w:tcBorders>
+            <w:shd w:fill="auto" w:val="clear"/>
           </w:tcPr>
           <w:p>
             <w:pPr>
@@ -1848,14 +1748,13 @@
         </w:tc>
         <w:tc>
           <w:tcPr>
-            <w:shd w:fill="auto" w:val="clear"/>
-            <w:tcMar>
-              <w:top w:w="100.0" w:type="dxa"/>
-              <w:left w:w="100.0" w:type="dxa"/>
-              <w:bottom w:w="100.0" w:type="dxa"/>
-              <w:right w:w="100.0" w:type="dxa"/>
-            </w:tcMar>
-            <w:vAlign w:val="top"/>
+            <w:tcBorders>
+              <w:top w:color="000000" w:space="0" w:sz="8" w:val="single"/>
+              <w:left w:color="000000" w:space="0" w:sz="8" w:val="single"/>
+              <w:bottom w:color="000000" w:space="0" w:sz="8" w:val="single"/>
+              <w:right w:color="000000" w:space="0" w:sz="8" w:val="single"/>
+            </w:tcBorders>
+            <w:shd w:fill="auto" w:val="clear"/>
           </w:tcPr>
           <w:p>
             <w:pPr>
@@ -1882,18 +1781,17 @@
       <w:tr>
         <w:tc>
           <w:tcPr>
-            <w:shd w:fill="auto" w:val="clear"/>
-            <w:tcMar>
-              <w:top w:w="100.0" w:type="dxa"/>
-              <w:left w:w="100.0" w:type="dxa"/>
-              <w:bottom w:w="100.0" w:type="dxa"/>
-              <w:right w:w="100.0" w:type="dxa"/>
-            </w:tcMar>
-            <w:vAlign w:val="top"/>
-          </w:tcPr>
-          <w:p>
-            <w:pPr>
-              <w:spacing w:line="240" w:lineRule="auto"/>
+            <w:tcBorders>
+              <w:top w:color="000000" w:space="0" w:sz="8" w:val="single"/>
+              <w:left w:color="000000" w:space="0" w:sz="8" w:val="single"/>
+              <w:bottom w:color="000000" w:space="0" w:sz="8" w:val="single"/>
+              <w:right w:color="000000" w:space="0" w:sz="8" w:val="single"/>
+            </w:tcBorders>
+            <w:shd w:fill="auto" w:val="clear"/>
+          </w:tcPr>
+          <w:p>
+            <w:pPr>
+              <w:spacing w:line="167.99999999999997" w:lineRule="auto"/>
               <w:jc w:val="both"/>
               <w:rPr>
                 <w:sz w:val="18"/>
@@ -1912,18 +1810,17 @@
         </w:tc>
         <w:tc>
           <w:tcPr>
-            <w:shd w:fill="auto" w:val="clear"/>
-            <w:tcMar>
-              <w:top w:w="100.0" w:type="dxa"/>
-              <w:left w:w="100.0" w:type="dxa"/>
-              <w:bottom w:w="100.0" w:type="dxa"/>
-              <w:right w:w="100.0" w:type="dxa"/>
-            </w:tcMar>
-            <w:vAlign w:val="top"/>
-          </w:tcPr>
-          <w:p>
-            <w:pPr>
-              <w:spacing w:line="240" w:lineRule="auto"/>
+            <w:tcBorders>
+              <w:top w:color="000000" w:space="0" w:sz="8" w:val="single"/>
+              <w:left w:color="000000" w:space="0" w:sz="8" w:val="single"/>
+              <w:bottom w:color="000000" w:space="0" w:sz="8" w:val="single"/>
+              <w:right w:color="000000" w:space="0" w:sz="8" w:val="single"/>
+            </w:tcBorders>
+            <w:shd w:fill="auto" w:val="clear"/>
+          </w:tcPr>
+          <w:p>
+            <w:pPr>
+              <w:spacing w:line="167.99999999999997" w:lineRule="auto"/>
               <w:jc w:val="both"/>
               <w:rPr>
                 <w:sz w:val="18"/>
@@ -1942,18 +1839,17 @@
         </w:tc>
         <w:tc>
           <w:tcPr>
-            <w:shd w:fill="auto" w:val="clear"/>
-            <w:tcMar>
-              <w:top w:w="100.0" w:type="dxa"/>
-              <w:left w:w="100.0" w:type="dxa"/>
-              <w:bottom w:w="100.0" w:type="dxa"/>
-              <w:right w:w="100.0" w:type="dxa"/>
-            </w:tcMar>
-            <w:vAlign w:val="top"/>
-          </w:tcPr>
-          <w:p>
-            <w:pPr>
-              <w:spacing w:line="240" w:lineRule="auto"/>
+            <w:tcBorders>
+              <w:top w:color="000000" w:space="0" w:sz="8" w:val="single"/>
+              <w:left w:color="000000" w:space="0" w:sz="8" w:val="single"/>
+              <w:bottom w:color="000000" w:space="0" w:sz="8" w:val="single"/>
+              <w:right w:color="000000" w:space="0" w:sz="8" w:val="single"/>
+            </w:tcBorders>
+            <w:shd w:fill="auto" w:val="clear"/>
+          </w:tcPr>
+          <w:p>
+            <w:pPr>
+              <w:spacing w:line="167.99999999999997" w:lineRule="auto"/>
               <w:jc w:val="both"/>
               <w:rPr>
                 <w:sz w:val="18"/>
@@ -1974,18 +1870,17 @@
       <w:tr>
         <w:tc>
           <w:tcPr>
-            <w:shd w:fill="auto" w:val="clear"/>
-            <w:tcMar>
-              <w:top w:w="100.0" w:type="dxa"/>
-              <w:left w:w="100.0" w:type="dxa"/>
-              <w:bottom w:w="100.0" w:type="dxa"/>
-              <w:right w:w="100.0" w:type="dxa"/>
-            </w:tcMar>
-            <w:vAlign w:val="top"/>
-          </w:tcPr>
-          <w:p>
-            <w:pPr>
-              <w:spacing w:line="240" w:lineRule="auto"/>
+            <w:tcBorders>
+              <w:top w:color="000000" w:space="0" w:sz="8" w:val="single"/>
+              <w:left w:color="000000" w:space="0" w:sz="8" w:val="single"/>
+              <w:bottom w:color="000000" w:space="0" w:sz="8" w:val="single"/>
+              <w:right w:color="000000" w:space="0" w:sz="8" w:val="single"/>
+            </w:tcBorders>
+            <w:shd w:fill="auto" w:val="clear"/>
+          </w:tcPr>
+          <w:p>
+            <w:pPr>
+              <w:spacing w:line="167.99999999999997" w:lineRule="auto"/>
               <w:jc w:val="both"/>
               <w:rPr>
                 <w:sz w:val="18"/>
@@ -2004,18 +1899,17 @@
         </w:tc>
         <w:tc>
           <w:tcPr>
-            <w:shd w:fill="auto" w:val="clear"/>
-            <w:tcMar>
-              <w:top w:w="100.0" w:type="dxa"/>
-              <w:left w:w="100.0" w:type="dxa"/>
-              <w:bottom w:w="100.0" w:type="dxa"/>
-              <w:right w:w="100.0" w:type="dxa"/>
-            </w:tcMar>
-            <w:vAlign w:val="top"/>
-          </w:tcPr>
-          <w:p>
-            <w:pPr>
-              <w:spacing w:line="240" w:lineRule="auto"/>
+            <w:tcBorders>
+              <w:top w:color="000000" w:space="0" w:sz="8" w:val="single"/>
+              <w:left w:color="000000" w:space="0" w:sz="8" w:val="single"/>
+              <w:bottom w:color="000000" w:space="0" w:sz="8" w:val="single"/>
+              <w:right w:color="000000" w:space="0" w:sz="8" w:val="single"/>
+            </w:tcBorders>
+            <w:shd w:fill="auto" w:val="clear"/>
+          </w:tcPr>
+          <w:p>
+            <w:pPr>
+              <w:spacing w:line="167.99999999999997" w:lineRule="auto"/>
               <w:jc w:val="both"/>
               <w:rPr>
                 <w:sz w:val="18"/>
@@ -2034,18 +1928,17 @@
         </w:tc>
         <w:tc>
           <w:tcPr>
-            <w:shd w:fill="auto" w:val="clear"/>
-            <w:tcMar>
-              <w:top w:w="100.0" w:type="dxa"/>
-              <w:left w:w="100.0" w:type="dxa"/>
-              <w:bottom w:w="100.0" w:type="dxa"/>
-              <w:right w:w="100.0" w:type="dxa"/>
-            </w:tcMar>
-            <w:vAlign w:val="top"/>
-          </w:tcPr>
-          <w:p>
-            <w:pPr>
-              <w:spacing w:line="240" w:lineRule="auto"/>
+            <w:tcBorders>
+              <w:top w:color="000000" w:space="0" w:sz="8" w:val="single"/>
+              <w:left w:color="000000" w:space="0" w:sz="8" w:val="single"/>
+              <w:bottom w:color="000000" w:space="0" w:sz="8" w:val="single"/>
+              <w:right w:color="000000" w:space="0" w:sz="8" w:val="single"/>
+            </w:tcBorders>
+            <w:shd w:fill="auto" w:val="clear"/>
+          </w:tcPr>
+          <w:p>
+            <w:pPr>
+              <w:spacing w:line="167.99999999999997" w:lineRule="auto"/>
               <w:jc w:val="both"/>
               <w:rPr>
                 <w:sz w:val="18"/>
@@ -2066,18 +1959,17 @@
       <w:tr>
         <w:tc>
           <w:tcPr>
-            <w:shd w:fill="auto" w:val="clear"/>
-            <w:tcMar>
-              <w:top w:w="100.0" w:type="dxa"/>
-              <w:left w:w="100.0" w:type="dxa"/>
-              <w:bottom w:w="100.0" w:type="dxa"/>
-              <w:right w:w="100.0" w:type="dxa"/>
-            </w:tcMar>
-            <w:vAlign w:val="top"/>
-          </w:tcPr>
-          <w:p>
-            <w:pPr>
-              <w:spacing w:line="240" w:lineRule="auto"/>
+            <w:tcBorders>
+              <w:top w:color="000000" w:space="0" w:sz="8" w:val="single"/>
+              <w:left w:color="000000" w:space="0" w:sz="8" w:val="single"/>
+              <w:bottom w:color="000000" w:space="0" w:sz="8" w:val="single"/>
+              <w:right w:color="000000" w:space="0" w:sz="8" w:val="single"/>
+            </w:tcBorders>
+            <w:shd w:fill="auto" w:val="clear"/>
+          </w:tcPr>
+          <w:p>
+            <w:pPr>
+              <w:spacing w:line="167.99999999999997" w:lineRule="auto"/>
               <w:jc w:val="both"/>
               <w:rPr>
                 <w:sz w:val="18"/>
@@ -2096,18 +1988,17 @@
         </w:tc>
         <w:tc>
           <w:tcPr>
-            <w:shd w:fill="auto" w:val="clear"/>
-            <w:tcMar>
-              <w:top w:w="100.0" w:type="dxa"/>
-              <w:left w:w="100.0" w:type="dxa"/>
-              <w:bottom w:w="100.0" w:type="dxa"/>
-              <w:right w:w="100.0" w:type="dxa"/>
-            </w:tcMar>
-            <w:vAlign w:val="top"/>
-          </w:tcPr>
-          <w:p>
-            <w:pPr>
-              <w:spacing w:line="240" w:lineRule="auto"/>
+            <w:tcBorders>
+              <w:top w:color="000000" w:space="0" w:sz="8" w:val="single"/>
+              <w:left w:color="000000" w:space="0" w:sz="8" w:val="single"/>
+              <w:bottom w:color="000000" w:space="0" w:sz="8" w:val="single"/>
+              <w:right w:color="000000" w:space="0" w:sz="8" w:val="single"/>
+            </w:tcBorders>
+            <w:shd w:fill="auto" w:val="clear"/>
+          </w:tcPr>
+          <w:p>
+            <w:pPr>
+              <w:spacing w:line="167.99999999999997" w:lineRule="auto"/>
               <w:jc w:val="both"/>
               <w:rPr>
                 <w:sz w:val="18"/>
@@ -2126,18 +2017,17 @@
         </w:tc>
         <w:tc>
           <w:tcPr>
-            <w:shd w:fill="auto" w:val="clear"/>
-            <w:tcMar>
-              <w:top w:w="100.0" w:type="dxa"/>
-              <w:left w:w="100.0" w:type="dxa"/>
-              <w:bottom w:w="100.0" w:type="dxa"/>
-              <w:right w:w="100.0" w:type="dxa"/>
-            </w:tcMar>
-            <w:vAlign w:val="top"/>
-          </w:tcPr>
-          <w:p>
-            <w:pPr>
-              <w:spacing w:line="240" w:lineRule="auto"/>
+            <w:tcBorders>
+              <w:top w:color="000000" w:space="0" w:sz="8" w:val="single"/>
+              <w:left w:color="000000" w:space="0" w:sz="8" w:val="single"/>
+              <w:bottom w:color="000000" w:space="0" w:sz="8" w:val="single"/>
+              <w:right w:color="000000" w:space="0" w:sz="8" w:val="single"/>
+            </w:tcBorders>
+            <w:shd w:fill="auto" w:val="clear"/>
+          </w:tcPr>
+          <w:p>
+            <w:pPr>
+              <w:spacing w:line="167.99999999999997" w:lineRule="auto"/>
               <w:jc w:val="both"/>
               <w:rPr>
                 <w:sz w:val="18"/>
@@ -2158,18 +2048,17 @@
       <w:tr>
         <w:tc>
           <w:tcPr>
-            <w:shd w:fill="auto" w:val="clear"/>
-            <w:tcMar>
-              <w:top w:w="100.0" w:type="dxa"/>
-              <w:left w:w="100.0" w:type="dxa"/>
-              <w:bottom w:w="100.0" w:type="dxa"/>
-              <w:right w:w="100.0" w:type="dxa"/>
-            </w:tcMar>
-            <w:vAlign w:val="top"/>
-          </w:tcPr>
-          <w:p>
-            <w:pPr>
-              <w:spacing w:line="240" w:lineRule="auto"/>
+            <w:tcBorders>
+              <w:top w:color="000000" w:space="0" w:sz="8" w:val="single"/>
+              <w:left w:color="000000" w:space="0" w:sz="8" w:val="single"/>
+              <w:bottom w:color="000000" w:space="0" w:sz="8" w:val="single"/>
+              <w:right w:color="000000" w:space="0" w:sz="8" w:val="single"/>
+            </w:tcBorders>
+            <w:shd w:fill="auto" w:val="clear"/>
+          </w:tcPr>
+          <w:p>
+            <w:pPr>
+              <w:spacing w:line="167.99999999999997" w:lineRule="auto"/>
               <w:jc w:val="both"/>
               <w:rPr>
                 <w:sz w:val="18"/>
@@ -2184,27 +2073,21 @@
               </w:rPr>
               <w:t xml:space="preserve">Pododeljak</w:t>
             </w:r>
-            <w:r>
-              <w:rPr>
-                <w:rtl w:val="0"/>
-              </w:rPr>
-            </w:r>
-          </w:p>
-        </w:tc>
-        <w:tc>
-          <w:tcPr>
-            <w:shd w:fill="auto" w:val="clear"/>
-            <w:tcMar>
-              <w:top w:w="100.0" w:type="dxa"/>
-              <w:left w:w="100.0" w:type="dxa"/>
-              <w:bottom w:w="100.0" w:type="dxa"/>
-              <w:right w:w="100.0" w:type="dxa"/>
-            </w:tcMar>
-            <w:vAlign w:val="top"/>
-          </w:tcPr>
-          <w:p>
-            <w:pPr>
-              <w:spacing w:line="240" w:lineRule="auto"/>
+          </w:p>
+        </w:tc>
+        <w:tc>
+          <w:tcPr>
+            <w:tcBorders>
+              <w:top w:color="000000" w:space="0" w:sz="8" w:val="single"/>
+              <w:left w:color="000000" w:space="0" w:sz="8" w:val="single"/>
+              <w:bottom w:color="000000" w:space="0" w:sz="8" w:val="single"/>
+              <w:right w:color="000000" w:space="0" w:sz="8" w:val="single"/>
+            </w:tcBorders>
+            <w:shd w:fill="auto" w:val="clear"/>
+          </w:tcPr>
+          <w:p>
+            <w:pPr>
+              <w:spacing w:line="167.99999999999997" w:lineRule="auto"/>
               <w:jc w:val="both"/>
               <w:rPr>
                 <w:sz w:val="18"/>
@@ -2223,18 +2106,17 @@
         </w:tc>
         <w:tc>
           <w:tcPr>
-            <w:shd w:fill="auto" w:val="clear"/>
-            <w:tcMar>
-              <w:top w:w="100.0" w:type="dxa"/>
-              <w:left w:w="100.0" w:type="dxa"/>
-              <w:bottom w:w="100.0" w:type="dxa"/>
-              <w:right w:w="100.0" w:type="dxa"/>
-            </w:tcMar>
-            <w:vAlign w:val="top"/>
-          </w:tcPr>
-          <w:p>
-            <w:pPr>
-              <w:spacing w:line="240" w:lineRule="auto"/>
+            <w:tcBorders>
+              <w:top w:color="000000" w:space="0" w:sz="8" w:val="single"/>
+              <w:left w:color="000000" w:space="0" w:sz="8" w:val="single"/>
+              <w:bottom w:color="000000" w:space="0" w:sz="8" w:val="single"/>
+              <w:right w:color="000000" w:space="0" w:sz="8" w:val="single"/>
+            </w:tcBorders>
+            <w:shd w:fill="auto" w:val="clear"/>
+          </w:tcPr>
+          <w:p>
+            <w:pPr>
+              <w:spacing w:line="167.99999999999997" w:lineRule="auto"/>
               <w:jc w:val="both"/>
               <w:rPr>
                 <w:sz w:val="18"/>
@@ -2255,18 +2137,17 @@
       <w:tr>
         <w:tc>
           <w:tcPr>
-            <w:shd w:fill="auto" w:val="clear"/>
-            <w:tcMar>
-              <w:top w:w="100.0" w:type="dxa"/>
-              <w:left w:w="100.0" w:type="dxa"/>
-              <w:bottom w:w="100.0" w:type="dxa"/>
-              <w:right w:w="100.0" w:type="dxa"/>
-            </w:tcMar>
-            <w:vAlign w:val="top"/>
-          </w:tcPr>
-          <w:p>
-            <w:pPr>
-              <w:spacing w:line="240" w:lineRule="auto"/>
+            <w:tcBorders>
+              <w:top w:color="000000" w:space="0" w:sz="8" w:val="single"/>
+              <w:left w:color="000000" w:space="0" w:sz="8" w:val="single"/>
+              <w:bottom w:color="000000" w:space="0" w:sz="8" w:val="single"/>
+              <w:right w:color="000000" w:space="0" w:sz="8" w:val="single"/>
+            </w:tcBorders>
+            <w:shd w:fill="auto" w:val="clear"/>
+          </w:tcPr>
+          <w:p>
+            <w:pPr>
+              <w:spacing w:line="167.99999999999997" w:lineRule="auto"/>
               <w:jc w:val="both"/>
               <w:rPr>
                 <w:sz w:val="18"/>
@@ -2285,18 +2166,17 @@
         </w:tc>
         <w:tc>
           <w:tcPr>
-            <w:shd w:fill="auto" w:val="clear"/>
-            <w:tcMar>
-              <w:top w:w="100.0" w:type="dxa"/>
-              <w:left w:w="100.0" w:type="dxa"/>
-              <w:bottom w:w="100.0" w:type="dxa"/>
-              <w:right w:w="100.0" w:type="dxa"/>
-            </w:tcMar>
-            <w:vAlign w:val="top"/>
-          </w:tcPr>
-          <w:p>
-            <w:pPr>
-              <w:spacing w:line="240" w:lineRule="auto"/>
+            <w:tcBorders>
+              <w:top w:color="000000" w:space="0" w:sz="8" w:val="single"/>
+              <w:left w:color="000000" w:space="0" w:sz="8" w:val="single"/>
+              <w:bottom w:color="000000" w:space="0" w:sz="8" w:val="single"/>
+              <w:right w:color="000000" w:space="0" w:sz="8" w:val="single"/>
+            </w:tcBorders>
+            <w:shd w:fill="auto" w:val="clear"/>
+          </w:tcPr>
+          <w:p>
+            <w:pPr>
+              <w:spacing w:line="167.99999999999997" w:lineRule="auto"/>
               <w:jc w:val="both"/>
               <w:rPr>
                 <w:sz w:val="18"/>
@@ -2315,18 +2195,17 @@
         </w:tc>
         <w:tc>
           <w:tcPr>
-            <w:shd w:fill="auto" w:val="clear"/>
-            <w:tcMar>
-              <w:top w:w="100.0" w:type="dxa"/>
-              <w:left w:w="100.0" w:type="dxa"/>
-              <w:bottom w:w="100.0" w:type="dxa"/>
-              <w:right w:w="100.0" w:type="dxa"/>
-            </w:tcMar>
-            <w:vAlign w:val="top"/>
-          </w:tcPr>
-          <w:p>
-            <w:pPr>
-              <w:spacing w:line="240" w:lineRule="auto"/>
+            <w:tcBorders>
+              <w:top w:color="000000" w:space="0" w:sz="8" w:val="single"/>
+              <w:left w:color="000000" w:space="0" w:sz="8" w:val="single"/>
+              <w:bottom w:color="000000" w:space="0" w:sz="8" w:val="single"/>
+              <w:right w:color="000000" w:space="0" w:sz="8" w:val="single"/>
+            </w:tcBorders>
+            <w:shd w:fill="auto" w:val="clear"/>
+          </w:tcPr>
+          <w:p>
+            <w:pPr>
+              <w:spacing w:line="167.99999999999997" w:lineRule="auto"/>
               <w:jc w:val="both"/>
               <w:rPr>
                 <w:sz w:val="18"/>
@@ -2347,18 +2226,17 @@
       <w:tr>
         <w:tc>
           <w:tcPr>
-            <w:shd w:fill="auto" w:val="clear"/>
-            <w:tcMar>
-              <w:top w:w="100.0" w:type="dxa"/>
-              <w:left w:w="100.0" w:type="dxa"/>
-              <w:bottom w:w="100.0" w:type="dxa"/>
-              <w:right w:w="100.0" w:type="dxa"/>
-            </w:tcMar>
-            <w:vAlign w:val="top"/>
-          </w:tcPr>
-          <w:p>
-            <w:pPr>
-              <w:spacing w:line="240" w:lineRule="auto"/>
+            <w:tcBorders>
+              <w:top w:color="000000" w:space="0" w:sz="8" w:val="single"/>
+              <w:left w:color="000000" w:space="0" w:sz="8" w:val="single"/>
+              <w:bottom w:color="000000" w:space="0" w:sz="8" w:val="single"/>
+              <w:right w:color="000000" w:space="0" w:sz="8" w:val="single"/>
+            </w:tcBorders>
+            <w:shd w:fill="auto" w:val="clear"/>
+          </w:tcPr>
+          <w:p>
+            <w:pPr>
+              <w:spacing w:line="167.99999999999997" w:lineRule="auto"/>
               <w:jc w:val="both"/>
               <w:rPr>
                 <w:sz w:val="18"/>
@@ -2377,18 +2255,17 @@
         </w:tc>
         <w:tc>
           <w:tcPr>
-            <w:shd w:fill="auto" w:val="clear"/>
-            <w:tcMar>
-              <w:top w:w="100.0" w:type="dxa"/>
-              <w:left w:w="100.0" w:type="dxa"/>
-              <w:bottom w:w="100.0" w:type="dxa"/>
-              <w:right w:w="100.0" w:type="dxa"/>
-            </w:tcMar>
-            <w:vAlign w:val="top"/>
-          </w:tcPr>
-          <w:p>
-            <w:pPr>
-              <w:spacing w:line="240" w:lineRule="auto"/>
+            <w:tcBorders>
+              <w:top w:color="000000" w:space="0" w:sz="8" w:val="single"/>
+              <w:left w:color="000000" w:space="0" w:sz="8" w:val="single"/>
+              <w:bottom w:color="000000" w:space="0" w:sz="8" w:val="single"/>
+              <w:right w:color="000000" w:space="0" w:sz="8" w:val="single"/>
+            </w:tcBorders>
+            <w:shd w:fill="auto" w:val="clear"/>
+          </w:tcPr>
+          <w:p>
+            <w:pPr>
+              <w:spacing w:line="167.99999999999997" w:lineRule="auto"/>
               <w:jc w:val="both"/>
               <w:rPr>
                 <w:sz w:val="18"/>
@@ -2407,18 +2284,17 @@
         </w:tc>
         <w:tc>
           <w:tcPr>
-            <w:shd w:fill="auto" w:val="clear"/>
-            <w:tcMar>
-              <w:top w:w="100.0" w:type="dxa"/>
-              <w:left w:w="100.0" w:type="dxa"/>
-              <w:bottom w:w="100.0" w:type="dxa"/>
-              <w:right w:w="100.0" w:type="dxa"/>
-            </w:tcMar>
-            <w:vAlign w:val="top"/>
-          </w:tcPr>
-          <w:p>
-            <w:pPr>
-              <w:spacing w:line="240" w:lineRule="auto"/>
+            <w:tcBorders>
+              <w:top w:color="000000" w:space="0" w:sz="8" w:val="single"/>
+              <w:left w:color="000000" w:space="0" w:sz="8" w:val="single"/>
+              <w:bottom w:color="000000" w:space="0" w:sz="8" w:val="single"/>
+              <w:right w:color="000000" w:space="0" w:sz="8" w:val="single"/>
+            </w:tcBorders>
+            <w:shd w:fill="auto" w:val="clear"/>
+          </w:tcPr>
+          <w:p>
+            <w:pPr>
+              <w:spacing w:line="167.99999999999997" w:lineRule="auto"/>
               <w:jc w:val="both"/>
               <w:rPr>
                 <w:sz w:val="18"/>
@@ -2442,18 +2318,17 @@
         </w:trPr>
         <w:tc>
           <w:tcPr>
-            <w:shd w:fill="auto" w:val="clear"/>
-            <w:tcMar>
-              <w:top w:w="100.0" w:type="dxa"/>
-              <w:left w:w="100.0" w:type="dxa"/>
-              <w:bottom w:w="100.0" w:type="dxa"/>
-              <w:right w:w="100.0" w:type="dxa"/>
-            </w:tcMar>
-            <w:vAlign w:val="top"/>
-          </w:tcPr>
-          <w:p>
-            <w:pPr>
-              <w:spacing w:line="240" w:lineRule="auto"/>
+            <w:tcBorders>
+              <w:top w:color="000000" w:space="0" w:sz="8" w:val="single"/>
+              <w:left w:color="000000" w:space="0" w:sz="8" w:val="single"/>
+              <w:bottom w:color="000000" w:space="0" w:sz="8" w:val="single"/>
+              <w:right w:color="000000" w:space="0" w:sz="8" w:val="single"/>
+            </w:tcBorders>
+            <w:shd w:fill="auto" w:val="clear"/>
+          </w:tcPr>
+          <w:p>
+            <w:pPr>
+              <w:spacing w:line="167.99999999999997" w:lineRule="auto"/>
               <w:jc w:val="both"/>
               <w:rPr>
                 <w:sz w:val="18"/>
@@ -2472,18 +2347,17 @@
         </w:tc>
         <w:tc>
           <w:tcPr>
-            <w:shd w:fill="auto" w:val="clear"/>
-            <w:tcMar>
-              <w:top w:w="100.0" w:type="dxa"/>
-              <w:left w:w="100.0" w:type="dxa"/>
-              <w:bottom w:w="100.0" w:type="dxa"/>
-              <w:right w:w="100.0" w:type="dxa"/>
-            </w:tcMar>
-            <w:vAlign w:val="top"/>
-          </w:tcPr>
-          <w:p>
-            <w:pPr>
-              <w:spacing w:line="240" w:lineRule="auto"/>
+            <w:tcBorders>
+              <w:top w:color="000000" w:space="0" w:sz="8" w:val="single"/>
+              <w:left w:color="000000" w:space="0" w:sz="8" w:val="single"/>
+              <w:bottom w:color="000000" w:space="0" w:sz="8" w:val="single"/>
+              <w:right w:color="000000" w:space="0" w:sz="8" w:val="single"/>
+            </w:tcBorders>
+            <w:shd w:fill="auto" w:val="clear"/>
+          </w:tcPr>
+          <w:p>
+            <w:pPr>
+              <w:spacing w:line="167.99999999999997" w:lineRule="auto"/>
               <w:jc w:val="both"/>
               <w:rPr>
                 <w:sz w:val="18"/>
@@ -2502,18 +2376,17 @@
         </w:tc>
         <w:tc>
           <w:tcPr>
-            <w:shd w:fill="auto" w:val="clear"/>
-            <w:tcMar>
-              <w:top w:w="100.0" w:type="dxa"/>
-              <w:left w:w="100.0" w:type="dxa"/>
-              <w:bottom w:w="100.0" w:type="dxa"/>
-              <w:right w:w="100.0" w:type="dxa"/>
-            </w:tcMar>
-            <w:vAlign w:val="top"/>
-          </w:tcPr>
-          <w:p>
-            <w:pPr>
-              <w:spacing w:line="240" w:lineRule="auto"/>
+            <w:tcBorders>
+              <w:top w:color="000000" w:space="0" w:sz="8" w:val="single"/>
+              <w:left w:color="000000" w:space="0" w:sz="8" w:val="single"/>
+              <w:bottom w:color="000000" w:space="0" w:sz="8" w:val="single"/>
+              <w:right w:color="000000" w:space="0" w:sz="8" w:val="single"/>
+            </w:tcBorders>
+            <w:shd w:fill="auto" w:val="clear"/>
+          </w:tcPr>
+          <w:p>
+            <w:pPr>
+              <w:spacing w:line="167.99999999999997" w:lineRule="auto"/>
               <w:jc w:val="both"/>
               <w:rPr>
                 <w:sz w:val="18"/>
@@ -2534,18 +2407,17 @@
       <w:tr>
         <w:tc>
           <w:tcPr>
-            <w:shd w:fill="auto" w:val="clear"/>
-            <w:tcMar>
-              <w:top w:w="100.0" w:type="dxa"/>
-              <w:left w:w="100.0" w:type="dxa"/>
-              <w:bottom w:w="100.0" w:type="dxa"/>
-              <w:right w:w="100.0" w:type="dxa"/>
-            </w:tcMar>
-            <w:vAlign w:val="top"/>
-          </w:tcPr>
-          <w:p>
-            <w:pPr>
-              <w:spacing w:line="240" w:lineRule="auto"/>
+            <w:tcBorders>
+              <w:top w:color="000000" w:space="0" w:sz="8" w:val="single"/>
+              <w:left w:color="000000" w:space="0" w:sz="8" w:val="single"/>
+              <w:bottom w:color="000000" w:space="0" w:sz="8" w:val="single"/>
+              <w:right w:color="000000" w:space="0" w:sz="8" w:val="single"/>
+            </w:tcBorders>
+            <w:shd w:fill="auto" w:val="clear"/>
+          </w:tcPr>
+          <w:p>
+            <w:pPr>
+              <w:spacing w:line="167.99999999999997" w:lineRule="auto"/>
               <w:jc w:val="both"/>
               <w:rPr>
                 <w:sz w:val="18"/>
@@ -2564,18 +2436,17 @@
         </w:tc>
         <w:tc>
           <w:tcPr>
-            <w:shd w:fill="auto" w:val="clear"/>
-            <w:tcMar>
-              <w:top w:w="100.0" w:type="dxa"/>
-              <w:left w:w="100.0" w:type="dxa"/>
-              <w:bottom w:w="100.0" w:type="dxa"/>
-              <w:right w:w="100.0" w:type="dxa"/>
-            </w:tcMar>
-            <w:vAlign w:val="top"/>
-          </w:tcPr>
-          <w:p>
-            <w:pPr>
-              <w:spacing w:line="240" w:lineRule="auto"/>
+            <w:tcBorders>
+              <w:top w:color="000000" w:space="0" w:sz="8" w:val="single"/>
+              <w:left w:color="000000" w:space="0" w:sz="8" w:val="single"/>
+              <w:bottom w:color="000000" w:space="0" w:sz="8" w:val="single"/>
+              <w:right w:color="000000" w:space="0" w:sz="8" w:val="single"/>
+            </w:tcBorders>
+            <w:shd w:fill="auto" w:val="clear"/>
+          </w:tcPr>
+          <w:p>
+            <w:pPr>
+              <w:spacing w:line="167.99999999999997" w:lineRule="auto"/>
               <w:jc w:val="both"/>
               <w:rPr>
                 <w:sz w:val="18"/>
@@ -2590,27 +2461,21 @@
               </w:rPr>
               <w:t xml:space="preserve">Hcontainer</w:t>
             </w:r>
-            <w:r>
-              <w:rPr>
-                <w:rtl w:val="0"/>
-              </w:rPr>
-            </w:r>
-          </w:p>
-        </w:tc>
-        <w:tc>
-          <w:tcPr>
-            <w:shd w:fill="auto" w:val="clear"/>
-            <w:tcMar>
-              <w:top w:w="100.0" w:type="dxa"/>
-              <w:left w:w="100.0" w:type="dxa"/>
-              <w:bottom w:w="100.0" w:type="dxa"/>
-              <w:right w:w="100.0" w:type="dxa"/>
-            </w:tcMar>
-            <w:vAlign w:val="top"/>
-          </w:tcPr>
-          <w:p>
-            <w:pPr>
-              <w:spacing w:line="240" w:lineRule="auto"/>
+          </w:p>
+        </w:tc>
+        <w:tc>
+          <w:tcPr>
+            <w:tcBorders>
+              <w:top w:color="000000" w:space="0" w:sz="8" w:val="single"/>
+              <w:left w:color="000000" w:space="0" w:sz="8" w:val="single"/>
+              <w:bottom w:color="000000" w:space="0" w:sz="8" w:val="single"/>
+              <w:right w:color="000000" w:space="0" w:sz="8" w:val="single"/>
+            </w:tcBorders>
+            <w:shd w:fill="auto" w:val="clear"/>
+          </w:tcPr>
+          <w:p>
+            <w:pPr>
+              <w:spacing w:line="167.99999999999997" w:lineRule="auto"/>
               <w:jc w:val="both"/>
               <w:rPr>
                 <w:sz w:val="18"/>
@@ -2631,18 +2496,17 @@
       <w:tr>
         <w:tc>
           <w:tcPr>
-            <w:shd w:fill="auto" w:val="clear"/>
-            <w:tcMar>
-              <w:top w:w="100.0" w:type="dxa"/>
-              <w:left w:w="100.0" w:type="dxa"/>
-              <w:bottom w:w="100.0" w:type="dxa"/>
-              <w:right w:w="100.0" w:type="dxa"/>
-            </w:tcMar>
-            <w:vAlign w:val="top"/>
-          </w:tcPr>
-          <w:p>
-            <w:pPr>
-              <w:spacing w:line="240" w:lineRule="auto"/>
+            <w:tcBorders>
+              <w:top w:color="000000" w:space="0" w:sz="8" w:val="single"/>
+              <w:left w:color="000000" w:space="0" w:sz="8" w:val="single"/>
+              <w:bottom w:color="000000" w:space="0" w:sz="8" w:val="single"/>
+              <w:right w:color="000000" w:space="0" w:sz="8" w:val="single"/>
+            </w:tcBorders>
+            <w:shd w:fill="auto" w:val="clear"/>
+          </w:tcPr>
+          <w:p>
+            <w:pPr>
+              <w:spacing w:line="167.99999999999997" w:lineRule="auto"/>
               <w:jc w:val="both"/>
               <w:rPr>
                 <w:sz w:val="18"/>
@@ -2661,18 +2525,17 @@
         </w:tc>
         <w:tc>
           <w:tcPr>
-            <w:shd w:fill="auto" w:val="clear"/>
-            <w:tcMar>
-              <w:top w:w="100.0" w:type="dxa"/>
-              <w:left w:w="100.0" w:type="dxa"/>
-              <w:bottom w:w="100.0" w:type="dxa"/>
-              <w:right w:w="100.0" w:type="dxa"/>
-            </w:tcMar>
-            <w:vAlign w:val="top"/>
-          </w:tcPr>
-          <w:p>
-            <w:pPr>
-              <w:spacing w:line="240" w:lineRule="auto"/>
+            <w:tcBorders>
+              <w:top w:color="000000" w:space="0" w:sz="8" w:val="single"/>
+              <w:left w:color="000000" w:space="0" w:sz="8" w:val="single"/>
+              <w:bottom w:color="000000" w:space="0" w:sz="8" w:val="single"/>
+              <w:right w:color="000000" w:space="0" w:sz="8" w:val="single"/>
+            </w:tcBorders>
+            <w:shd w:fill="auto" w:val="clear"/>
+          </w:tcPr>
+          <w:p>
+            <w:pPr>
+              <w:spacing w:line="167.99999999999997" w:lineRule="auto"/>
               <w:jc w:val="both"/>
               <w:rPr>
                 <w:sz w:val="18"/>
@@ -2691,18 +2554,17 @@
         </w:tc>
         <w:tc>
           <w:tcPr>
-            <w:shd w:fill="auto" w:val="clear"/>
-            <w:tcMar>
-              <w:top w:w="100.0" w:type="dxa"/>
-              <w:left w:w="100.0" w:type="dxa"/>
-              <w:bottom w:w="100.0" w:type="dxa"/>
-              <w:right w:w="100.0" w:type="dxa"/>
-            </w:tcMar>
-            <w:vAlign w:val="top"/>
-          </w:tcPr>
-          <w:p>
-            <w:pPr>
-              <w:spacing w:line="240" w:lineRule="auto"/>
+            <w:tcBorders>
+              <w:top w:color="000000" w:space="0" w:sz="8" w:val="single"/>
+              <w:left w:color="000000" w:space="0" w:sz="8" w:val="single"/>
+              <w:bottom w:color="000000" w:space="0" w:sz="8" w:val="single"/>
+              <w:right w:color="000000" w:space="0" w:sz="8" w:val="single"/>
+            </w:tcBorders>
+            <w:shd w:fill="auto" w:val="clear"/>
+          </w:tcPr>
+          <w:p>
+            <w:pPr>
+              <w:spacing w:line="167.99999999999997" w:lineRule="auto"/>
               <w:jc w:val="both"/>
               <w:rPr>
                 <w:sz w:val="18"/>
@@ -2771,7 +2633,7 @@
         </w:rPr>
         <w:t xml:space="preserve">*Skraćenice prikazane u tabeli 1. su preuzete iz 5. poglavlja </w:t>
       </w:r>
-      <w:hyperlink r:id="rId10">
+      <w:hyperlink r:id="rId8">
         <w:r>
           <w:rPr>
             <w:color w:val="1155cc"/>
@@ -2806,37 +2668,13 @@
         <w:jc w:val="center"/>
         <w:rPr/>
       </w:pPr>
-      <w:bookmarkStart w:colFirst="0" w:colLast="0" w:name="_heading=h.2y1f41w6b3u" w:id="4"/>
+      <w:bookmarkStart w:colFirst="0" w:colLast="0" w:name="_2et92p0" w:id="4"/>
       <w:bookmarkEnd w:id="4"/>
       <w:r>
         <w:rPr>
           <w:rtl w:val="0"/>
         </w:rPr>
-        <w:t xml:space="preserve">Primeri </w:t>
-      </w:r>
-      <w:r>
-        <w:rPr>
-          <w:rtl w:val="0"/>
-        </w:rPr>
-        <w:t xml:space="preserve">referenci</w:t>
-      </w:r>
-      <w:r>
-        <w:rPr>
-          <w:rtl w:val="0"/>
-        </w:rPr>
-        <w:t xml:space="preserve"> i njihovi </w:t>
-      </w:r>
-      <w:r>
-        <w:rPr>
-          <w:rtl w:val="0"/>
-        </w:rPr>
-        <w:t xml:space="preserve">ekvivalenti</w:t>
-      </w:r>
-      <w:r>
-        <w:rPr>
-          <w:rtl w:val="0"/>
-        </w:rPr>
-        <w:t xml:space="preserve"> u tekstu</w:t>
+        <w:t xml:space="preserve">Primeri referenci i njihovi ekvivalenti u tekstu</w:t>
       </w:r>
     </w:p>
     <w:p>
@@ -2884,23 +2722,7 @@
           <w:szCs w:val="20"/>
           <w:rtl w:val="0"/>
         </w:rPr>
-        <w:t xml:space="preserve">“akn/rs/act/zakon/2013/2013-104-4477/srp@2018-37-4233/!main~ar</w:t>
-      </w:r>
-      <w:r>
-        <w:rPr>
-          <w:sz w:val="20"/>
-          <w:szCs w:val="20"/>
-          <w:rtl w:val="0"/>
-        </w:rPr>
-        <w:t xml:space="preserve">t</w:t>
-      </w:r>
-      <w:r>
-        <w:rPr>
-          <w:sz w:val="20"/>
-          <w:szCs w:val="20"/>
-          <w:rtl w:val="0"/>
-        </w:rPr>
-        <w:t xml:space="preserve">_66__para_2__point_2”.</w:t>
+        <w:t xml:space="preserve">“akn/rs/act/zakon/2013-02-06/2013-104-4477/srp@2018-05-12/!main~art_66__para_2__point_2”.</w:t>
       </w:r>
     </w:p>
     <w:p>
@@ -2948,7 +2770,7 @@
           <w:szCs w:val="20"/>
           <w:rtl w:val="0"/>
         </w:rPr>
-        <w:t xml:space="preserve">“akn/rs/act/zakon/2013/2013-104-4477/srp@2018-37-4233/!main~art_2-&gt;art_5”</w:t>
+        <w:t xml:space="preserve">“akn/rs/act/zakon/2013-02-06/2013-104-4477/srp@2018-05-12/!main~art_2-&gt;art_5”</w:t>
       </w:r>
     </w:p>
     <w:p>
@@ -2971,7 +2793,7 @@
         <w:jc w:val="center"/>
         <w:rPr/>
       </w:pPr>
-      <w:bookmarkStart w:colFirst="0" w:colLast="0" w:name="_heading=h.fs9bjgmu8y6o" w:id="5"/>
+      <w:bookmarkStart w:colFirst="0" w:colLast="0" w:name="_tyjcwt" w:id="5"/>
       <w:bookmarkEnd w:id="5"/>
       <w:r>
         <w:rPr>
@@ -3008,39 +2830,7 @@
           <w:szCs w:val="20"/>
           <w:rtl w:val="0"/>
         </w:rPr>
-        <w:t xml:space="preserve">Reference se pronalaze pomoću REGEX šablona. Obzirom na to da postoji više različitih načina </w:t>
-      </w:r>
-      <w:r>
-        <w:rPr>
-          <w:sz w:val="20"/>
-          <w:szCs w:val="20"/>
-          <w:rtl w:val="0"/>
-        </w:rPr>
-        <w:t xml:space="preserve">pisanja</w:t>
-      </w:r>
-      <w:r>
-        <w:rPr>
-          <w:sz w:val="20"/>
-          <w:szCs w:val="20"/>
-          <w:rtl w:val="0"/>
-        </w:rPr>
-        <w:t xml:space="preserve"> referenci, neophodno je bilo uočiti i napraviti šablone koji će obuhvatiti sve slučajeve. Uočeni su sledeći primeri </w:t>
-      </w:r>
-      <w:r>
-        <w:rPr>
-          <w:sz w:val="20"/>
-          <w:szCs w:val="20"/>
-          <w:rtl w:val="0"/>
-        </w:rPr>
-        <w:t xml:space="preserve">referenci</w:t>
-      </w:r>
-      <w:r>
-        <w:rPr>
-          <w:sz w:val="20"/>
-          <w:szCs w:val="20"/>
-          <w:rtl w:val="0"/>
-        </w:rPr>
-        <w:t xml:space="preserve"> u tekstu:</w:t>
+        <w:t xml:space="preserve">Reference se pronalaze pomoću REGEX šablona. Obzirom na to da postoji više različitih načina pisanja referenci, neophodno je bilo uočiti i napraviti šablone koji će obuhvatiti sve slučajeve. Uočeni su sledeći primeri referenci u tekstu:</w:t>
       </w:r>
     </w:p>
     <w:p>
@@ -3252,20 +3042,7 @@
           <w:szCs w:val="20"/>
           <w:rtl w:val="0"/>
         </w:rPr>
-        <w:t xml:space="preserve">чл 2а-2</w:t>
-      </w:r>
-      <w:r>
-        <w:rPr>
-          <w:sz w:val="20"/>
-          <w:szCs w:val="20"/>
-          <w:rtl w:val="0"/>
-        </w:rPr>
-        <w:t xml:space="preserve">в</w:t>
-      </w:r>
-      <w:r>
-        <w:rPr>
-          <w:rtl w:val="0"/>
-        </w:rPr>
+        <w:t xml:space="preserve">чл 2а-2в</w:t>
       </w:r>
     </w:p>
     <w:p>
@@ -3301,54 +3078,38 @@
     <w:tbl>
       <w:tblPr>
         <w:tblStyle w:val="Table2"/>
-        <w:tblW w:w="9360.0" w:type="dxa"/>
+        <w:tblW w:w="9359.0" w:type="dxa"/>
         <w:jc w:val="left"/>
-        <w:tblInd w:w="100.0" w:type="pct"/>
-        <w:tblBorders>
-          <w:top w:color="000000" w:space="0" w:sz="8" w:val="single"/>
-          <w:left w:color="000000" w:space="0" w:sz="8" w:val="single"/>
-          <w:bottom w:color="000000" w:space="0" w:sz="8" w:val="single"/>
-          <w:right w:color="000000" w:space="0" w:sz="8" w:val="single"/>
-          <w:insideH w:color="000000" w:space="0" w:sz="8" w:val="single"/>
-          <w:insideV w:color="000000" w:space="0" w:sz="8" w:val="single"/>
-        </w:tblBorders>
+        <w:tblInd w:w="0.0" w:type="dxa"/>
         <w:tblLayout w:type="fixed"/>
         <w:tblLook w:val="0600"/>
       </w:tblPr>
       <w:tblGrid>
         <w:gridCol w:w="4680"/>
-        <w:gridCol w:w="4680"/>
+        <w:gridCol w:w="4679"/>
         <w:tblGridChange w:id="0">
           <w:tblGrid>
             <w:gridCol w:w="4680"/>
-            <w:gridCol w:w="4680"/>
+            <w:gridCol w:w="4679"/>
           </w:tblGrid>
         </w:tblGridChange>
       </w:tblGrid>
       <w:tr>
         <w:tc>
           <w:tcPr>
-            <w:shd w:fill="auto" w:val="clear"/>
-            <w:tcMar>
-              <w:top w:w="100.0" w:type="dxa"/>
-              <w:left w:w="100.0" w:type="dxa"/>
-              <w:bottom w:w="100.0" w:type="dxa"/>
-              <w:right w:w="100.0" w:type="dxa"/>
-            </w:tcMar>
-            <w:vAlign w:val="top"/>
+            <w:tcBorders>
+              <w:top w:color="000000" w:space="0" w:sz="8" w:val="single"/>
+              <w:left w:color="000000" w:space="0" w:sz="8" w:val="single"/>
+              <w:bottom w:color="000000" w:space="0" w:sz="8" w:val="single"/>
+              <w:right w:color="000000" w:space="0" w:sz="8" w:val="single"/>
+            </w:tcBorders>
+            <w:shd w:fill="auto" w:val="clear"/>
           </w:tcPr>
           <w:p>
             <w:pPr>
               <w:keepNext w:val="0"/>
               <w:keepLines w:val="0"/>
               <w:widowControl w:val="0"/>
-              <w:pBdr>
-                <w:top w:space="0" w:sz="0" w:val="nil"/>
-                <w:left w:space="0" w:sz="0" w:val="nil"/>
-                <w:bottom w:space="0" w:sz="0" w:val="nil"/>
-                <w:right w:space="0" w:sz="0" w:val="nil"/>
-                <w:between w:space="0" w:sz="0" w:val="nil"/>
-              </w:pBdr>
               <w:shd w:fill="auto" w:val="clear"/>
               <w:spacing w:after="0" w:before="0" w:line="240" w:lineRule="auto"/>
               <w:ind w:left="0" w:right="0" w:firstLine="0"/>
@@ -3372,27 +3133,19 @@
         </w:tc>
         <w:tc>
           <w:tcPr>
-            <w:shd w:fill="auto" w:val="clear"/>
-            <w:tcMar>
-              <w:top w:w="100.0" w:type="dxa"/>
-              <w:left w:w="100.0" w:type="dxa"/>
-              <w:bottom w:w="100.0" w:type="dxa"/>
-              <w:right w:w="100.0" w:type="dxa"/>
-            </w:tcMar>
-            <w:vAlign w:val="top"/>
+            <w:tcBorders>
+              <w:top w:color="000000" w:space="0" w:sz="8" w:val="single"/>
+              <w:left w:color="000000" w:space="0" w:sz="8" w:val="single"/>
+              <w:bottom w:color="000000" w:space="0" w:sz="8" w:val="single"/>
+              <w:right w:color="000000" w:space="0" w:sz="8" w:val="single"/>
+            </w:tcBorders>
+            <w:shd w:fill="auto" w:val="clear"/>
           </w:tcPr>
           <w:p>
             <w:pPr>
               <w:keepNext w:val="0"/>
               <w:keepLines w:val="0"/>
               <w:widowControl w:val="0"/>
-              <w:pBdr>
-                <w:top w:space="0" w:sz="0" w:val="nil"/>
-                <w:left w:space="0" w:sz="0" w:val="nil"/>
-                <w:bottom w:space="0" w:sz="0" w:val="nil"/>
-                <w:right w:space="0" w:sz="0" w:val="nil"/>
-                <w:between w:space="0" w:sz="0" w:val="nil"/>
-              </w:pBdr>
               <w:shd w:fill="auto" w:val="clear"/>
               <w:spacing w:after="0" w:before="0" w:line="240" w:lineRule="auto"/>
               <w:ind w:left="0" w:right="0" w:firstLine="0"/>
@@ -3418,27 +3171,19 @@
       <w:tr>
         <w:tc>
           <w:tcPr>
-            <w:shd w:fill="auto" w:val="clear"/>
-            <w:tcMar>
-              <w:top w:w="100.0" w:type="dxa"/>
-              <w:left w:w="100.0" w:type="dxa"/>
-              <w:bottom w:w="100.0" w:type="dxa"/>
-              <w:right w:w="100.0" w:type="dxa"/>
-            </w:tcMar>
-            <w:vAlign w:val="top"/>
+            <w:tcBorders>
+              <w:top w:color="000000" w:space="0" w:sz="8" w:val="single"/>
+              <w:left w:color="000000" w:space="0" w:sz="8" w:val="single"/>
+              <w:bottom w:color="000000" w:space="0" w:sz="8" w:val="single"/>
+              <w:right w:color="000000" w:space="0" w:sz="8" w:val="single"/>
+            </w:tcBorders>
+            <w:shd w:fill="auto" w:val="clear"/>
           </w:tcPr>
           <w:p>
             <w:pPr>
               <w:keepNext w:val="0"/>
               <w:keepLines w:val="0"/>
               <w:widowControl w:val="0"/>
-              <w:pBdr>
-                <w:top w:space="0" w:sz="0" w:val="nil"/>
-                <w:left w:space="0" w:sz="0" w:val="nil"/>
-                <w:bottom w:space="0" w:sz="0" w:val="nil"/>
-                <w:right w:space="0" w:sz="0" w:val="nil"/>
-                <w:between w:space="0" w:sz="0" w:val="nil"/>
-              </w:pBdr>
               <w:shd w:fill="auto" w:val="clear"/>
               <w:spacing w:after="0" w:before="0" w:line="240" w:lineRule="auto"/>
               <w:ind w:left="0" w:right="0" w:firstLine="0"/>
@@ -3460,27 +3205,19 @@
         </w:tc>
         <w:tc>
           <w:tcPr>
-            <w:shd w:fill="auto" w:val="clear"/>
-            <w:tcMar>
-              <w:top w:w="100.0" w:type="dxa"/>
-              <w:left w:w="100.0" w:type="dxa"/>
-              <w:bottom w:w="100.0" w:type="dxa"/>
-              <w:right w:w="100.0" w:type="dxa"/>
-            </w:tcMar>
-            <w:vAlign w:val="top"/>
+            <w:tcBorders>
+              <w:top w:color="000000" w:space="0" w:sz="8" w:val="single"/>
+              <w:left w:color="000000" w:space="0" w:sz="8" w:val="single"/>
+              <w:bottom w:color="000000" w:space="0" w:sz="8" w:val="single"/>
+              <w:right w:color="000000" w:space="0" w:sz="8" w:val="single"/>
+            </w:tcBorders>
+            <w:shd w:fill="auto" w:val="clear"/>
           </w:tcPr>
           <w:p>
             <w:pPr>
               <w:keepNext w:val="0"/>
               <w:keepLines w:val="0"/>
               <w:widowControl w:val="0"/>
-              <w:pBdr>
-                <w:top w:space="0" w:sz="0" w:val="nil"/>
-                <w:left w:space="0" w:sz="0" w:val="nil"/>
-                <w:bottom w:space="0" w:sz="0" w:val="nil"/>
-                <w:right w:space="0" w:sz="0" w:val="nil"/>
-                <w:between w:space="0" w:sz="0" w:val="nil"/>
-              </w:pBdr>
               <w:shd w:fill="auto" w:val="clear"/>
               <w:spacing w:after="0" w:before="0" w:line="240" w:lineRule="auto"/>
               <w:ind w:left="0" w:right="0" w:firstLine="0"/>
@@ -3504,27 +3241,19 @@
       <w:tr>
         <w:tc>
           <w:tcPr>
-            <w:shd w:fill="auto" w:val="clear"/>
-            <w:tcMar>
-              <w:top w:w="100.0" w:type="dxa"/>
-              <w:left w:w="100.0" w:type="dxa"/>
-              <w:bottom w:w="100.0" w:type="dxa"/>
-              <w:right w:w="100.0" w:type="dxa"/>
-            </w:tcMar>
-            <w:vAlign w:val="top"/>
+            <w:tcBorders>
+              <w:top w:color="000000" w:space="0" w:sz="8" w:val="single"/>
+              <w:left w:color="000000" w:space="0" w:sz="8" w:val="single"/>
+              <w:bottom w:color="000000" w:space="0" w:sz="8" w:val="single"/>
+              <w:right w:color="000000" w:space="0" w:sz="8" w:val="single"/>
+            </w:tcBorders>
+            <w:shd w:fill="auto" w:val="clear"/>
           </w:tcPr>
           <w:p>
             <w:pPr>
               <w:keepNext w:val="0"/>
               <w:keepLines w:val="0"/>
               <w:widowControl w:val="0"/>
-              <w:pBdr>
-                <w:top w:space="0" w:sz="0" w:val="nil"/>
-                <w:left w:space="0" w:sz="0" w:val="nil"/>
-                <w:bottom w:space="0" w:sz="0" w:val="nil"/>
-                <w:right w:space="0" w:sz="0" w:val="nil"/>
-                <w:between w:space="0" w:sz="0" w:val="nil"/>
-              </w:pBdr>
               <w:shd w:fill="auto" w:val="clear"/>
               <w:spacing w:after="0" w:before="0" w:line="240" w:lineRule="auto"/>
               <w:ind w:left="0" w:right="0" w:firstLine="0"/>
@@ -3546,27 +3275,19 @@
         </w:tc>
         <w:tc>
           <w:tcPr>
-            <w:shd w:fill="auto" w:val="clear"/>
-            <w:tcMar>
-              <w:top w:w="100.0" w:type="dxa"/>
-              <w:left w:w="100.0" w:type="dxa"/>
-              <w:bottom w:w="100.0" w:type="dxa"/>
-              <w:right w:w="100.0" w:type="dxa"/>
-            </w:tcMar>
-            <w:vAlign w:val="top"/>
+            <w:tcBorders>
+              <w:top w:color="000000" w:space="0" w:sz="8" w:val="single"/>
+              <w:left w:color="000000" w:space="0" w:sz="8" w:val="single"/>
+              <w:bottom w:color="000000" w:space="0" w:sz="8" w:val="single"/>
+              <w:right w:color="000000" w:space="0" w:sz="8" w:val="single"/>
+            </w:tcBorders>
+            <w:shd w:fill="auto" w:val="clear"/>
           </w:tcPr>
           <w:p>
             <w:pPr>
               <w:keepNext w:val="0"/>
               <w:keepLines w:val="0"/>
               <w:widowControl w:val="0"/>
-              <w:pBdr>
-                <w:top w:space="0" w:sz="0" w:val="nil"/>
-                <w:left w:space="0" w:sz="0" w:val="nil"/>
-                <w:bottom w:space="0" w:sz="0" w:val="nil"/>
-                <w:right w:space="0" w:sz="0" w:val="nil"/>
-                <w:between w:space="0" w:sz="0" w:val="nil"/>
-              </w:pBdr>
               <w:shd w:fill="auto" w:val="clear"/>
               <w:spacing w:after="0" w:before="0" w:line="240" w:lineRule="auto"/>
               <w:ind w:left="0" w:right="0" w:firstLine="0"/>
@@ -3590,27 +3311,19 @@
       <w:tr>
         <w:tc>
           <w:tcPr>
-            <w:shd w:fill="auto" w:val="clear"/>
-            <w:tcMar>
-              <w:top w:w="100.0" w:type="dxa"/>
-              <w:left w:w="100.0" w:type="dxa"/>
-              <w:bottom w:w="100.0" w:type="dxa"/>
-              <w:right w:w="100.0" w:type="dxa"/>
-            </w:tcMar>
-            <w:vAlign w:val="top"/>
+            <w:tcBorders>
+              <w:top w:color="000000" w:space="0" w:sz="8" w:val="single"/>
+              <w:left w:color="000000" w:space="0" w:sz="8" w:val="single"/>
+              <w:bottom w:color="000000" w:space="0" w:sz="8" w:val="single"/>
+              <w:right w:color="000000" w:space="0" w:sz="8" w:val="single"/>
+            </w:tcBorders>
+            <w:shd w:fill="auto" w:val="clear"/>
           </w:tcPr>
           <w:p>
             <w:pPr>
               <w:keepNext w:val="0"/>
               <w:keepLines w:val="0"/>
               <w:widowControl w:val="0"/>
-              <w:pBdr>
-                <w:top w:space="0" w:sz="0" w:val="nil"/>
-                <w:left w:space="0" w:sz="0" w:val="nil"/>
-                <w:bottom w:space="0" w:sz="0" w:val="nil"/>
-                <w:right w:space="0" w:sz="0" w:val="nil"/>
-                <w:between w:space="0" w:sz="0" w:val="nil"/>
-              </w:pBdr>
               <w:shd w:fill="auto" w:val="clear"/>
               <w:spacing w:after="0" w:before="0" w:line="240" w:lineRule="auto"/>
               <w:ind w:left="0" w:right="0" w:firstLine="0"/>
@@ -3632,27 +3345,19 @@
         </w:tc>
         <w:tc>
           <w:tcPr>
-            <w:shd w:fill="auto" w:val="clear"/>
-            <w:tcMar>
-              <w:top w:w="100.0" w:type="dxa"/>
-              <w:left w:w="100.0" w:type="dxa"/>
-              <w:bottom w:w="100.0" w:type="dxa"/>
-              <w:right w:w="100.0" w:type="dxa"/>
-            </w:tcMar>
-            <w:vAlign w:val="top"/>
+            <w:tcBorders>
+              <w:top w:color="000000" w:space="0" w:sz="8" w:val="single"/>
+              <w:left w:color="000000" w:space="0" w:sz="8" w:val="single"/>
+              <w:bottom w:color="000000" w:space="0" w:sz="8" w:val="single"/>
+              <w:right w:color="000000" w:space="0" w:sz="8" w:val="single"/>
+            </w:tcBorders>
+            <w:shd w:fill="auto" w:val="clear"/>
           </w:tcPr>
           <w:p>
             <w:pPr>
               <w:keepNext w:val="0"/>
               <w:keepLines w:val="0"/>
               <w:widowControl w:val="0"/>
-              <w:pBdr>
-                <w:top w:space="0" w:sz="0" w:val="nil"/>
-                <w:left w:space="0" w:sz="0" w:val="nil"/>
-                <w:bottom w:space="0" w:sz="0" w:val="nil"/>
-                <w:right w:space="0" w:sz="0" w:val="nil"/>
-                <w:between w:space="0" w:sz="0" w:val="nil"/>
-              </w:pBdr>
               <w:shd w:fill="auto" w:val="clear"/>
               <w:spacing w:after="0" w:before="0" w:line="240" w:lineRule="auto"/>
               <w:ind w:left="0" w:right="0" w:firstLine="0"/>
@@ -3676,27 +3381,19 @@
       <w:tr>
         <w:tc>
           <w:tcPr>
-            <w:shd w:fill="auto" w:val="clear"/>
-            <w:tcMar>
-              <w:top w:w="100.0" w:type="dxa"/>
-              <w:left w:w="100.0" w:type="dxa"/>
-              <w:bottom w:w="100.0" w:type="dxa"/>
-              <w:right w:w="100.0" w:type="dxa"/>
-            </w:tcMar>
-            <w:vAlign w:val="top"/>
+            <w:tcBorders>
+              <w:top w:color="000000" w:space="0" w:sz="8" w:val="single"/>
+              <w:left w:color="000000" w:space="0" w:sz="8" w:val="single"/>
+              <w:bottom w:color="000000" w:space="0" w:sz="8" w:val="single"/>
+              <w:right w:color="000000" w:space="0" w:sz="8" w:val="single"/>
+            </w:tcBorders>
+            <w:shd w:fill="auto" w:val="clear"/>
           </w:tcPr>
           <w:p>
             <w:pPr>
               <w:keepNext w:val="0"/>
               <w:keepLines w:val="0"/>
               <w:widowControl w:val="0"/>
-              <w:pBdr>
-                <w:top w:space="0" w:sz="0" w:val="nil"/>
-                <w:left w:space="0" w:sz="0" w:val="nil"/>
-                <w:bottom w:space="0" w:sz="0" w:val="nil"/>
-                <w:right w:space="0" w:sz="0" w:val="nil"/>
-                <w:between w:space="0" w:sz="0" w:val="nil"/>
-              </w:pBdr>
               <w:shd w:fill="auto" w:val="clear"/>
               <w:spacing w:after="0" w:before="0" w:line="240" w:lineRule="auto"/>
               <w:ind w:left="0" w:right="0" w:firstLine="0"/>
@@ -3718,27 +3415,19 @@
         </w:tc>
         <w:tc>
           <w:tcPr>
-            <w:shd w:fill="auto" w:val="clear"/>
-            <w:tcMar>
-              <w:top w:w="100.0" w:type="dxa"/>
-              <w:left w:w="100.0" w:type="dxa"/>
-              <w:bottom w:w="100.0" w:type="dxa"/>
-              <w:right w:w="100.0" w:type="dxa"/>
-            </w:tcMar>
-            <w:vAlign w:val="top"/>
+            <w:tcBorders>
+              <w:top w:color="000000" w:space="0" w:sz="8" w:val="single"/>
+              <w:left w:color="000000" w:space="0" w:sz="8" w:val="single"/>
+              <w:bottom w:color="000000" w:space="0" w:sz="8" w:val="single"/>
+              <w:right w:color="000000" w:space="0" w:sz="8" w:val="single"/>
+            </w:tcBorders>
+            <w:shd w:fill="auto" w:val="clear"/>
           </w:tcPr>
           <w:p>
             <w:pPr>
               <w:keepNext w:val="0"/>
               <w:keepLines w:val="0"/>
               <w:widowControl w:val="0"/>
-              <w:pBdr>
-                <w:top w:space="0" w:sz="0" w:val="nil"/>
-                <w:left w:space="0" w:sz="0" w:val="nil"/>
-                <w:bottom w:space="0" w:sz="0" w:val="nil"/>
-                <w:right w:space="0" w:sz="0" w:val="nil"/>
-                <w:between w:space="0" w:sz="0" w:val="nil"/>
-              </w:pBdr>
               <w:shd w:fill="auto" w:val="clear"/>
               <w:spacing w:after="0" w:before="0" w:line="240" w:lineRule="auto"/>
               <w:ind w:left="0" w:right="0" w:firstLine="0"/>
@@ -3762,27 +3451,19 @@
       <w:tr>
         <w:tc>
           <w:tcPr>
-            <w:shd w:fill="auto" w:val="clear"/>
-            <w:tcMar>
-              <w:top w:w="100.0" w:type="dxa"/>
-              <w:left w:w="100.0" w:type="dxa"/>
-              <w:bottom w:w="100.0" w:type="dxa"/>
-              <w:right w:w="100.0" w:type="dxa"/>
-            </w:tcMar>
-            <w:vAlign w:val="top"/>
+            <w:tcBorders>
+              <w:top w:color="000000" w:space="0" w:sz="8" w:val="single"/>
+              <w:left w:color="000000" w:space="0" w:sz="8" w:val="single"/>
+              <w:bottom w:color="000000" w:space="0" w:sz="8" w:val="single"/>
+              <w:right w:color="000000" w:space="0" w:sz="8" w:val="single"/>
+            </w:tcBorders>
+            <w:shd w:fill="auto" w:val="clear"/>
           </w:tcPr>
           <w:p>
             <w:pPr>
               <w:keepNext w:val="0"/>
               <w:keepLines w:val="0"/>
               <w:widowControl w:val="0"/>
-              <w:pBdr>
-                <w:top w:space="0" w:sz="0" w:val="nil"/>
-                <w:left w:space="0" w:sz="0" w:val="nil"/>
-                <w:bottom w:space="0" w:sz="0" w:val="nil"/>
-                <w:right w:space="0" w:sz="0" w:val="nil"/>
-                <w:between w:space="0" w:sz="0" w:val="nil"/>
-              </w:pBdr>
               <w:shd w:fill="auto" w:val="clear"/>
               <w:spacing w:after="0" w:before="0" w:line="240" w:lineRule="auto"/>
               <w:ind w:left="0" w:right="0" w:firstLine="0"/>
@@ -3804,27 +3485,19 @@
         </w:tc>
         <w:tc>
           <w:tcPr>
-            <w:shd w:fill="auto" w:val="clear"/>
-            <w:tcMar>
-              <w:top w:w="100.0" w:type="dxa"/>
-              <w:left w:w="100.0" w:type="dxa"/>
-              <w:bottom w:w="100.0" w:type="dxa"/>
-              <w:right w:w="100.0" w:type="dxa"/>
-            </w:tcMar>
-            <w:vAlign w:val="top"/>
+            <w:tcBorders>
+              <w:top w:color="000000" w:space="0" w:sz="8" w:val="single"/>
+              <w:left w:color="000000" w:space="0" w:sz="8" w:val="single"/>
+              <w:bottom w:color="000000" w:space="0" w:sz="8" w:val="single"/>
+              <w:right w:color="000000" w:space="0" w:sz="8" w:val="single"/>
+            </w:tcBorders>
+            <w:shd w:fill="auto" w:val="clear"/>
           </w:tcPr>
           <w:p>
             <w:pPr>
               <w:keepNext w:val="0"/>
               <w:keepLines w:val="0"/>
               <w:widowControl w:val="0"/>
-              <w:pBdr>
-                <w:top w:space="0" w:sz="0" w:val="nil"/>
-                <w:left w:space="0" w:sz="0" w:val="nil"/>
-                <w:bottom w:space="0" w:sz="0" w:val="nil"/>
-                <w:right w:space="0" w:sz="0" w:val="nil"/>
-                <w:between w:space="0" w:sz="0" w:val="nil"/>
-              </w:pBdr>
               <w:shd w:fill="auto" w:val="clear"/>
               <w:spacing w:after="0" w:before="0" w:line="240" w:lineRule="auto"/>
               <w:ind w:left="0" w:right="0" w:firstLine="0"/>
@@ -3848,27 +3521,19 @@
       <w:tr>
         <w:tc>
           <w:tcPr>
-            <w:shd w:fill="auto" w:val="clear"/>
-            <w:tcMar>
-              <w:top w:w="100.0" w:type="dxa"/>
-              <w:left w:w="100.0" w:type="dxa"/>
-              <w:bottom w:w="100.0" w:type="dxa"/>
-              <w:right w:w="100.0" w:type="dxa"/>
-            </w:tcMar>
-            <w:vAlign w:val="top"/>
+            <w:tcBorders>
+              <w:top w:color="000000" w:space="0" w:sz="8" w:val="single"/>
+              <w:left w:color="000000" w:space="0" w:sz="8" w:val="single"/>
+              <w:bottom w:color="000000" w:space="0" w:sz="8" w:val="single"/>
+              <w:right w:color="000000" w:space="0" w:sz="8" w:val="single"/>
+            </w:tcBorders>
+            <w:shd w:fill="auto" w:val="clear"/>
           </w:tcPr>
           <w:p>
             <w:pPr>
               <w:keepNext w:val="0"/>
               <w:keepLines w:val="0"/>
               <w:widowControl w:val="0"/>
-              <w:pBdr>
-                <w:top w:space="0" w:sz="0" w:val="nil"/>
-                <w:left w:space="0" w:sz="0" w:val="nil"/>
-                <w:bottom w:space="0" w:sz="0" w:val="nil"/>
-                <w:right w:space="0" w:sz="0" w:val="nil"/>
-                <w:between w:space="0" w:sz="0" w:val="nil"/>
-              </w:pBdr>
               <w:shd w:fill="auto" w:val="clear"/>
               <w:spacing w:after="0" w:before="0" w:line="240" w:lineRule="auto"/>
               <w:ind w:left="0" w:right="0" w:firstLine="0"/>
@@ -3890,27 +3555,19 @@
         </w:tc>
         <w:tc>
           <w:tcPr>
-            <w:shd w:fill="auto" w:val="clear"/>
-            <w:tcMar>
-              <w:top w:w="100.0" w:type="dxa"/>
-              <w:left w:w="100.0" w:type="dxa"/>
-              <w:bottom w:w="100.0" w:type="dxa"/>
-              <w:right w:w="100.0" w:type="dxa"/>
-            </w:tcMar>
-            <w:vAlign w:val="top"/>
+            <w:tcBorders>
+              <w:top w:color="000000" w:space="0" w:sz="8" w:val="single"/>
+              <w:left w:color="000000" w:space="0" w:sz="8" w:val="single"/>
+              <w:bottom w:color="000000" w:space="0" w:sz="8" w:val="single"/>
+              <w:right w:color="000000" w:space="0" w:sz="8" w:val="single"/>
+            </w:tcBorders>
+            <w:shd w:fill="auto" w:val="clear"/>
           </w:tcPr>
           <w:p>
             <w:pPr>
               <w:keepNext w:val="0"/>
               <w:keepLines w:val="0"/>
               <w:widowControl w:val="0"/>
-              <w:pBdr>
-                <w:top w:space="0" w:sz="0" w:val="nil"/>
-                <w:left w:space="0" w:sz="0" w:val="nil"/>
-                <w:bottom w:space="0" w:sz="0" w:val="nil"/>
-                <w:right w:space="0" w:sz="0" w:val="nil"/>
-                <w:between w:space="0" w:sz="0" w:val="nil"/>
-              </w:pBdr>
               <w:shd w:fill="auto" w:val="clear"/>
               <w:spacing w:after="0" w:before="0" w:line="240" w:lineRule="auto"/>
               <w:ind w:left="0" w:right="0" w:firstLine="0"/>
@@ -3934,27 +3591,19 @@
       <w:tr>
         <w:tc>
           <w:tcPr>
-            <w:shd w:fill="auto" w:val="clear"/>
-            <w:tcMar>
-              <w:top w:w="100.0" w:type="dxa"/>
-              <w:left w:w="100.0" w:type="dxa"/>
-              <w:bottom w:w="100.0" w:type="dxa"/>
-              <w:right w:w="100.0" w:type="dxa"/>
-            </w:tcMar>
-            <w:vAlign w:val="top"/>
+            <w:tcBorders>
+              <w:top w:color="000000" w:space="0" w:sz="8" w:val="single"/>
+              <w:left w:color="000000" w:space="0" w:sz="8" w:val="single"/>
+              <w:bottom w:color="000000" w:space="0" w:sz="8" w:val="single"/>
+              <w:right w:color="000000" w:space="0" w:sz="8" w:val="single"/>
+            </w:tcBorders>
+            <w:shd w:fill="auto" w:val="clear"/>
           </w:tcPr>
           <w:p>
             <w:pPr>
               <w:keepNext w:val="0"/>
               <w:keepLines w:val="0"/>
               <w:widowControl w:val="0"/>
-              <w:pBdr>
-                <w:top w:space="0" w:sz="0" w:val="nil"/>
-                <w:left w:space="0" w:sz="0" w:val="nil"/>
-                <w:bottom w:space="0" w:sz="0" w:val="nil"/>
-                <w:right w:space="0" w:sz="0" w:val="nil"/>
-                <w:between w:space="0" w:sz="0" w:val="nil"/>
-              </w:pBdr>
               <w:shd w:fill="auto" w:val="clear"/>
               <w:spacing w:after="0" w:before="0" w:line="240" w:lineRule="auto"/>
               <w:ind w:left="0" w:right="0" w:firstLine="0"/>
@@ -3976,27 +3625,19 @@
         </w:tc>
         <w:tc>
           <w:tcPr>
-            <w:shd w:fill="auto" w:val="clear"/>
-            <w:tcMar>
-              <w:top w:w="100.0" w:type="dxa"/>
-              <w:left w:w="100.0" w:type="dxa"/>
-              <w:bottom w:w="100.0" w:type="dxa"/>
-              <w:right w:w="100.0" w:type="dxa"/>
-            </w:tcMar>
-            <w:vAlign w:val="top"/>
+            <w:tcBorders>
+              <w:top w:color="000000" w:space="0" w:sz="8" w:val="single"/>
+              <w:left w:color="000000" w:space="0" w:sz="8" w:val="single"/>
+              <w:bottom w:color="000000" w:space="0" w:sz="8" w:val="single"/>
+              <w:right w:color="000000" w:space="0" w:sz="8" w:val="single"/>
+            </w:tcBorders>
+            <w:shd w:fill="auto" w:val="clear"/>
           </w:tcPr>
           <w:p>
             <w:pPr>
               <w:keepNext w:val="0"/>
               <w:keepLines w:val="0"/>
               <w:widowControl w:val="0"/>
-              <w:pBdr>
-                <w:top w:space="0" w:sz="0" w:val="nil"/>
-                <w:left w:space="0" w:sz="0" w:val="nil"/>
-                <w:bottom w:space="0" w:sz="0" w:val="nil"/>
-                <w:right w:space="0" w:sz="0" w:val="nil"/>
-                <w:between w:space="0" w:sz="0" w:val="nil"/>
-              </w:pBdr>
               <w:shd w:fill="auto" w:val="clear"/>
               <w:spacing w:after="0" w:before="0" w:line="240" w:lineRule="auto"/>
               <w:ind w:left="0" w:right="0" w:firstLine="0"/>
@@ -4020,27 +3661,19 @@
       <w:tr>
         <w:tc>
           <w:tcPr>
-            <w:shd w:fill="auto" w:val="clear"/>
-            <w:tcMar>
-              <w:top w:w="100.0" w:type="dxa"/>
-              <w:left w:w="100.0" w:type="dxa"/>
-              <w:bottom w:w="100.0" w:type="dxa"/>
-              <w:right w:w="100.0" w:type="dxa"/>
-            </w:tcMar>
-            <w:vAlign w:val="top"/>
+            <w:tcBorders>
+              <w:top w:color="000000" w:space="0" w:sz="8" w:val="single"/>
+              <w:left w:color="000000" w:space="0" w:sz="8" w:val="single"/>
+              <w:bottom w:color="000000" w:space="0" w:sz="8" w:val="single"/>
+              <w:right w:color="000000" w:space="0" w:sz="8" w:val="single"/>
+            </w:tcBorders>
+            <w:shd w:fill="auto" w:val="clear"/>
           </w:tcPr>
           <w:p>
             <w:pPr>
               <w:keepNext w:val="0"/>
               <w:keepLines w:val="0"/>
               <w:widowControl w:val="0"/>
-              <w:pBdr>
-                <w:top w:space="0" w:sz="0" w:val="nil"/>
-                <w:left w:space="0" w:sz="0" w:val="nil"/>
-                <w:bottom w:space="0" w:sz="0" w:val="nil"/>
-                <w:right w:space="0" w:sz="0" w:val="nil"/>
-                <w:between w:space="0" w:sz="0" w:val="nil"/>
-              </w:pBdr>
               <w:shd w:fill="auto" w:val="clear"/>
               <w:spacing w:after="0" w:before="0" w:line="240" w:lineRule="auto"/>
               <w:ind w:left="0" w:right="0" w:firstLine="0"/>
@@ -4062,27 +3695,19 @@
         </w:tc>
         <w:tc>
           <w:tcPr>
-            <w:shd w:fill="auto" w:val="clear"/>
-            <w:tcMar>
-              <w:top w:w="100.0" w:type="dxa"/>
-              <w:left w:w="100.0" w:type="dxa"/>
-              <w:bottom w:w="100.0" w:type="dxa"/>
-              <w:right w:w="100.0" w:type="dxa"/>
-            </w:tcMar>
-            <w:vAlign w:val="top"/>
+            <w:tcBorders>
+              <w:top w:color="000000" w:space="0" w:sz="8" w:val="single"/>
+              <w:left w:color="000000" w:space="0" w:sz="8" w:val="single"/>
+              <w:bottom w:color="000000" w:space="0" w:sz="8" w:val="single"/>
+              <w:right w:color="000000" w:space="0" w:sz="8" w:val="single"/>
+            </w:tcBorders>
+            <w:shd w:fill="auto" w:val="clear"/>
           </w:tcPr>
           <w:p>
             <w:pPr>
               <w:keepNext w:val="0"/>
               <w:keepLines w:val="0"/>
               <w:widowControl w:val="0"/>
-              <w:pBdr>
-                <w:top w:space="0" w:sz="0" w:val="nil"/>
-                <w:left w:space="0" w:sz="0" w:val="nil"/>
-                <w:bottom w:space="0" w:sz="0" w:val="nil"/>
-                <w:right w:space="0" w:sz="0" w:val="nil"/>
-                <w:between w:space="0" w:sz="0" w:val="nil"/>
-              </w:pBdr>
               <w:shd w:fill="auto" w:val="clear"/>
               <w:spacing w:after="0" w:before="0" w:line="240" w:lineRule="auto"/>
               <w:ind w:left="0" w:right="0" w:firstLine="0"/>
@@ -4106,27 +3731,19 @@
       <w:tr>
         <w:tc>
           <w:tcPr>
-            <w:shd w:fill="auto" w:val="clear"/>
-            <w:tcMar>
-              <w:top w:w="100.0" w:type="dxa"/>
-              <w:left w:w="100.0" w:type="dxa"/>
-              <w:bottom w:w="100.0" w:type="dxa"/>
-              <w:right w:w="100.0" w:type="dxa"/>
-            </w:tcMar>
-            <w:vAlign w:val="top"/>
+            <w:tcBorders>
+              <w:top w:color="000000" w:space="0" w:sz="8" w:val="single"/>
+              <w:left w:color="000000" w:space="0" w:sz="8" w:val="single"/>
+              <w:bottom w:color="000000" w:space="0" w:sz="8" w:val="single"/>
+              <w:right w:color="000000" w:space="0" w:sz="8" w:val="single"/>
+            </w:tcBorders>
+            <w:shd w:fill="auto" w:val="clear"/>
           </w:tcPr>
           <w:p>
             <w:pPr>
               <w:keepNext w:val="0"/>
               <w:keepLines w:val="0"/>
               <w:widowControl w:val="0"/>
-              <w:pBdr>
-                <w:top w:space="0" w:sz="0" w:val="nil"/>
-                <w:left w:space="0" w:sz="0" w:val="nil"/>
-                <w:bottom w:space="0" w:sz="0" w:val="nil"/>
-                <w:right w:space="0" w:sz="0" w:val="nil"/>
-                <w:between w:space="0" w:sz="0" w:val="nil"/>
-              </w:pBdr>
               <w:shd w:fill="auto" w:val="clear"/>
               <w:spacing w:after="0" w:before="0" w:line="240" w:lineRule="auto"/>
               <w:ind w:left="0" w:right="0" w:firstLine="0"/>
@@ -4148,27 +3765,19 @@
         </w:tc>
         <w:tc>
           <w:tcPr>
-            <w:shd w:fill="auto" w:val="clear"/>
-            <w:tcMar>
-              <w:top w:w="100.0" w:type="dxa"/>
-              <w:left w:w="100.0" w:type="dxa"/>
-              <w:bottom w:w="100.0" w:type="dxa"/>
-              <w:right w:w="100.0" w:type="dxa"/>
-            </w:tcMar>
-            <w:vAlign w:val="top"/>
+            <w:tcBorders>
+              <w:top w:color="000000" w:space="0" w:sz="8" w:val="single"/>
+              <w:left w:color="000000" w:space="0" w:sz="8" w:val="single"/>
+              <w:bottom w:color="000000" w:space="0" w:sz="8" w:val="single"/>
+              <w:right w:color="000000" w:space="0" w:sz="8" w:val="single"/>
+            </w:tcBorders>
+            <w:shd w:fill="auto" w:val="clear"/>
           </w:tcPr>
           <w:p>
             <w:pPr>
               <w:keepNext w:val="0"/>
               <w:keepLines w:val="0"/>
               <w:widowControl w:val="0"/>
-              <w:pBdr>
-                <w:top w:space="0" w:sz="0" w:val="nil"/>
-                <w:left w:space="0" w:sz="0" w:val="nil"/>
-                <w:bottom w:space="0" w:sz="0" w:val="nil"/>
-                <w:right w:space="0" w:sz="0" w:val="nil"/>
-                <w:between w:space="0" w:sz="0" w:val="nil"/>
-              </w:pBdr>
               <w:shd w:fill="auto" w:val="clear"/>
               <w:spacing w:after="0" w:before="0" w:line="240" w:lineRule="auto"/>
               <w:ind w:left="0" w:right="0" w:firstLine="0"/>
@@ -4192,27 +3801,19 @@
       <w:tr>
         <w:tc>
           <w:tcPr>
-            <w:shd w:fill="auto" w:val="clear"/>
-            <w:tcMar>
-              <w:top w:w="100.0" w:type="dxa"/>
-              <w:left w:w="100.0" w:type="dxa"/>
-              <w:bottom w:w="100.0" w:type="dxa"/>
-              <w:right w:w="100.0" w:type="dxa"/>
-            </w:tcMar>
-            <w:vAlign w:val="top"/>
+            <w:tcBorders>
+              <w:top w:color="000000" w:space="0" w:sz="8" w:val="single"/>
+              <w:left w:color="000000" w:space="0" w:sz="8" w:val="single"/>
+              <w:bottom w:color="000000" w:space="0" w:sz="8" w:val="single"/>
+              <w:right w:color="000000" w:space="0" w:sz="8" w:val="single"/>
+            </w:tcBorders>
+            <w:shd w:fill="auto" w:val="clear"/>
           </w:tcPr>
           <w:p>
             <w:pPr>
               <w:keepNext w:val="0"/>
               <w:keepLines w:val="0"/>
               <w:widowControl w:val="0"/>
-              <w:pBdr>
-                <w:top w:space="0" w:sz="0" w:val="nil"/>
-                <w:left w:space="0" w:sz="0" w:val="nil"/>
-                <w:bottom w:space="0" w:sz="0" w:val="nil"/>
-                <w:right w:space="0" w:sz="0" w:val="nil"/>
-                <w:between w:space="0" w:sz="0" w:val="nil"/>
-              </w:pBdr>
               <w:shd w:fill="auto" w:val="clear"/>
               <w:spacing w:after="0" w:before="0" w:line="240" w:lineRule="auto"/>
               <w:ind w:left="0" w:right="0" w:firstLine="0"/>
@@ -4234,27 +3835,19 @@
         </w:tc>
         <w:tc>
           <w:tcPr>
-            <w:shd w:fill="auto" w:val="clear"/>
-            <w:tcMar>
-              <w:top w:w="100.0" w:type="dxa"/>
-              <w:left w:w="100.0" w:type="dxa"/>
-              <w:bottom w:w="100.0" w:type="dxa"/>
-              <w:right w:w="100.0" w:type="dxa"/>
-            </w:tcMar>
-            <w:vAlign w:val="top"/>
+            <w:tcBorders>
+              <w:top w:color="000000" w:space="0" w:sz="8" w:val="single"/>
+              <w:left w:color="000000" w:space="0" w:sz="8" w:val="single"/>
+              <w:bottom w:color="000000" w:space="0" w:sz="8" w:val="single"/>
+              <w:right w:color="000000" w:space="0" w:sz="8" w:val="single"/>
+            </w:tcBorders>
+            <w:shd w:fill="auto" w:val="clear"/>
           </w:tcPr>
           <w:p>
             <w:pPr>
               <w:keepNext w:val="0"/>
               <w:keepLines w:val="0"/>
               <w:widowControl w:val="0"/>
-              <w:pBdr>
-                <w:top w:space="0" w:sz="0" w:val="nil"/>
-                <w:left w:space="0" w:sz="0" w:val="nil"/>
-                <w:bottom w:space="0" w:sz="0" w:val="nil"/>
-                <w:right w:space="0" w:sz="0" w:val="nil"/>
-                <w:between w:space="0" w:sz="0" w:val="nil"/>
-              </w:pBdr>
               <w:shd w:fill="auto" w:val="clear"/>
               <w:spacing w:after="0" w:before="0" w:line="240" w:lineRule="auto"/>
               <w:ind w:left="0" w:right="0" w:firstLine="0"/>
@@ -4278,27 +3871,19 @@
       <w:tr>
         <w:tc>
           <w:tcPr>
-            <w:shd w:fill="auto" w:val="clear"/>
-            <w:tcMar>
-              <w:top w:w="100.0" w:type="dxa"/>
-              <w:left w:w="100.0" w:type="dxa"/>
-              <w:bottom w:w="100.0" w:type="dxa"/>
-              <w:right w:w="100.0" w:type="dxa"/>
-            </w:tcMar>
-            <w:vAlign w:val="top"/>
+            <w:tcBorders>
+              <w:top w:color="000000" w:space="0" w:sz="8" w:val="single"/>
+              <w:left w:color="000000" w:space="0" w:sz="8" w:val="single"/>
+              <w:bottom w:color="000000" w:space="0" w:sz="8" w:val="single"/>
+              <w:right w:color="000000" w:space="0" w:sz="8" w:val="single"/>
+            </w:tcBorders>
+            <w:shd w:fill="auto" w:val="clear"/>
           </w:tcPr>
           <w:p>
             <w:pPr>
               <w:keepNext w:val="0"/>
               <w:keepLines w:val="0"/>
               <w:widowControl w:val="0"/>
-              <w:pBdr>
-                <w:top w:space="0" w:sz="0" w:val="nil"/>
-                <w:left w:space="0" w:sz="0" w:val="nil"/>
-                <w:bottom w:space="0" w:sz="0" w:val="nil"/>
-                <w:right w:space="0" w:sz="0" w:val="nil"/>
-                <w:between w:space="0" w:sz="0" w:val="nil"/>
-              </w:pBdr>
               <w:shd w:fill="auto" w:val="clear"/>
               <w:spacing w:after="0" w:before="0" w:line="240" w:lineRule="auto"/>
               <w:ind w:left="0" w:right="0" w:firstLine="0"/>
@@ -4320,27 +3905,19 @@
         </w:tc>
         <w:tc>
           <w:tcPr>
-            <w:shd w:fill="auto" w:val="clear"/>
-            <w:tcMar>
-              <w:top w:w="100.0" w:type="dxa"/>
-              <w:left w:w="100.0" w:type="dxa"/>
-              <w:bottom w:w="100.0" w:type="dxa"/>
-              <w:right w:w="100.0" w:type="dxa"/>
-            </w:tcMar>
-            <w:vAlign w:val="top"/>
+            <w:tcBorders>
+              <w:top w:color="000000" w:space="0" w:sz="8" w:val="single"/>
+              <w:left w:color="000000" w:space="0" w:sz="8" w:val="single"/>
+              <w:bottom w:color="000000" w:space="0" w:sz="8" w:val="single"/>
+              <w:right w:color="000000" w:space="0" w:sz="8" w:val="single"/>
+            </w:tcBorders>
+            <w:shd w:fill="auto" w:val="clear"/>
           </w:tcPr>
           <w:p>
             <w:pPr>
               <w:keepNext w:val="0"/>
               <w:keepLines w:val="0"/>
               <w:widowControl w:val="0"/>
-              <w:pBdr>
-                <w:top w:space="0" w:sz="0" w:val="nil"/>
-                <w:left w:space="0" w:sz="0" w:val="nil"/>
-                <w:bottom w:space="0" w:sz="0" w:val="nil"/>
-                <w:right w:space="0" w:sz="0" w:val="nil"/>
-                <w:between w:space="0" w:sz="0" w:val="nil"/>
-              </w:pBdr>
               <w:shd w:fill="auto" w:val="clear"/>
               <w:spacing w:after="0" w:before="0" w:line="240" w:lineRule="auto"/>
               <w:ind w:left="0" w:right="0" w:firstLine="0"/>
@@ -4364,27 +3941,19 @@
       <w:tr>
         <w:tc>
           <w:tcPr>
-            <w:shd w:fill="auto" w:val="clear"/>
-            <w:tcMar>
-              <w:top w:w="100.0" w:type="dxa"/>
-              <w:left w:w="100.0" w:type="dxa"/>
-              <w:bottom w:w="100.0" w:type="dxa"/>
-              <w:right w:w="100.0" w:type="dxa"/>
-            </w:tcMar>
-            <w:vAlign w:val="top"/>
+            <w:tcBorders>
+              <w:top w:color="000000" w:space="0" w:sz="8" w:val="single"/>
+              <w:left w:color="000000" w:space="0" w:sz="8" w:val="single"/>
+              <w:bottom w:color="000000" w:space="0" w:sz="8" w:val="single"/>
+              <w:right w:color="000000" w:space="0" w:sz="8" w:val="single"/>
+            </w:tcBorders>
+            <w:shd w:fill="auto" w:val="clear"/>
           </w:tcPr>
           <w:p>
             <w:pPr>
               <w:keepNext w:val="0"/>
               <w:keepLines w:val="0"/>
               <w:widowControl w:val="0"/>
-              <w:pBdr>
-                <w:top w:space="0" w:sz="0" w:val="nil"/>
-                <w:left w:space="0" w:sz="0" w:val="nil"/>
-                <w:bottom w:space="0" w:sz="0" w:val="nil"/>
-                <w:right w:space="0" w:sz="0" w:val="nil"/>
-                <w:between w:space="0" w:sz="0" w:val="nil"/>
-              </w:pBdr>
               <w:shd w:fill="auto" w:val="clear"/>
               <w:spacing w:after="0" w:before="0" w:line="240" w:lineRule="auto"/>
               <w:ind w:left="0" w:right="0" w:firstLine="0"/>
@@ -4406,27 +3975,19 @@
         </w:tc>
         <w:tc>
           <w:tcPr>
-            <w:shd w:fill="auto" w:val="clear"/>
-            <w:tcMar>
-              <w:top w:w="100.0" w:type="dxa"/>
-              <w:left w:w="100.0" w:type="dxa"/>
-              <w:bottom w:w="100.0" w:type="dxa"/>
-              <w:right w:w="100.0" w:type="dxa"/>
-            </w:tcMar>
-            <w:vAlign w:val="top"/>
+            <w:tcBorders>
+              <w:top w:color="000000" w:space="0" w:sz="8" w:val="single"/>
+              <w:left w:color="000000" w:space="0" w:sz="8" w:val="single"/>
+              <w:bottom w:color="000000" w:space="0" w:sz="8" w:val="single"/>
+              <w:right w:color="000000" w:space="0" w:sz="8" w:val="single"/>
+            </w:tcBorders>
+            <w:shd w:fill="auto" w:val="clear"/>
           </w:tcPr>
           <w:p>
             <w:pPr>
               <w:keepNext w:val="0"/>
               <w:keepLines w:val="0"/>
               <w:widowControl w:val="0"/>
-              <w:pBdr>
-                <w:top w:space="0" w:sz="0" w:val="nil"/>
-                <w:left w:space="0" w:sz="0" w:val="nil"/>
-                <w:bottom w:space="0" w:sz="0" w:val="nil"/>
-                <w:right w:space="0" w:sz="0" w:val="nil"/>
-                <w:between w:space="0" w:sz="0" w:val="nil"/>
-              </w:pBdr>
               <w:shd w:fill="auto" w:val="clear"/>
               <w:spacing w:after="0" w:before="0" w:line="240" w:lineRule="auto"/>
               <w:ind w:left="0" w:right="0" w:firstLine="0"/>
@@ -4450,27 +4011,19 @@
       <w:tr>
         <w:tc>
           <w:tcPr>
-            <w:shd w:fill="auto" w:val="clear"/>
-            <w:tcMar>
-              <w:top w:w="100.0" w:type="dxa"/>
-              <w:left w:w="100.0" w:type="dxa"/>
-              <w:bottom w:w="100.0" w:type="dxa"/>
-              <w:right w:w="100.0" w:type="dxa"/>
-            </w:tcMar>
-            <w:vAlign w:val="top"/>
+            <w:tcBorders>
+              <w:top w:color="000000" w:space="0" w:sz="8" w:val="single"/>
+              <w:left w:color="000000" w:space="0" w:sz="8" w:val="single"/>
+              <w:bottom w:color="000000" w:space="0" w:sz="8" w:val="single"/>
+              <w:right w:color="000000" w:space="0" w:sz="8" w:val="single"/>
+            </w:tcBorders>
+            <w:shd w:fill="auto" w:val="clear"/>
           </w:tcPr>
           <w:p>
             <w:pPr>
               <w:keepNext w:val="0"/>
               <w:keepLines w:val="0"/>
               <w:widowControl w:val="0"/>
-              <w:pBdr>
-                <w:top w:space="0" w:sz="0" w:val="nil"/>
-                <w:left w:space="0" w:sz="0" w:val="nil"/>
-                <w:bottom w:space="0" w:sz="0" w:val="nil"/>
-                <w:right w:space="0" w:sz="0" w:val="nil"/>
-                <w:between w:space="0" w:sz="0" w:val="nil"/>
-              </w:pBdr>
               <w:shd w:fill="auto" w:val="clear"/>
               <w:spacing w:after="0" w:before="0" w:line="240" w:lineRule="auto"/>
               <w:ind w:left="0" w:right="0" w:firstLine="0"/>
@@ -4492,27 +4045,19 @@
         </w:tc>
         <w:tc>
           <w:tcPr>
-            <w:shd w:fill="auto" w:val="clear"/>
-            <w:tcMar>
-              <w:top w:w="100.0" w:type="dxa"/>
-              <w:left w:w="100.0" w:type="dxa"/>
-              <w:bottom w:w="100.0" w:type="dxa"/>
-              <w:right w:w="100.0" w:type="dxa"/>
-            </w:tcMar>
-            <w:vAlign w:val="top"/>
+            <w:tcBorders>
+              <w:top w:color="000000" w:space="0" w:sz="8" w:val="single"/>
+              <w:left w:color="000000" w:space="0" w:sz="8" w:val="single"/>
+              <w:bottom w:color="000000" w:space="0" w:sz="8" w:val="single"/>
+              <w:right w:color="000000" w:space="0" w:sz="8" w:val="single"/>
+            </w:tcBorders>
+            <w:shd w:fill="auto" w:val="clear"/>
           </w:tcPr>
           <w:p>
             <w:pPr>
               <w:keepNext w:val="0"/>
               <w:keepLines w:val="0"/>
               <w:widowControl w:val="0"/>
-              <w:pBdr>
-                <w:top w:space="0" w:sz="0" w:val="nil"/>
-                <w:left w:space="0" w:sz="0" w:val="nil"/>
-                <w:bottom w:space="0" w:sz="0" w:val="nil"/>
-                <w:right w:space="0" w:sz="0" w:val="nil"/>
-                <w:between w:space="0" w:sz="0" w:val="nil"/>
-              </w:pBdr>
               <w:shd w:fill="auto" w:val="clear"/>
               <w:spacing w:after="0" w:before="0" w:line="240" w:lineRule="auto"/>
               <w:ind w:left="0" w:right="0" w:firstLine="0"/>
@@ -4536,27 +4081,19 @@
       <w:tr>
         <w:tc>
           <w:tcPr>
-            <w:shd w:fill="auto" w:val="clear"/>
-            <w:tcMar>
-              <w:top w:w="100.0" w:type="dxa"/>
-              <w:left w:w="100.0" w:type="dxa"/>
-              <w:bottom w:w="100.0" w:type="dxa"/>
-              <w:right w:w="100.0" w:type="dxa"/>
-            </w:tcMar>
-            <w:vAlign w:val="top"/>
+            <w:tcBorders>
+              <w:top w:color="000000" w:space="0" w:sz="8" w:val="single"/>
+              <w:left w:color="000000" w:space="0" w:sz="8" w:val="single"/>
+              <w:bottom w:color="000000" w:space="0" w:sz="8" w:val="single"/>
+              <w:right w:color="000000" w:space="0" w:sz="8" w:val="single"/>
+            </w:tcBorders>
+            <w:shd w:fill="auto" w:val="clear"/>
           </w:tcPr>
           <w:p>
             <w:pPr>
               <w:keepNext w:val="0"/>
               <w:keepLines w:val="0"/>
               <w:widowControl w:val="0"/>
-              <w:pBdr>
-                <w:top w:space="0" w:sz="0" w:val="nil"/>
-                <w:left w:space="0" w:sz="0" w:val="nil"/>
-                <w:bottom w:space="0" w:sz="0" w:val="nil"/>
-                <w:right w:space="0" w:sz="0" w:val="nil"/>
-                <w:between w:space="0" w:sz="0" w:val="nil"/>
-              </w:pBdr>
               <w:shd w:fill="auto" w:val="clear"/>
               <w:spacing w:after="0" w:before="0" w:line="240" w:lineRule="auto"/>
               <w:ind w:left="0" w:right="0" w:firstLine="0"/>
@@ -4578,27 +4115,19 @@
         </w:tc>
         <w:tc>
           <w:tcPr>
-            <w:shd w:fill="auto" w:val="clear"/>
-            <w:tcMar>
-              <w:top w:w="100.0" w:type="dxa"/>
-              <w:left w:w="100.0" w:type="dxa"/>
-              <w:bottom w:w="100.0" w:type="dxa"/>
-              <w:right w:w="100.0" w:type="dxa"/>
-            </w:tcMar>
-            <w:vAlign w:val="top"/>
+            <w:tcBorders>
+              <w:top w:color="000000" w:space="0" w:sz="8" w:val="single"/>
+              <w:left w:color="000000" w:space="0" w:sz="8" w:val="single"/>
+              <w:bottom w:color="000000" w:space="0" w:sz="8" w:val="single"/>
+              <w:right w:color="000000" w:space="0" w:sz="8" w:val="single"/>
+            </w:tcBorders>
+            <w:shd w:fill="auto" w:val="clear"/>
           </w:tcPr>
           <w:p>
             <w:pPr>
               <w:keepNext w:val="0"/>
               <w:keepLines w:val="0"/>
               <w:widowControl w:val="0"/>
-              <w:pBdr>
-                <w:top w:space="0" w:sz="0" w:val="nil"/>
-                <w:left w:space="0" w:sz="0" w:val="nil"/>
-                <w:bottom w:space="0" w:sz="0" w:val="nil"/>
-                <w:right w:space="0" w:sz="0" w:val="nil"/>
-                <w:between w:space="0" w:sz="0" w:val="nil"/>
-              </w:pBdr>
               <w:shd w:fill="auto" w:val="clear"/>
               <w:spacing w:after="0" w:before="0" w:line="240" w:lineRule="auto"/>
               <w:ind w:left="0" w:right="0" w:firstLine="0"/>
@@ -4622,27 +4151,19 @@
       <w:tr>
         <w:tc>
           <w:tcPr>
-            <w:shd w:fill="auto" w:val="clear"/>
-            <w:tcMar>
-              <w:top w:w="100.0" w:type="dxa"/>
-              <w:left w:w="100.0" w:type="dxa"/>
-              <w:bottom w:w="100.0" w:type="dxa"/>
-              <w:right w:w="100.0" w:type="dxa"/>
-            </w:tcMar>
-            <w:vAlign w:val="top"/>
+            <w:tcBorders>
+              <w:top w:color="000000" w:space="0" w:sz="8" w:val="single"/>
+              <w:left w:color="000000" w:space="0" w:sz="8" w:val="single"/>
+              <w:bottom w:color="000000" w:space="0" w:sz="8" w:val="single"/>
+              <w:right w:color="000000" w:space="0" w:sz="8" w:val="single"/>
+            </w:tcBorders>
+            <w:shd w:fill="auto" w:val="clear"/>
           </w:tcPr>
           <w:p>
             <w:pPr>
               <w:keepNext w:val="0"/>
               <w:keepLines w:val="0"/>
               <w:widowControl w:val="0"/>
-              <w:pBdr>
-                <w:top w:space="0" w:sz="0" w:val="nil"/>
-                <w:left w:space="0" w:sz="0" w:val="nil"/>
-                <w:bottom w:space="0" w:sz="0" w:val="nil"/>
-                <w:right w:space="0" w:sz="0" w:val="nil"/>
-                <w:between w:space="0" w:sz="0" w:val="nil"/>
-              </w:pBdr>
               <w:shd w:fill="auto" w:val="clear"/>
               <w:spacing w:after="0" w:before="0" w:line="240" w:lineRule="auto"/>
               <w:ind w:left="0" w:right="0" w:firstLine="0"/>
@@ -4664,27 +4185,19 @@
         </w:tc>
         <w:tc>
           <w:tcPr>
-            <w:shd w:fill="auto" w:val="clear"/>
-            <w:tcMar>
-              <w:top w:w="100.0" w:type="dxa"/>
-              <w:left w:w="100.0" w:type="dxa"/>
-              <w:bottom w:w="100.0" w:type="dxa"/>
-              <w:right w:w="100.0" w:type="dxa"/>
-            </w:tcMar>
-            <w:vAlign w:val="top"/>
+            <w:tcBorders>
+              <w:top w:color="000000" w:space="0" w:sz="8" w:val="single"/>
+              <w:left w:color="000000" w:space="0" w:sz="8" w:val="single"/>
+              <w:bottom w:color="000000" w:space="0" w:sz="8" w:val="single"/>
+              <w:right w:color="000000" w:space="0" w:sz="8" w:val="single"/>
+            </w:tcBorders>
+            <w:shd w:fill="auto" w:val="clear"/>
           </w:tcPr>
           <w:p>
             <w:pPr>
               <w:keepNext w:val="0"/>
               <w:keepLines w:val="0"/>
               <w:widowControl w:val="0"/>
-              <w:pBdr>
-                <w:top w:space="0" w:sz="0" w:val="nil"/>
-                <w:left w:space="0" w:sz="0" w:val="nil"/>
-                <w:bottom w:space="0" w:sz="0" w:val="nil"/>
-                <w:right w:space="0" w:sz="0" w:val="nil"/>
-                <w:between w:space="0" w:sz="0" w:val="nil"/>
-              </w:pBdr>
               <w:shd w:fill="auto" w:val="clear"/>
               <w:spacing w:after="0" w:before="0" w:line="240" w:lineRule="auto"/>
               <w:ind w:left="0" w:right="0" w:firstLine="0"/>
@@ -4708,27 +4221,19 @@
       <w:tr>
         <w:tc>
           <w:tcPr>
-            <w:shd w:fill="auto" w:val="clear"/>
-            <w:tcMar>
-              <w:top w:w="100.0" w:type="dxa"/>
-              <w:left w:w="100.0" w:type="dxa"/>
-              <w:bottom w:w="100.0" w:type="dxa"/>
-              <w:right w:w="100.0" w:type="dxa"/>
-            </w:tcMar>
-            <w:vAlign w:val="top"/>
+            <w:tcBorders>
+              <w:top w:color="000000" w:space="0" w:sz="8" w:val="single"/>
+              <w:left w:color="000000" w:space="0" w:sz="8" w:val="single"/>
+              <w:bottom w:color="000000" w:space="0" w:sz="8" w:val="single"/>
+              <w:right w:color="000000" w:space="0" w:sz="8" w:val="single"/>
+            </w:tcBorders>
+            <w:shd w:fill="auto" w:val="clear"/>
           </w:tcPr>
           <w:p>
             <w:pPr>
               <w:keepNext w:val="0"/>
               <w:keepLines w:val="0"/>
               <w:widowControl w:val="0"/>
-              <w:pBdr>
-                <w:top w:space="0" w:sz="0" w:val="nil"/>
-                <w:left w:space="0" w:sz="0" w:val="nil"/>
-                <w:bottom w:space="0" w:sz="0" w:val="nil"/>
-                <w:right w:space="0" w:sz="0" w:val="nil"/>
-                <w:between w:space="0" w:sz="0" w:val="nil"/>
-              </w:pBdr>
               <w:shd w:fill="auto" w:val="clear"/>
               <w:spacing w:after="0" w:before="0" w:line="240" w:lineRule="auto"/>
               <w:ind w:left="0" w:right="0" w:firstLine="0"/>
@@ -4750,27 +4255,19 @@
         </w:tc>
         <w:tc>
           <w:tcPr>
-            <w:shd w:fill="auto" w:val="clear"/>
-            <w:tcMar>
-              <w:top w:w="100.0" w:type="dxa"/>
-              <w:left w:w="100.0" w:type="dxa"/>
-              <w:bottom w:w="100.0" w:type="dxa"/>
-              <w:right w:w="100.0" w:type="dxa"/>
-            </w:tcMar>
-            <w:vAlign w:val="top"/>
+            <w:tcBorders>
+              <w:top w:color="000000" w:space="0" w:sz="8" w:val="single"/>
+              <w:left w:color="000000" w:space="0" w:sz="8" w:val="single"/>
+              <w:bottom w:color="000000" w:space="0" w:sz="8" w:val="single"/>
+              <w:right w:color="000000" w:space="0" w:sz="8" w:val="single"/>
+            </w:tcBorders>
+            <w:shd w:fill="auto" w:val="clear"/>
           </w:tcPr>
           <w:p>
             <w:pPr>
               <w:keepNext w:val="0"/>
               <w:keepLines w:val="0"/>
               <w:widowControl w:val="0"/>
-              <w:pBdr>
-                <w:top w:space="0" w:sz="0" w:val="nil"/>
-                <w:left w:space="0" w:sz="0" w:val="nil"/>
-                <w:bottom w:space="0" w:sz="0" w:val="nil"/>
-                <w:right w:space="0" w:sz="0" w:val="nil"/>
-                <w:between w:space="0" w:sz="0" w:val="nil"/>
-              </w:pBdr>
               <w:shd w:fill="auto" w:val="clear"/>
               <w:spacing w:after="0" w:before="0" w:line="240" w:lineRule="auto"/>
               <w:ind w:left="0" w:right="0" w:firstLine="0"/>
@@ -4794,27 +4291,19 @@
       <w:tr>
         <w:tc>
           <w:tcPr>
-            <w:shd w:fill="auto" w:val="clear"/>
-            <w:tcMar>
-              <w:top w:w="100.0" w:type="dxa"/>
-              <w:left w:w="100.0" w:type="dxa"/>
-              <w:bottom w:w="100.0" w:type="dxa"/>
-              <w:right w:w="100.0" w:type="dxa"/>
-            </w:tcMar>
-            <w:vAlign w:val="top"/>
+            <w:tcBorders>
+              <w:top w:color="000000" w:space="0" w:sz="8" w:val="single"/>
+              <w:left w:color="000000" w:space="0" w:sz="8" w:val="single"/>
+              <w:bottom w:color="000000" w:space="0" w:sz="8" w:val="single"/>
+              <w:right w:color="000000" w:space="0" w:sz="8" w:val="single"/>
+            </w:tcBorders>
+            <w:shd w:fill="auto" w:val="clear"/>
           </w:tcPr>
           <w:p>
             <w:pPr>
               <w:keepNext w:val="0"/>
               <w:keepLines w:val="0"/>
               <w:widowControl w:val="0"/>
-              <w:pBdr>
-                <w:top w:space="0" w:sz="0" w:val="nil"/>
-                <w:left w:space="0" w:sz="0" w:val="nil"/>
-                <w:bottom w:space="0" w:sz="0" w:val="nil"/>
-                <w:right w:space="0" w:sz="0" w:val="nil"/>
-                <w:between w:space="0" w:sz="0" w:val="nil"/>
-              </w:pBdr>
               <w:shd w:fill="auto" w:val="clear"/>
               <w:spacing w:after="0" w:before="0" w:line="240" w:lineRule="auto"/>
               <w:ind w:left="0" w:right="0" w:firstLine="0"/>
@@ -4836,27 +4325,19 @@
         </w:tc>
         <w:tc>
           <w:tcPr>
-            <w:shd w:fill="auto" w:val="clear"/>
-            <w:tcMar>
-              <w:top w:w="100.0" w:type="dxa"/>
-              <w:left w:w="100.0" w:type="dxa"/>
-              <w:bottom w:w="100.0" w:type="dxa"/>
-              <w:right w:w="100.0" w:type="dxa"/>
-            </w:tcMar>
-            <w:vAlign w:val="top"/>
+            <w:tcBorders>
+              <w:top w:color="000000" w:space="0" w:sz="8" w:val="single"/>
+              <w:left w:color="000000" w:space="0" w:sz="8" w:val="single"/>
+              <w:bottom w:color="000000" w:space="0" w:sz="8" w:val="single"/>
+              <w:right w:color="000000" w:space="0" w:sz="8" w:val="single"/>
+            </w:tcBorders>
+            <w:shd w:fill="auto" w:val="clear"/>
           </w:tcPr>
           <w:p>
             <w:pPr>
               <w:keepNext w:val="0"/>
               <w:keepLines w:val="0"/>
               <w:widowControl w:val="0"/>
-              <w:pBdr>
-                <w:top w:space="0" w:sz="0" w:val="nil"/>
-                <w:left w:space="0" w:sz="0" w:val="nil"/>
-                <w:bottom w:space="0" w:sz="0" w:val="nil"/>
-                <w:right w:space="0" w:sz="0" w:val="nil"/>
-                <w:between w:space="0" w:sz="0" w:val="nil"/>
-              </w:pBdr>
               <w:shd w:fill="auto" w:val="clear"/>
               <w:spacing w:after="0" w:before="0" w:line="240" w:lineRule="auto"/>
               <w:ind w:left="0" w:right="0" w:firstLine="0"/>
@@ -4880,27 +4361,19 @@
       <w:tr>
         <w:tc>
           <w:tcPr>
-            <w:shd w:fill="auto" w:val="clear"/>
-            <w:tcMar>
-              <w:top w:w="100.0" w:type="dxa"/>
-              <w:left w:w="100.0" w:type="dxa"/>
-              <w:bottom w:w="100.0" w:type="dxa"/>
-              <w:right w:w="100.0" w:type="dxa"/>
-            </w:tcMar>
-            <w:vAlign w:val="top"/>
+            <w:tcBorders>
+              <w:top w:color="000000" w:space="0" w:sz="8" w:val="single"/>
+              <w:left w:color="000000" w:space="0" w:sz="8" w:val="single"/>
+              <w:bottom w:color="000000" w:space="0" w:sz="8" w:val="single"/>
+              <w:right w:color="000000" w:space="0" w:sz="8" w:val="single"/>
+            </w:tcBorders>
+            <w:shd w:fill="auto" w:val="clear"/>
           </w:tcPr>
           <w:p>
             <w:pPr>
               <w:keepNext w:val="0"/>
               <w:keepLines w:val="0"/>
               <w:widowControl w:val="0"/>
-              <w:pBdr>
-                <w:top w:space="0" w:sz="0" w:val="nil"/>
-                <w:left w:space="0" w:sz="0" w:val="nil"/>
-                <w:bottom w:space="0" w:sz="0" w:val="nil"/>
-                <w:right w:space="0" w:sz="0" w:val="nil"/>
-                <w:between w:space="0" w:sz="0" w:val="nil"/>
-              </w:pBdr>
               <w:shd w:fill="auto" w:val="clear"/>
               <w:spacing w:after="0" w:before="0" w:line="240" w:lineRule="auto"/>
               <w:ind w:left="0" w:right="0" w:firstLine="0"/>
@@ -4922,27 +4395,19 @@
         </w:tc>
         <w:tc>
           <w:tcPr>
-            <w:shd w:fill="auto" w:val="clear"/>
-            <w:tcMar>
-              <w:top w:w="100.0" w:type="dxa"/>
-              <w:left w:w="100.0" w:type="dxa"/>
-              <w:bottom w:w="100.0" w:type="dxa"/>
-              <w:right w:w="100.0" w:type="dxa"/>
-            </w:tcMar>
-            <w:vAlign w:val="top"/>
+            <w:tcBorders>
+              <w:top w:color="000000" w:space="0" w:sz="8" w:val="single"/>
+              <w:left w:color="000000" w:space="0" w:sz="8" w:val="single"/>
+              <w:bottom w:color="000000" w:space="0" w:sz="8" w:val="single"/>
+              <w:right w:color="000000" w:space="0" w:sz="8" w:val="single"/>
+            </w:tcBorders>
+            <w:shd w:fill="auto" w:val="clear"/>
           </w:tcPr>
           <w:p>
             <w:pPr>
               <w:keepNext w:val="0"/>
               <w:keepLines w:val="0"/>
               <w:widowControl w:val="0"/>
-              <w:pBdr>
-                <w:top w:space="0" w:sz="0" w:val="nil"/>
-                <w:left w:space="0" w:sz="0" w:val="nil"/>
-                <w:bottom w:space="0" w:sz="0" w:val="nil"/>
-                <w:right w:space="0" w:sz="0" w:val="nil"/>
-                <w:between w:space="0" w:sz="0" w:val="nil"/>
-              </w:pBdr>
               <w:shd w:fill="auto" w:val="clear"/>
               <w:spacing w:after="0" w:before="0" w:line="240" w:lineRule="auto"/>
               <w:ind w:left="0" w:right="0" w:firstLine="0"/>
@@ -4966,27 +4431,19 @@
       <w:tr>
         <w:tc>
           <w:tcPr>
-            <w:shd w:fill="auto" w:val="clear"/>
-            <w:tcMar>
-              <w:top w:w="100.0" w:type="dxa"/>
-              <w:left w:w="100.0" w:type="dxa"/>
-              <w:bottom w:w="100.0" w:type="dxa"/>
-              <w:right w:w="100.0" w:type="dxa"/>
-            </w:tcMar>
-            <w:vAlign w:val="top"/>
+            <w:tcBorders>
+              <w:top w:color="000000" w:space="0" w:sz="8" w:val="single"/>
+              <w:left w:color="000000" w:space="0" w:sz="8" w:val="single"/>
+              <w:bottom w:color="000000" w:space="0" w:sz="8" w:val="single"/>
+              <w:right w:color="000000" w:space="0" w:sz="8" w:val="single"/>
+            </w:tcBorders>
+            <w:shd w:fill="auto" w:val="clear"/>
           </w:tcPr>
           <w:p>
             <w:pPr>
               <w:keepNext w:val="0"/>
               <w:keepLines w:val="0"/>
               <w:widowControl w:val="0"/>
-              <w:pBdr>
-                <w:top w:space="0" w:sz="0" w:val="nil"/>
-                <w:left w:space="0" w:sz="0" w:val="nil"/>
-                <w:bottom w:space="0" w:sz="0" w:val="nil"/>
-                <w:right w:space="0" w:sz="0" w:val="nil"/>
-                <w:between w:space="0" w:sz="0" w:val="nil"/>
-              </w:pBdr>
               <w:shd w:fill="auto" w:val="clear"/>
               <w:spacing w:after="0" w:before="0" w:line="240" w:lineRule="auto"/>
               <w:ind w:left="0" w:right="0" w:firstLine="0"/>
@@ -5008,27 +4465,19 @@
         </w:tc>
         <w:tc>
           <w:tcPr>
-            <w:shd w:fill="auto" w:val="clear"/>
-            <w:tcMar>
-              <w:top w:w="100.0" w:type="dxa"/>
-              <w:left w:w="100.0" w:type="dxa"/>
-              <w:bottom w:w="100.0" w:type="dxa"/>
-              <w:right w:w="100.0" w:type="dxa"/>
-            </w:tcMar>
-            <w:vAlign w:val="top"/>
+            <w:tcBorders>
+              <w:top w:color="000000" w:space="0" w:sz="8" w:val="single"/>
+              <w:left w:color="000000" w:space="0" w:sz="8" w:val="single"/>
+              <w:bottom w:color="000000" w:space="0" w:sz="8" w:val="single"/>
+              <w:right w:color="000000" w:space="0" w:sz="8" w:val="single"/>
+            </w:tcBorders>
+            <w:shd w:fill="auto" w:val="clear"/>
           </w:tcPr>
           <w:p>
             <w:pPr>
               <w:keepNext w:val="0"/>
               <w:keepLines w:val="0"/>
               <w:widowControl w:val="0"/>
-              <w:pBdr>
-                <w:top w:space="0" w:sz="0" w:val="nil"/>
-                <w:left w:space="0" w:sz="0" w:val="nil"/>
-                <w:bottom w:space="0" w:sz="0" w:val="nil"/>
-                <w:right w:space="0" w:sz="0" w:val="nil"/>
-                <w:between w:space="0" w:sz="0" w:val="nil"/>
-              </w:pBdr>
               <w:shd w:fill="auto" w:val="clear"/>
               <w:spacing w:after="0" w:before="0" w:line="240" w:lineRule="auto"/>
               <w:ind w:left="0" w:right="0" w:firstLine="0"/>
@@ -5052,27 +4501,19 @@
       <w:tr>
         <w:tc>
           <w:tcPr>
-            <w:shd w:fill="auto" w:val="clear"/>
-            <w:tcMar>
-              <w:top w:w="100.0" w:type="dxa"/>
-              <w:left w:w="100.0" w:type="dxa"/>
-              <w:bottom w:w="100.0" w:type="dxa"/>
-              <w:right w:w="100.0" w:type="dxa"/>
-            </w:tcMar>
-            <w:vAlign w:val="top"/>
+            <w:tcBorders>
+              <w:top w:color="000000" w:space="0" w:sz="8" w:val="single"/>
+              <w:left w:color="000000" w:space="0" w:sz="8" w:val="single"/>
+              <w:bottom w:color="000000" w:space="0" w:sz="8" w:val="single"/>
+              <w:right w:color="000000" w:space="0" w:sz="8" w:val="single"/>
+            </w:tcBorders>
+            <w:shd w:fill="auto" w:val="clear"/>
           </w:tcPr>
           <w:p>
             <w:pPr>
               <w:keepNext w:val="0"/>
               <w:keepLines w:val="0"/>
               <w:widowControl w:val="0"/>
-              <w:pBdr>
-                <w:top w:space="0" w:sz="0" w:val="nil"/>
-                <w:left w:space="0" w:sz="0" w:val="nil"/>
-                <w:bottom w:space="0" w:sz="0" w:val="nil"/>
-                <w:right w:space="0" w:sz="0" w:val="nil"/>
-                <w:between w:space="0" w:sz="0" w:val="nil"/>
-              </w:pBdr>
               <w:shd w:fill="auto" w:val="clear"/>
               <w:spacing w:after="0" w:before="0" w:line="240" w:lineRule="auto"/>
               <w:ind w:left="0" w:right="0" w:firstLine="0"/>
@@ -5094,27 +4535,19 @@
         </w:tc>
         <w:tc>
           <w:tcPr>
-            <w:shd w:fill="auto" w:val="clear"/>
-            <w:tcMar>
-              <w:top w:w="100.0" w:type="dxa"/>
-              <w:left w:w="100.0" w:type="dxa"/>
-              <w:bottom w:w="100.0" w:type="dxa"/>
-              <w:right w:w="100.0" w:type="dxa"/>
-            </w:tcMar>
-            <w:vAlign w:val="top"/>
+            <w:tcBorders>
+              <w:top w:color="000000" w:space="0" w:sz="8" w:val="single"/>
+              <w:left w:color="000000" w:space="0" w:sz="8" w:val="single"/>
+              <w:bottom w:color="000000" w:space="0" w:sz="8" w:val="single"/>
+              <w:right w:color="000000" w:space="0" w:sz="8" w:val="single"/>
+            </w:tcBorders>
+            <w:shd w:fill="auto" w:val="clear"/>
           </w:tcPr>
           <w:p>
             <w:pPr>
               <w:keepNext w:val="0"/>
               <w:keepLines w:val="0"/>
               <w:widowControl w:val="0"/>
-              <w:pBdr>
-                <w:top w:space="0" w:sz="0" w:val="nil"/>
-                <w:left w:space="0" w:sz="0" w:val="nil"/>
-                <w:bottom w:space="0" w:sz="0" w:val="nil"/>
-                <w:right w:space="0" w:sz="0" w:val="nil"/>
-                <w:between w:space="0" w:sz="0" w:val="nil"/>
-              </w:pBdr>
               <w:shd w:fill="auto" w:val="clear"/>
               <w:spacing w:after="0" w:before="0" w:line="240" w:lineRule="auto"/>
               <w:ind w:left="0" w:right="0" w:firstLine="0"/>
@@ -5138,27 +4571,19 @@
       <w:tr>
         <w:tc>
           <w:tcPr>
-            <w:shd w:fill="auto" w:val="clear"/>
-            <w:tcMar>
-              <w:top w:w="100.0" w:type="dxa"/>
-              <w:left w:w="100.0" w:type="dxa"/>
-              <w:bottom w:w="100.0" w:type="dxa"/>
-              <w:right w:w="100.0" w:type="dxa"/>
-            </w:tcMar>
-            <w:vAlign w:val="top"/>
+            <w:tcBorders>
+              <w:top w:color="000000" w:space="0" w:sz="8" w:val="single"/>
+              <w:left w:color="000000" w:space="0" w:sz="8" w:val="single"/>
+              <w:bottom w:color="000000" w:space="0" w:sz="8" w:val="single"/>
+              <w:right w:color="000000" w:space="0" w:sz="8" w:val="single"/>
+            </w:tcBorders>
+            <w:shd w:fill="auto" w:val="clear"/>
           </w:tcPr>
           <w:p>
             <w:pPr>
               <w:keepNext w:val="0"/>
               <w:keepLines w:val="0"/>
               <w:widowControl w:val="0"/>
-              <w:pBdr>
-                <w:top w:space="0" w:sz="0" w:val="nil"/>
-                <w:left w:space="0" w:sz="0" w:val="nil"/>
-                <w:bottom w:space="0" w:sz="0" w:val="nil"/>
-                <w:right w:space="0" w:sz="0" w:val="nil"/>
-                <w:between w:space="0" w:sz="0" w:val="nil"/>
-              </w:pBdr>
               <w:shd w:fill="auto" w:val="clear"/>
               <w:spacing w:after="0" w:before="0" w:line="240" w:lineRule="auto"/>
               <w:ind w:left="0" w:right="0" w:firstLine="0"/>
@@ -5180,27 +4605,19 @@
         </w:tc>
         <w:tc>
           <w:tcPr>
-            <w:shd w:fill="auto" w:val="clear"/>
-            <w:tcMar>
-              <w:top w:w="100.0" w:type="dxa"/>
-              <w:left w:w="100.0" w:type="dxa"/>
-              <w:bottom w:w="100.0" w:type="dxa"/>
-              <w:right w:w="100.0" w:type="dxa"/>
-            </w:tcMar>
-            <w:vAlign w:val="top"/>
+            <w:tcBorders>
+              <w:top w:color="000000" w:space="0" w:sz="8" w:val="single"/>
+              <w:left w:color="000000" w:space="0" w:sz="8" w:val="single"/>
+              <w:bottom w:color="000000" w:space="0" w:sz="8" w:val="single"/>
+              <w:right w:color="000000" w:space="0" w:sz="8" w:val="single"/>
+            </w:tcBorders>
+            <w:shd w:fill="auto" w:val="clear"/>
           </w:tcPr>
           <w:p>
             <w:pPr>
               <w:keepNext w:val="0"/>
               <w:keepLines w:val="0"/>
               <w:widowControl w:val="0"/>
-              <w:pBdr>
-                <w:top w:space="0" w:sz="0" w:val="nil"/>
-                <w:left w:space="0" w:sz="0" w:val="nil"/>
-                <w:bottom w:space="0" w:sz="0" w:val="nil"/>
-                <w:right w:space="0" w:sz="0" w:val="nil"/>
-                <w:between w:space="0" w:sz="0" w:val="nil"/>
-              </w:pBdr>
               <w:shd w:fill="auto" w:val="clear"/>
               <w:spacing w:after="0" w:before="0" w:line="240" w:lineRule="auto"/>
               <w:ind w:left="0" w:right="0" w:firstLine="0"/>
@@ -5224,27 +4641,19 @@
       <w:tr>
         <w:tc>
           <w:tcPr>
-            <w:shd w:fill="auto" w:val="clear"/>
-            <w:tcMar>
-              <w:top w:w="100.0" w:type="dxa"/>
-              <w:left w:w="100.0" w:type="dxa"/>
-              <w:bottom w:w="100.0" w:type="dxa"/>
-              <w:right w:w="100.0" w:type="dxa"/>
-            </w:tcMar>
-            <w:vAlign w:val="top"/>
+            <w:tcBorders>
+              <w:top w:color="000000" w:space="0" w:sz="8" w:val="single"/>
+              <w:left w:color="000000" w:space="0" w:sz="8" w:val="single"/>
+              <w:bottom w:color="000000" w:space="0" w:sz="8" w:val="single"/>
+              <w:right w:color="000000" w:space="0" w:sz="8" w:val="single"/>
+            </w:tcBorders>
+            <w:shd w:fill="auto" w:val="clear"/>
           </w:tcPr>
           <w:p>
             <w:pPr>
               <w:keepNext w:val="0"/>
               <w:keepLines w:val="0"/>
               <w:widowControl w:val="0"/>
-              <w:pBdr>
-                <w:top w:space="0" w:sz="0" w:val="nil"/>
-                <w:left w:space="0" w:sz="0" w:val="nil"/>
-                <w:bottom w:space="0" w:sz="0" w:val="nil"/>
-                <w:right w:space="0" w:sz="0" w:val="nil"/>
-                <w:between w:space="0" w:sz="0" w:val="nil"/>
-              </w:pBdr>
               <w:shd w:fill="auto" w:val="clear"/>
               <w:spacing w:after="0" w:before="0" w:line="240" w:lineRule="auto"/>
               <w:ind w:left="0" w:right="0" w:firstLine="0"/>
@@ -5266,14 +4675,13 @@
         </w:tc>
         <w:tc>
           <w:tcPr>
-            <w:shd w:fill="auto" w:val="clear"/>
-            <w:tcMar>
-              <w:top w:w="100.0" w:type="dxa"/>
-              <w:left w:w="100.0" w:type="dxa"/>
-              <w:bottom w:w="100.0" w:type="dxa"/>
-              <w:right w:w="100.0" w:type="dxa"/>
-            </w:tcMar>
-            <w:vAlign w:val="top"/>
+            <w:tcBorders>
+              <w:top w:color="000000" w:space="0" w:sz="8" w:val="single"/>
+              <w:left w:color="000000" w:space="0" w:sz="8" w:val="single"/>
+              <w:bottom w:color="000000" w:space="0" w:sz="8" w:val="single"/>
+              <w:right w:color="000000" w:space="0" w:sz="8" w:val="single"/>
+            </w:tcBorders>
+            <w:shd w:fill="auto" w:val="clear"/>
           </w:tcPr>
           <w:p>
             <w:pPr>
@@ -5298,27 +4706,19 @@
       <w:tr>
         <w:tc>
           <w:tcPr>
-            <w:shd w:fill="auto" w:val="clear"/>
-            <w:tcMar>
-              <w:top w:w="100.0" w:type="dxa"/>
-              <w:left w:w="100.0" w:type="dxa"/>
-              <w:bottom w:w="100.0" w:type="dxa"/>
-              <w:right w:w="100.0" w:type="dxa"/>
-            </w:tcMar>
-            <w:vAlign w:val="top"/>
+            <w:tcBorders>
+              <w:top w:color="000000" w:space="0" w:sz="8" w:val="single"/>
+              <w:left w:color="000000" w:space="0" w:sz="8" w:val="single"/>
+              <w:bottom w:color="000000" w:space="0" w:sz="8" w:val="single"/>
+              <w:right w:color="000000" w:space="0" w:sz="8" w:val="single"/>
+            </w:tcBorders>
+            <w:shd w:fill="auto" w:val="clear"/>
           </w:tcPr>
           <w:p>
             <w:pPr>
               <w:keepNext w:val="0"/>
               <w:keepLines w:val="0"/>
               <w:widowControl w:val="0"/>
-              <w:pBdr>
-                <w:top w:space="0" w:sz="0" w:val="nil"/>
-                <w:left w:space="0" w:sz="0" w:val="nil"/>
-                <w:bottom w:space="0" w:sz="0" w:val="nil"/>
-                <w:right w:space="0" w:sz="0" w:val="nil"/>
-                <w:between w:space="0" w:sz="0" w:val="nil"/>
-              </w:pBdr>
               <w:shd w:fill="auto" w:val="clear"/>
               <w:spacing w:after="0" w:before="0" w:line="240" w:lineRule="auto"/>
               <w:ind w:left="0" w:right="0" w:firstLine="0"/>
@@ -5340,14 +4740,13 @@
         </w:tc>
         <w:tc>
           <w:tcPr>
-            <w:shd w:fill="auto" w:val="clear"/>
-            <w:tcMar>
-              <w:top w:w="100.0" w:type="dxa"/>
-              <w:left w:w="100.0" w:type="dxa"/>
-              <w:bottom w:w="100.0" w:type="dxa"/>
-              <w:right w:w="100.0" w:type="dxa"/>
-            </w:tcMar>
-            <w:vAlign w:val="top"/>
+            <w:tcBorders>
+              <w:top w:color="000000" w:space="0" w:sz="8" w:val="single"/>
+              <w:left w:color="000000" w:space="0" w:sz="8" w:val="single"/>
+              <w:bottom w:color="000000" w:space="0" w:sz="8" w:val="single"/>
+              <w:right w:color="000000" w:space="0" w:sz="8" w:val="single"/>
+            </w:tcBorders>
+            <w:shd w:fill="auto" w:val="clear"/>
           </w:tcPr>
           <w:p>
             <w:pPr>
@@ -5372,27 +4771,19 @@
       <w:tr>
         <w:tc>
           <w:tcPr>
-            <w:shd w:fill="auto" w:val="clear"/>
-            <w:tcMar>
-              <w:top w:w="100.0" w:type="dxa"/>
-              <w:left w:w="100.0" w:type="dxa"/>
-              <w:bottom w:w="100.0" w:type="dxa"/>
-              <w:right w:w="100.0" w:type="dxa"/>
-            </w:tcMar>
-            <w:vAlign w:val="top"/>
+            <w:tcBorders>
+              <w:top w:color="000000" w:space="0" w:sz="8" w:val="single"/>
+              <w:left w:color="000000" w:space="0" w:sz="8" w:val="single"/>
+              <w:bottom w:color="000000" w:space="0" w:sz="8" w:val="single"/>
+              <w:right w:color="000000" w:space="0" w:sz="8" w:val="single"/>
+            </w:tcBorders>
+            <w:shd w:fill="auto" w:val="clear"/>
           </w:tcPr>
           <w:p>
             <w:pPr>
               <w:keepNext w:val="0"/>
               <w:keepLines w:val="0"/>
               <w:widowControl w:val="0"/>
-              <w:pBdr>
-                <w:top w:space="0" w:sz="0" w:val="nil"/>
-                <w:left w:space="0" w:sz="0" w:val="nil"/>
-                <w:bottom w:space="0" w:sz="0" w:val="nil"/>
-                <w:right w:space="0" w:sz="0" w:val="nil"/>
-                <w:between w:space="0" w:sz="0" w:val="nil"/>
-              </w:pBdr>
               <w:shd w:fill="auto" w:val="clear"/>
               <w:spacing w:after="0" w:before="0" w:line="240" w:lineRule="auto"/>
               <w:ind w:left="0" w:right="0" w:firstLine="0"/>
@@ -5414,14 +4805,13 @@
         </w:tc>
         <w:tc>
           <w:tcPr>
-            <w:shd w:fill="auto" w:val="clear"/>
-            <w:tcMar>
-              <w:top w:w="100.0" w:type="dxa"/>
-              <w:left w:w="100.0" w:type="dxa"/>
-              <w:bottom w:w="100.0" w:type="dxa"/>
-              <w:right w:w="100.0" w:type="dxa"/>
-            </w:tcMar>
-            <w:vAlign w:val="top"/>
+            <w:tcBorders>
+              <w:top w:color="000000" w:space="0" w:sz="8" w:val="single"/>
+              <w:left w:color="000000" w:space="0" w:sz="8" w:val="single"/>
+              <w:bottom w:color="000000" w:space="0" w:sz="8" w:val="single"/>
+              <w:right w:color="000000" w:space="0" w:sz="8" w:val="single"/>
+            </w:tcBorders>
+            <w:shd w:fill="auto" w:val="clear"/>
           </w:tcPr>
           <w:p>
             <w:pPr>
@@ -5446,27 +4836,19 @@
       <w:tr>
         <w:tc>
           <w:tcPr>
-            <w:shd w:fill="auto" w:val="clear"/>
-            <w:tcMar>
-              <w:top w:w="100.0" w:type="dxa"/>
-              <w:left w:w="100.0" w:type="dxa"/>
-              <w:bottom w:w="100.0" w:type="dxa"/>
-              <w:right w:w="100.0" w:type="dxa"/>
-            </w:tcMar>
-            <w:vAlign w:val="top"/>
+            <w:tcBorders>
+              <w:top w:color="000000" w:space="0" w:sz="8" w:val="single"/>
+              <w:left w:color="000000" w:space="0" w:sz="8" w:val="single"/>
+              <w:bottom w:color="000000" w:space="0" w:sz="8" w:val="single"/>
+              <w:right w:color="000000" w:space="0" w:sz="8" w:val="single"/>
+            </w:tcBorders>
+            <w:shd w:fill="auto" w:val="clear"/>
           </w:tcPr>
           <w:p>
             <w:pPr>
               <w:keepNext w:val="0"/>
               <w:keepLines w:val="0"/>
               <w:widowControl w:val="0"/>
-              <w:pBdr>
-                <w:top w:space="0" w:sz="0" w:val="nil"/>
-                <w:left w:space="0" w:sz="0" w:val="nil"/>
-                <w:bottom w:space="0" w:sz="0" w:val="nil"/>
-                <w:right w:space="0" w:sz="0" w:val="nil"/>
-                <w:between w:space="0" w:sz="0" w:val="nil"/>
-              </w:pBdr>
               <w:shd w:fill="auto" w:val="clear"/>
               <w:spacing w:after="0" w:before="0" w:line="240" w:lineRule="auto"/>
               <w:ind w:left="0" w:right="0" w:firstLine="0"/>
@@ -5488,14 +4870,13 @@
         </w:tc>
         <w:tc>
           <w:tcPr>
-            <w:shd w:fill="auto" w:val="clear"/>
-            <w:tcMar>
-              <w:top w:w="100.0" w:type="dxa"/>
-              <w:left w:w="100.0" w:type="dxa"/>
-              <w:bottom w:w="100.0" w:type="dxa"/>
-              <w:right w:w="100.0" w:type="dxa"/>
-            </w:tcMar>
-            <w:vAlign w:val="top"/>
+            <w:tcBorders>
+              <w:top w:color="000000" w:space="0" w:sz="8" w:val="single"/>
+              <w:left w:color="000000" w:space="0" w:sz="8" w:val="single"/>
+              <w:bottom w:color="000000" w:space="0" w:sz="8" w:val="single"/>
+              <w:right w:color="000000" w:space="0" w:sz="8" w:val="single"/>
+            </w:tcBorders>
+            <w:shd w:fill="auto" w:val="clear"/>
           </w:tcPr>
           <w:p>
             <w:pPr>
@@ -5520,27 +4901,19 @@
       <w:tr>
         <w:tc>
           <w:tcPr>
-            <w:shd w:fill="auto" w:val="clear"/>
-            <w:tcMar>
-              <w:top w:w="100.0" w:type="dxa"/>
-              <w:left w:w="100.0" w:type="dxa"/>
-              <w:bottom w:w="100.0" w:type="dxa"/>
-              <w:right w:w="100.0" w:type="dxa"/>
-            </w:tcMar>
-            <w:vAlign w:val="top"/>
+            <w:tcBorders>
+              <w:top w:color="000000" w:space="0" w:sz="8" w:val="single"/>
+              <w:left w:color="000000" w:space="0" w:sz="8" w:val="single"/>
+              <w:bottom w:color="000000" w:space="0" w:sz="8" w:val="single"/>
+              <w:right w:color="000000" w:space="0" w:sz="8" w:val="single"/>
+            </w:tcBorders>
+            <w:shd w:fill="auto" w:val="clear"/>
           </w:tcPr>
           <w:p>
             <w:pPr>
               <w:keepNext w:val="0"/>
               <w:keepLines w:val="0"/>
               <w:widowControl w:val="0"/>
-              <w:pBdr>
-                <w:top w:space="0" w:sz="0" w:val="nil"/>
-                <w:left w:space="0" w:sz="0" w:val="nil"/>
-                <w:bottom w:space="0" w:sz="0" w:val="nil"/>
-                <w:right w:space="0" w:sz="0" w:val="nil"/>
-                <w:between w:space="0" w:sz="0" w:val="nil"/>
-              </w:pBdr>
               <w:shd w:fill="auto" w:val="clear"/>
               <w:spacing w:after="0" w:before="0" w:line="240" w:lineRule="auto"/>
               <w:ind w:left="0" w:right="0" w:firstLine="0"/>
@@ -5562,14 +4935,13 @@
         </w:tc>
         <w:tc>
           <w:tcPr>
-            <w:shd w:fill="auto" w:val="clear"/>
-            <w:tcMar>
-              <w:top w:w="100.0" w:type="dxa"/>
-              <w:left w:w="100.0" w:type="dxa"/>
-              <w:bottom w:w="100.0" w:type="dxa"/>
-              <w:right w:w="100.0" w:type="dxa"/>
-            </w:tcMar>
-            <w:vAlign w:val="top"/>
+            <w:tcBorders>
+              <w:top w:color="000000" w:space="0" w:sz="8" w:val="single"/>
+              <w:left w:color="000000" w:space="0" w:sz="8" w:val="single"/>
+              <w:bottom w:color="000000" w:space="0" w:sz="8" w:val="single"/>
+              <w:right w:color="000000" w:space="0" w:sz="8" w:val="single"/>
+            </w:tcBorders>
+            <w:shd w:fill="auto" w:val="clear"/>
           </w:tcPr>
           <w:p>
             <w:pPr>
@@ -5594,27 +4966,19 @@
       <w:tr>
         <w:tc>
           <w:tcPr>
-            <w:shd w:fill="auto" w:val="clear"/>
-            <w:tcMar>
-              <w:top w:w="100.0" w:type="dxa"/>
-              <w:left w:w="100.0" w:type="dxa"/>
-              <w:bottom w:w="100.0" w:type="dxa"/>
-              <w:right w:w="100.0" w:type="dxa"/>
-            </w:tcMar>
-            <w:vAlign w:val="top"/>
+            <w:tcBorders>
+              <w:top w:color="000000" w:space="0" w:sz="8" w:val="single"/>
+              <w:left w:color="000000" w:space="0" w:sz="8" w:val="single"/>
+              <w:bottom w:color="000000" w:space="0" w:sz="8" w:val="single"/>
+              <w:right w:color="000000" w:space="0" w:sz="8" w:val="single"/>
+            </w:tcBorders>
+            <w:shd w:fill="auto" w:val="clear"/>
           </w:tcPr>
           <w:p>
             <w:pPr>
               <w:keepNext w:val="0"/>
               <w:keepLines w:val="0"/>
               <w:widowControl w:val="0"/>
-              <w:pBdr>
-                <w:top w:space="0" w:sz="0" w:val="nil"/>
-                <w:left w:space="0" w:sz="0" w:val="nil"/>
-                <w:bottom w:space="0" w:sz="0" w:val="nil"/>
-                <w:right w:space="0" w:sz="0" w:val="nil"/>
-                <w:between w:space="0" w:sz="0" w:val="nil"/>
-              </w:pBdr>
               <w:shd w:fill="auto" w:val="clear"/>
               <w:spacing w:after="0" w:before="0" w:line="240" w:lineRule="auto"/>
               <w:ind w:left="0" w:right="0" w:firstLine="0"/>
@@ -5636,14 +5000,13 @@
         </w:tc>
         <w:tc>
           <w:tcPr>
-            <w:shd w:fill="auto" w:val="clear"/>
-            <w:tcMar>
-              <w:top w:w="100.0" w:type="dxa"/>
-              <w:left w:w="100.0" w:type="dxa"/>
-              <w:bottom w:w="100.0" w:type="dxa"/>
-              <w:right w:w="100.0" w:type="dxa"/>
-            </w:tcMar>
-            <w:vAlign w:val="top"/>
+            <w:tcBorders>
+              <w:top w:color="000000" w:space="0" w:sz="8" w:val="single"/>
+              <w:left w:color="000000" w:space="0" w:sz="8" w:val="single"/>
+              <w:bottom w:color="000000" w:space="0" w:sz="8" w:val="single"/>
+              <w:right w:color="000000" w:space="0" w:sz="8" w:val="single"/>
+            </w:tcBorders>
+            <w:shd w:fill="auto" w:val="clear"/>
           </w:tcPr>
           <w:p>
             <w:pPr>
@@ -5668,27 +5031,19 @@
       <w:tr>
         <w:tc>
           <w:tcPr>
-            <w:shd w:fill="auto" w:val="clear"/>
-            <w:tcMar>
-              <w:top w:w="100.0" w:type="dxa"/>
-              <w:left w:w="100.0" w:type="dxa"/>
-              <w:bottom w:w="100.0" w:type="dxa"/>
-              <w:right w:w="100.0" w:type="dxa"/>
-            </w:tcMar>
-            <w:vAlign w:val="top"/>
+            <w:tcBorders>
+              <w:top w:color="000000" w:space="0" w:sz="8" w:val="single"/>
+              <w:left w:color="000000" w:space="0" w:sz="8" w:val="single"/>
+              <w:bottom w:color="000000" w:space="0" w:sz="8" w:val="single"/>
+              <w:right w:color="000000" w:space="0" w:sz="8" w:val="single"/>
+            </w:tcBorders>
+            <w:shd w:fill="auto" w:val="clear"/>
           </w:tcPr>
           <w:p>
             <w:pPr>
               <w:keepNext w:val="0"/>
               <w:keepLines w:val="0"/>
               <w:widowControl w:val="0"/>
-              <w:pBdr>
-                <w:top w:space="0" w:sz="0" w:val="nil"/>
-                <w:left w:space="0" w:sz="0" w:val="nil"/>
-                <w:bottom w:space="0" w:sz="0" w:val="nil"/>
-                <w:right w:space="0" w:sz="0" w:val="nil"/>
-                <w:between w:space="0" w:sz="0" w:val="nil"/>
-              </w:pBdr>
               <w:shd w:fill="auto" w:val="clear"/>
               <w:spacing w:after="0" w:before="0" w:line="240" w:lineRule="auto"/>
               <w:ind w:left="0" w:right="0" w:firstLine="0"/>
@@ -5710,14 +5065,13 @@
         </w:tc>
         <w:tc>
           <w:tcPr>
-            <w:shd w:fill="auto" w:val="clear"/>
-            <w:tcMar>
-              <w:top w:w="100.0" w:type="dxa"/>
-              <w:left w:w="100.0" w:type="dxa"/>
-              <w:bottom w:w="100.0" w:type="dxa"/>
-              <w:right w:w="100.0" w:type="dxa"/>
-            </w:tcMar>
-            <w:vAlign w:val="top"/>
+            <w:tcBorders>
+              <w:top w:color="000000" w:space="0" w:sz="8" w:val="single"/>
+              <w:left w:color="000000" w:space="0" w:sz="8" w:val="single"/>
+              <w:bottom w:color="000000" w:space="0" w:sz="8" w:val="single"/>
+              <w:right w:color="000000" w:space="0" w:sz="8" w:val="single"/>
+            </w:tcBorders>
+            <w:shd w:fill="auto" w:val="clear"/>
           </w:tcPr>
           <w:p>
             <w:pPr>
@@ -5742,27 +5096,19 @@
       <w:tr>
         <w:tc>
           <w:tcPr>
-            <w:shd w:fill="auto" w:val="clear"/>
-            <w:tcMar>
-              <w:top w:w="100.0" w:type="dxa"/>
-              <w:left w:w="100.0" w:type="dxa"/>
-              <w:bottom w:w="100.0" w:type="dxa"/>
-              <w:right w:w="100.0" w:type="dxa"/>
-            </w:tcMar>
-            <w:vAlign w:val="top"/>
+            <w:tcBorders>
+              <w:top w:color="000000" w:space="0" w:sz="8" w:val="single"/>
+              <w:left w:color="000000" w:space="0" w:sz="8" w:val="single"/>
+              <w:bottom w:color="000000" w:space="0" w:sz="8" w:val="single"/>
+              <w:right w:color="000000" w:space="0" w:sz="8" w:val="single"/>
+            </w:tcBorders>
+            <w:shd w:fill="auto" w:val="clear"/>
           </w:tcPr>
           <w:p>
             <w:pPr>
               <w:keepNext w:val="0"/>
               <w:keepLines w:val="0"/>
               <w:widowControl w:val="0"/>
-              <w:pBdr>
-                <w:top w:space="0" w:sz="0" w:val="nil"/>
-                <w:left w:space="0" w:sz="0" w:val="nil"/>
-                <w:bottom w:space="0" w:sz="0" w:val="nil"/>
-                <w:right w:space="0" w:sz="0" w:val="nil"/>
-                <w:between w:space="0" w:sz="0" w:val="nil"/>
-              </w:pBdr>
               <w:shd w:fill="auto" w:val="clear"/>
               <w:spacing w:after="0" w:before="0" w:line="240" w:lineRule="auto"/>
               <w:ind w:left="0" w:right="0" w:firstLine="0"/>
@@ -5784,14 +5130,13 @@
         </w:tc>
         <w:tc>
           <w:tcPr>
-            <w:shd w:fill="auto" w:val="clear"/>
-            <w:tcMar>
-              <w:top w:w="100.0" w:type="dxa"/>
-              <w:left w:w="100.0" w:type="dxa"/>
-              <w:bottom w:w="100.0" w:type="dxa"/>
-              <w:right w:w="100.0" w:type="dxa"/>
-            </w:tcMar>
-            <w:vAlign w:val="top"/>
+            <w:tcBorders>
+              <w:top w:color="000000" w:space="0" w:sz="8" w:val="single"/>
+              <w:left w:color="000000" w:space="0" w:sz="8" w:val="single"/>
+              <w:bottom w:color="000000" w:space="0" w:sz="8" w:val="single"/>
+              <w:right w:color="000000" w:space="0" w:sz="8" w:val="single"/>
+            </w:tcBorders>
+            <w:shd w:fill="auto" w:val="clear"/>
           </w:tcPr>
           <w:p>
             <w:pPr>
@@ -5816,27 +5161,19 @@
       <w:tr>
         <w:tc>
           <w:tcPr>
-            <w:shd w:fill="auto" w:val="clear"/>
-            <w:tcMar>
-              <w:top w:w="100.0" w:type="dxa"/>
-              <w:left w:w="100.0" w:type="dxa"/>
-              <w:bottom w:w="100.0" w:type="dxa"/>
-              <w:right w:w="100.0" w:type="dxa"/>
-            </w:tcMar>
-            <w:vAlign w:val="top"/>
+            <w:tcBorders>
+              <w:top w:color="000000" w:space="0" w:sz="8" w:val="single"/>
+              <w:left w:color="000000" w:space="0" w:sz="8" w:val="single"/>
+              <w:bottom w:color="000000" w:space="0" w:sz="8" w:val="single"/>
+              <w:right w:color="000000" w:space="0" w:sz="8" w:val="single"/>
+            </w:tcBorders>
+            <w:shd w:fill="auto" w:val="clear"/>
           </w:tcPr>
           <w:p>
             <w:pPr>
               <w:keepNext w:val="0"/>
               <w:keepLines w:val="0"/>
               <w:widowControl w:val="0"/>
-              <w:pBdr>
-                <w:top w:space="0" w:sz="0" w:val="nil"/>
-                <w:left w:space="0" w:sz="0" w:val="nil"/>
-                <w:bottom w:space="0" w:sz="0" w:val="nil"/>
-                <w:right w:space="0" w:sz="0" w:val="nil"/>
-                <w:between w:space="0" w:sz="0" w:val="nil"/>
-              </w:pBdr>
               <w:shd w:fill="auto" w:val="clear"/>
               <w:spacing w:after="0" w:before="0" w:line="240" w:lineRule="auto"/>
               <w:ind w:left="0" w:right="0" w:firstLine="0"/>
@@ -5858,14 +5195,13 @@
         </w:tc>
         <w:tc>
           <w:tcPr>
-            <w:shd w:fill="auto" w:val="clear"/>
-            <w:tcMar>
-              <w:top w:w="100.0" w:type="dxa"/>
-              <w:left w:w="100.0" w:type="dxa"/>
-              <w:bottom w:w="100.0" w:type="dxa"/>
-              <w:right w:w="100.0" w:type="dxa"/>
-            </w:tcMar>
-            <w:vAlign w:val="top"/>
+            <w:tcBorders>
+              <w:top w:color="000000" w:space="0" w:sz="8" w:val="single"/>
+              <w:left w:color="000000" w:space="0" w:sz="8" w:val="single"/>
+              <w:bottom w:color="000000" w:space="0" w:sz="8" w:val="single"/>
+              <w:right w:color="000000" w:space="0" w:sz="8" w:val="single"/>
+            </w:tcBorders>
+            <w:shd w:fill="auto" w:val="clear"/>
           </w:tcPr>
           <w:p>
             <w:pPr>
@@ -5890,27 +5226,19 @@
       <w:tr>
         <w:tc>
           <w:tcPr>
-            <w:shd w:fill="auto" w:val="clear"/>
-            <w:tcMar>
-              <w:top w:w="100.0" w:type="dxa"/>
-              <w:left w:w="100.0" w:type="dxa"/>
-              <w:bottom w:w="100.0" w:type="dxa"/>
-              <w:right w:w="100.0" w:type="dxa"/>
-            </w:tcMar>
-            <w:vAlign w:val="top"/>
+            <w:tcBorders>
+              <w:top w:color="000000" w:space="0" w:sz="8" w:val="single"/>
+              <w:left w:color="000000" w:space="0" w:sz="8" w:val="single"/>
+              <w:bottom w:color="000000" w:space="0" w:sz="8" w:val="single"/>
+              <w:right w:color="000000" w:space="0" w:sz="8" w:val="single"/>
+            </w:tcBorders>
+            <w:shd w:fill="auto" w:val="clear"/>
           </w:tcPr>
           <w:p>
             <w:pPr>
               <w:keepNext w:val="0"/>
               <w:keepLines w:val="0"/>
               <w:widowControl w:val="0"/>
-              <w:pBdr>
-                <w:top w:space="0" w:sz="0" w:val="nil"/>
-                <w:left w:space="0" w:sz="0" w:val="nil"/>
-                <w:bottom w:space="0" w:sz="0" w:val="nil"/>
-                <w:right w:space="0" w:sz="0" w:val="nil"/>
-                <w:between w:space="0" w:sz="0" w:val="nil"/>
-              </w:pBdr>
               <w:shd w:fill="auto" w:val="clear"/>
               <w:spacing w:after="0" w:before="0" w:line="240" w:lineRule="auto"/>
               <w:ind w:left="0" w:right="0" w:firstLine="0"/>
@@ -5932,14 +5260,13 @@
         </w:tc>
         <w:tc>
           <w:tcPr>
-            <w:shd w:fill="auto" w:val="clear"/>
-            <w:tcMar>
-              <w:top w:w="100.0" w:type="dxa"/>
-              <w:left w:w="100.0" w:type="dxa"/>
-              <w:bottom w:w="100.0" w:type="dxa"/>
-              <w:right w:w="100.0" w:type="dxa"/>
-            </w:tcMar>
-            <w:vAlign w:val="top"/>
+            <w:tcBorders>
+              <w:top w:color="000000" w:space="0" w:sz="8" w:val="single"/>
+              <w:left w:color="000000" w:space="0" w:sz="8" w:val="single"/>
+              <w:bottom w:color="000000" w:space="0" w:sz="8" w:val="single"/>
+              <w:right w:color="000000" w:space="0" w:sz="8" w:val="single"/>
+            </w:tcBorders>
+            <w:shd w:fill="auto" w:val="clear"/>
           </w:tcPr>
           <w:p>
             <w:pPr>
@@ -5964,27 +5291,19 @@
       <w:tr>
         <w:tc>
           <w:tcPr>
-            <w:shd w:fill="auto" w:val="clear"/>
-            <w:tcMar>
-              <w:top w:w="100.0" w:type="dxa"/>
-              <w:left w:w="100.0" w:type="dxa"/>
-              <w:bottom w:w="100.0" w:type="dxa"/>
-              <w:right w:w="100.0" w:type="dxa"/>
-            </w:tcMar>
-            <w:vAlign w:val="top"/>
+            <w:tcBorders>
+              <w:top w:color="000000" w:space="0" w:sz="8" w:val="single"/>
+              <w:left w:color="000000" w:space="0" w:sz="8" w:val="single"/>
+              <w:bottom w:color="000000" w:space="0" w:sz="8" w:val="single"/>
+              <w:right w:color="000000" w:space="0" w:sz="8" w:val="single"/>
+            </w:tcBorders>
+            <w:shd w:fill="auto" w:val="clear"/>
           </w:tcPr>
           <w:p>
             <w:pPr>
               <w:keepNext w:val="0"/>
               <w:keepLines w:val="0"/>
               <w:widowControl w:val="0"/>
-              <w:pBdr>
-                <w:top w:space="0" w:sz="0" w:val="nil"/>
-                <w:left w:space="0" w:sz="0" w:val="nil"/>
-                <w:bottom w:space="0" w:sz="0" w:val="nil"/>
-                <w:right w:space="0" w:sz="0" w:val="nil"/>
-                <w:between w:space="0" w:sz="0" w:val="nil"/>
-              </w:pBdr>
               <w:shd w:fill="auto" w:val="clear"/>
               <w:spacing w:after="0" w:before="0" w:line="240" w:lineRule="auto"/>
               <w:ind w:left="0" w:right="0" w:firstLine="0"/>
@@ -6006,14 +5325,13 @@
         </w:tc>
         <w:tc>
           <w:tcPr>
-            <w:shd w:fill="auto" w:val="clear"/>
-            <w:tcMar>
-              <w:top w:w="100.0" w:type="dxa"/>
-              <w:left w:w="100.0" w:type="dxa"/>
-              <w:bottom w:w="100.0" w:type="dxa"/>
-              <w:right w:w="100.0" w:type="dxa"/>
-            </w:tcMar>
-            <w:vAlign w:val="top"/>
+            <w:tcBorders>
+              <w:top w:color="000000" w:space="0" w:sz="8" w:val="single"/>
+              <w:left w:color="000000" w:space="0" w:sz="8" w:val="single"/>
+              <w:bottom w:color="000000" w:space="0" w:sz="8" w:val="single"/>
+              <w:right w:color="000000" w:space="0" w:sz="8" w:val="single"/>
+            </w:tcBorders>
+            <w:shd w:fill="auto" w:val="clear"/>
           </w:tcPr>
           <w:p>
             <w:pPr>
@@ -6038,27 +5356,19 @@
       <w:tr>
         <w:tc>
           <w:tcPr>
-            <w:shd w:fill="auto" w:val="clear"/>
-            <w:tcMar>
-              <w:top w:w="100.0" w:type="dxa"/>
-              <w:left w:w="100.0" w:type="dxa"/>
-              <w:bottom w:w="100.0" w:type="dxa"/>
-              <w:right w:w="100.0" w:type="dxa"/>
-            </w:tcMar>
-            <w:vAlign w:val="top"/>
+            <w:tcBorders>
+              <w:top w:color="000000" w:space="0" w:sz="8" w:val="single"/>
+              <w:left w:color="000000" w:space="0" w:sz="8" w:val="single"/>
+              <w:bottom w:color="000000" w:space="0" w:sz="8" w:val="single"/>
+              <w:right w:color="000000" w:space="0" w:sz="8" w:val="single"/>
+            </w:tcBorders>
+            <w:shd w:fill="auto" w:val="clear"/>
           </w:tcPr>
           <w:p>
             <w:pPr>
               <w:keepNext w:val="0"/>
               <w:keepLines w:val="0"/>
               <w:widowControl w:val="0"/>
-              <w:pBdr>
-                <w:top w:space="0" w:sz="0" w:val="nil"/>
-                <w:left w:space="0" w:sz="0" w:val="nil"/>
-                <w:bottom w:space="0" w:sz="0" w:val="nil"/>
-                <w:right w:space="0" w:sz="0" w:val="nil"/>
-                <w:between w:space="0" w:sz="0" w:val="nil"/>
-              </w:pBdr>
               <w:shd w:fill="auto" w:val="clear"/>
               <w:spacing w:after="0" w:before="0" w:line="240" w:lineRule="auto"/>
               <w:ind w:left="0" w:right="0" w:firstLine="0"/>
@@ -6080,14 +5390,13 @@
         </w:tc>
         <w:tc>
           <w:tcPr>
-            <w:shd w:fill="auto" w:val="clear"/>
-            <w:tcMar>
-              <w:top w:w="100.0" w:type="dxa"/>
-              <w:left w:w="100.0" w:type="dxa"/>
-              <w:bottom w:w="100.0" w:type="dxa"/>
-              <w:right w:w="100.0" w:type="dxa"/>
-            </w:tcMar>
-            <w:vAlign w:val="top"/>
+            <w:tcBorders>
+              <w:top w:color="000000" w:space="0" w:sz="8" w:val="single"/>
+              <w:left w:color="000000" w:space="0" w:sz="8" w:val="single"/>
+              <w:bottom w:color="000000" w:space="0" w:sz="8" w:val="single"/>
+              <w:right w:color="000000" w:space="0" w:sz="8" w:val="single"/>
+            </w:tcBorders>
+            <w:shd w:fill="auto" w:val="clear"/>
           </w:tcPr>
           <w:p>
             <w:pPr>
@@ -6164,20 +5473,18 @@
         <w:ind w:left="720" w:hanging="360"/>
       </w:pPr>
       <w:rPr>
-        <w:rFonts w:ascii="Noto Sans Symbols" w:cs="Noto Sans Symbols" w:eastAsia="Noto Sans Symbols" w:hAnsi="Noto Sans Symbols"/>
         <w:u w:val="none"/>
       </w:rPr>
     </w:lvl>
     <w:lvl w:ilvl="1">
       <w:start w:val="1"/>
       <w:numFmt w:val="bullet"/>
-      <w:lvlText w:val="🌕"/>
+      <w:lvlText w:val=""/>
       <w:lvlJc w:val="left"/>
       <w:pPr>
         <w:ind w:left="1440" w:hanging="360"/>
       </w:pPr>
       <w:rPr>
-        <w:rFonts w:ascii="Noto Sans Symbols" w:cs="Noto Sans Symbols" w:eastAsia="Noto Sans Symbols" w:hAnsi="Noto Sans Symbols"/>
         <w:u w:val="none"/>
       </w:rPr>
     </w:lvl>
@@ -6190,7 +5497,6 @@
         <w:ind w:left="2160" w:hanging="360"/>
       </w:pPr>
       <w:rPr>
-        <w:rFonts w:ascii="Noto Sans Symbols" w:cs="Noto Sans Symbols" w:eastAsia="Noto Sans Symbols" w:hAnsi="Noto Sans Symbols"/>
         <w:u w:val="none"/>
       </w:rPr>
     </w:lvl>
@@ -6203,20 +5509,18 @@
         <w:ind w:left="2880" w:hanging="360"/>
       </w:pPr>
       <w:rPr>
-        <w:rFonts w:ascii="Noto Sans Symbols" w:cs="Noto Sans Symbols" w:eastAsia="Noto Sans Symbols" w:hAnsi="Noto Sans Symbols"/>
         <w:u w:val="none"/>
       </w:rPr>
     </w:lvl>
     <w:lvl w:ilvl="4">
       <w:start w:val="1"/>
       <w:numFmt w:val="bullet"/>
-      <w:lvlText w:val="🌕"/>
+      <w:lvlText w:val=""/>
       <w:lvlJc w:val="left"/>
       <w:pPr>
         <w:ind w:left="3600" w:hanging="360"/>
       </w:pPr>
       <w:rPr>
-        <w:rFonts w:ascii="Noto Sans Symbols" w:cs="Noto Sans Symbols" w:eastAsia="Noto Sans Symbols" w:hAnsi="Noto Sans Symbols"/>
         <w:u w:val="none"/>
       </w:rPr>
     </w:lvl>
@@ -6229,7 +5533,6 @@
         <w:ind w:left="4320" w:hanging="360"/>
       </w:pPr>
       <w:rPr>
-        <w:rFonts w:ascii="Noto Sans Symbols" w:cs="Noto Sans Symbols" w:eastAsia="Noto Sans Symbols" w:hAnsi="Noto Sans Symbols"/>
         <w:u w:val="none"/>
       </w:rPr>
     </w:lvl>
@@ -6242,20 +5545,18 @@
         <w:ind w:left="5040" w:hanging="360"/>
       </w:pPr>
       <w:rPr>
-        <w:rFonts w:ascii="Noto Sans Symbols" w:cs="Noto Sans Symbols" w:eastAsia="Noto Sans Symbols" w:hAnsi="Noto Sans Symbols"/>
         <w:u w:val="none"/>
       </w:rPr>
     </w:lvl>
     <w:lvl w:ilvl="7">
       <w:start w:val="1"/>
       <w:numFmt w:val="bullet"/>
-      <w:lvlText w:val="🌕"/>
+      <w:lvlText w:val=""/>
       <w:lvlJc w:val="left"/>
       <w:pPr>
         <w:ind w:left="5760" w:hanging="360"/>
       </w:pPr>
       <w:rPr>
-        <w:rFonts w:ascii="Noto Sans Symbols" w:cs="Noto Sans Symbols" w:eastAsia="Noto Sans Symbols" w:hAnsi="Noto Sans Symbols"/>
         <w:u w:val="none"/>
       </w:rPr>
     </w:lvl>
@@ -6268,7 +5569,6 @@
         <w:ind w:left="6480" w:hanging="360"/>
       </w:pPr>
       <w:rPr>
-        <w:rFonts w:ascii="Noto Sans Symbols" w:cs="Noto Sans Symbols" w:eastAsia="Noto Sans Symbols" w:hAnsi="Noto Sans Symbols"/>
         <w:u w:val="none"/>
       </w:rPr>
     </w:lvl>
@@ -6407,241 +5707,6 @@
       <w:szCs w:val="52"/>
     </w:rPr>
   </w:style>
-  <w:style w:type="paragraph" w:styleId="Normal">
-    <w:name w:val="Normal"/>
-    <w:qFormat w:val="1"/>
-    <w:pPr>
-      <w:widowControl w:val="1"/>
-      <w:bidi w:val="0"/>
-      <w:spacing w:after="0" w:before="0" w:line="276" w:lineRule="auto"/>
-      <w:jc w:val="left"/>
-    </w:pPr>
-    <w:rPr>
-      <w:rFonts w:ascii="Arial" w:cs="Arial" w:eastAsia="Arial" w:hAnsi="Arial"/>
-      <w:color w:val="auto"/>
-      <w:kern w:val="0"/>
-      <w:sz w:val="22"/>
-      <w:szCs w:val="22"/>
-      <w:lang w:bidi="hi-IN" w:eastAsia="zh-CN" w:val="en"/>
-    </w:rPr>
-  </w:style>
-  <w:style w:type="paragraph" w:styleId="Heading1">
-    <w:name w:val="Heading 1"/>
-    <w:basedOn w:val="Normal1"/>
-    <w:next w:val="Normal1"/>
-    <w:qFormat w:val="1"/>
-    <w:pPr>
-      <w:keepNext w:val="1"/>
-      <w:keepLines w:val="1"/>
-      <w:spacing w:after="120" w:before="400" w:line="240" w:lineRule="auto"/>
-    </w:pPr>
-    <w:rPr>
-      <w:sz w:val="40"/>
-      <w:szCs w:val="40"/>
-    </w:rPr>
-  </w:style>
-  <w:style w:type="paragraph" w:styleId="Heading2">
-    <w:name w:val="Heading 2"/>
-    <w:basedOn w:val="Normal1"/>
-    <w:next w:val="Normal1"/>
-    <w:qFormat w:val="1"/>
-    <w:pPr>
-      <w:keepNext w:val="1"/>
-      <w:keepLines w:val="1"/>
-      <w:spacing w:after="120" w:before="360" w:line="240" w:lineRule="auto"/>
-    </w:pPr>
-    <w:rPr>
-      <w:b w:val="0"/>
-      <w:sz w:val="32"/>
-      <w:szCs w:val="32"/>
-    </w:rPr>
-  </w:style>
-  <w:style w:type="paragraph" w:styleId="Heading3">
-    <w:name w:val="Heading 3"/>
-    <w:basedOn w:val="Normal1"/>
-    <w:next w:val="Normal1"/>
-    <w:qFormat w:val="1"/>
-    <w:pPr>
-      <w:keepNext w:val="1"/>
-      <w:keepLines w:val="1"/>
-      <w:spacing w:after="80" w:before="320" w:line="240" w:lineRule="auto"/>
-    </w:pPr>
-    <w:rPr>
-      <w:b w:val="0"/>
-      <w:color w:val="434343"/>
-      <w:sz w:val="28"/>
-      <w:szCs w:val="28"/>
-    </w:rPr>
-  </w:style>
-  <w:style w:type="paragraph" w:styleId="Heading4">
-    <w:name w:val="Heading 4"/>
-    <w:basedOn w:val="Normal1"/>
-    <w:next w:val="Normal1"/>
-    <w:qFormat w:val="1"/>
-    <w:pPr>
-      <w:keepNext w:val="1"/>
-      <w:keepLines w:val="1"/>
-      <w:spacing w:after="80" w:before="280" w:line="240" w:lineRule="auto"/>
-    </w:pPr>
-    <w:rPr>
-      <w:color w:val="666666"/>
-      <w:sz w:val="24"/>
-      <w:szCs w:val="24"/>
-    </w:rPr>
-  </w:style>
-  <w:style w:type="paragraph" w:styleId="Heading5">
-    <w:name w:val="Heading 5"/>
-    <w:basedOn w:val="Normal1"/>
-    <w:next w:val="Normal1"/>
-    <w:qFormat w:val="1"/>
-    <w:pPr>
-      <w:keepNext w:val="1"/>
-      <w:keepLines w:val="1"/>
-      <w:spacing w:after="80" w:before="240" w:line="240" w:lineRule="auto"/>
-    </w:pPr>
-    <w:rPr>
-      <w:color w:val="666666"/>
-      <w:sz w:val="22"/>
-      <w:szCs w:val="22"/>
-    </w:rPr>
-  </w:style>
-  <w:style w:type="paragraph" w:styleId="Heading6">
-    <w:name w:val="Heading 6"/>
-    <w:basedOn w:val="Normal1"/>
-    <w:next w:val="Normal1"/>
-    <w:qFormat w:val="1"/>
-    <w:pPr>
-      <w:keepNext w:val="1"/>
-      <w:keepLines w:val="1"/>
-      <w:spacing w:after="80" w:before="240" w:line="240" w:lineRule="auto"/>
-    </w:pPr>
-    <w:rPr>
-      <w:i w:val="1"/>
-      <w:color w:val="666666"/>
-      <w:sz w:val="22"/>
-      <w:szCs w:val="22"/>
-    </w:rPr>
-  </w:style>
-  <w:style w:type="character" w:styleId="InternetLink">
-    <w:name w:val="Internet Link"/>
-    <w:rPr>
-      <w:color w:val="000080"/>
-      <w:u w:val="single"/>
-      <w:lang w:bidi="zxx" w:eastAsia="zxx" w:val="zxx"/>
-    </w:rPr>
-  </w:style>
-  <w:style w:type="paragraph" w:styleId="Heading">
-    <w:name w:val="Heading"/>
-    <w:basedOn w:val="Normal"/>
-    <w:next w:val="TextBody"/>
-    <w:qFormat w:val="1"/>
-    <w:pPr>
-      <w:keepNext w:val="1"/>
-      <w:spacing w:after="120" w:before="240"/>
-    </w:pPr>
-    <w:rPr>
-      <w:rFonts w:ascii="Liberation Sans" w:cs="Lohit Devanagari" w:eastAsia="Noto Sans CJK SC" w:hAnsi="Liberation Sans"/>
-      <w:sz w:val="28"/>
-      <w:szCs w:val="28"/>
-    </w:rPr>
-  </w:style>
-  <w:style w:type="paragraph" w:styleId="TextBody">
-    <w:name w:val="Body Text"/>
-    <w:basedOn w:val="Normal"/>
-    <w:pPr>
-      <w:spacing w:after="140" w:before="0" w:line="276" w:lineRule="auto"/>
-    </w:pPr>
-    <w:rPr/>
-  </w:style>
-  <w:style w:type="paragraph" w:styleId="List">
-    <w:name w:val="List"/>
-    <w:basedOn w:val="TextBody"/>
-    <w:pPr/>
-    <w:rPr>
-      <w:rFonts w:cs="Lohit Devanagari"/>
-    </w:rPr>
-  </w:style>
-  <w:style w:type="paragraph" w:styleId="Caption">
-    <w:name w:val="Caption"/>
-    <w:basedOn w:val="Normal"/>
-    <w:qFormat w:val="1"/>
-    <w:pPr>
-      <w:suppressLineNumbers w:val="1"/>
-      <w:spacing w:after="120" w:before="120"/>
-    </w:pPr>
-    <w:rPr>
-      <w:rFonts w:cs="Lohit Devanagari"/>
-      <w:i w:val="1"/>
-      <w:iCs w:val="1"/>
-      <w:sz w:val="24"/>
-      <w:szCs w:val="24"/>
-    </w:rPr>
-  </w:style>
-  <w:style w:type="paragraph" w:styleId="Index">
-    <w:name w:val="Index"/>
-    <w:basedOn w:val="Normal"/>
-    <w:qFormat w:val="1"/>
-    <w:pPr>
-      <w:suppressLineNumbers w:val="1"/>
-    </w:pPr>
-    <w:rPr>
-      <w:rFonts w:cs="Lohit Devanagari"/>
-    </w:rPr>
-  </w:style>
-  <w:style w:type="paragraph" w:styleId="Normal1" w:default="1">
-    <w:name w:val="LO-normal"/>
-    <w:qFormat w:val="1"/>
-    <w:pPr>
-      <w:widowControl w:val="1"/>
-      <w:bidi w:val="0"/>
-      <w:spacing w:after="0" w:before="0" w:line="276" w:lineRule="auto"/>
-      <w:jc w:val="left"/>
-    </w:pPr>
-    <w:rPr>
-      <w:rFonts w:ascii="Arial" w:cs="Arial" w:eastAsia="Arial" w:hAnsi="Arial"/>
-      <w:color w:val="auto"/>
-      <w:kern w:val="0"/>
-      <w:sz w:val="22"/>
-      <w:szCs w:val="22"/>
-      <w:lang w:bidi="hi-IN" w:eastAsia="zh-CN" w:val="en"/>
-    </w:rPr>
-  </w:style>
-  <w:style w:type="paragraph" w:styleId="Title">
-    <w:name w:val="Title"/>
-    <w:basedOn w:val="Normal1"/>
-    <w:next w:val="Normal1"/>
-    <w:qFormat w:val="1"/>
-    <w:pPr>
-      <w:keepNext w:val="1"/>
-      <w:keepLines w:val="1"/>
-      <w:spacing w:after="60" w:before="0" w:line="240" w:lineRule="auto"/>
-    </w:pPr>
-    <w:rPr>
-      <w:sz w:val="52"/>
-      <w:szCs w:val="52"/>
-    </w:rPr>
-  </w:style>
-  <w:style w:type="paragraph" w:styleId="Subtitle">
-    <w:name w:val="Subtitle"/>
-    <w:basedOn w:val="Normal1"/>
-    <w:next w:val="Normal1"/>
-    <w:qFormat w:val="1"/>
-    <w:pPr>
-      <w:keepNext w:val="1"/>
-      <w:keepLines w:val="1"/>
-      <w:spacing w:after="320" w:before="0" w:line="240" w:lineRule="auto"/>
-    </w:pPr>
-    <w:rPr>
-      <w:rFonts w:ascii="Arial" w:cs="Arial" w:eastAsia="Arial" w:hAnsi="Arial"/>
-      <w:i w:val="0"/>
-      <w:color w:val="666666"/>
-      <w:sz w:val="30"/>
-      <w:szCs w:val="30"/>
-    </w:rPr>
-  </w:style>
-  <w:style w:type="table" w:styleId="TableNormal" w:default="1">
-    <w:name w:val="Table Normal"/>
-  </w:style>
   <w:style w:type="paragraph" w:styleId="Subtitle">
     <w:name w:val="Subtitle"/>
     <w:basedOn w:val="Normal"/>
@@ -6649,14 +5714,31 @@
     <w:pPr>
       <w:keepNext w:val="1"/>
       <w:keepLines w:val="1"/>
+      <w:widowControl w:val="1"/>
+      <w:pBdr>
+        <w:top w:space="0" w:sz="0" w:val="nil"/>
+        <w:left w:space="0" w:sz="0" w:val="nil"/>
+        <w:bottom w:space="0" w:sz="0" w:val="nil"/>
+        <w:right w:space="0" w:sz="0" w:val="nil"/>
+        <w:between w:space="0" w:sz="0" w:val="nil"/>
+      </w:pBdr>
+      <w:shd w:fill="auto" w:val="clear"/>
       <w:spacing w:after="320" w:before="0" w:line="240" w:lineRule="auto"/>
+      <w:ind w:left="0" w:right="0" w:firstLine="0"/>
+      <w:jc w:val="left"/>
     </w:pPr>
     <w:rPr>
       <w:rFonts w:ascii="Arial" w:cs="Arial" w:eastAsia="Arial" w:hAnsi="Arial"/>
+      <w:b w:val="0"/>
       <w:i w:val="0"/>
+      <w:smallCaps w:val="0"/>
+      <w:strike w:val="0"/>
       <w:color w:val="666666"/>
       <w:sz w:val="30"/>
       <w:szCs w:val="30"/>
+      <w:u w:val="none"/>
+      <w:shd w:fill="auto" w:val="clear"/>
+      <w:vertAlign w:val="baseline"/>
     </w:rPr>
   </w:style>
   <w:style w:type="table" w:styleId="Table1">
@@ -7006,19 +6088,4 @@
   </a:objectDefaults>
   <a:extraClrSchemeLst/>
 </a:theme>
-</file>
-
-<file path=customXML/item1.xml><?xml version="1.0" encoding="utf-8"?>
-<go:gDocsCustomXmlDataStorage xmlns:go="http://customooxmlschemas.google.com/" xmlns:r="http://schemas.openxmlformats.org/officeDocument/2006/relationships">
-  <go:docsCustomData xmlns:go="http://customooxmlschemas.google.com/" roundtripDataSignature="AMtx7milHCogeC7ZNAmxDEro9U7WKnwh3w==">AMUW2mXwsSFz7JVolunwTG2g7XLD8jyAhubNPlA1ue8eMQZCwdHiXzR+RQ1SZwMF5qTXbZJ/Xgu0dGzKdHyYU3jz03PzJ3af/v1WNcedAs5psVpQZpULCA0KuGjPwJnEn+CSqfe9MNKBQX41Sr/B0L25zJ3IRnwlUwPOCwVnu7/wBDoOkIPWQg6HAK9WKIHH4FMg8OBxzRvfc2ko34kbVvha3a3ijS4MYa4NDtQzkQi5SkvIs7jpcKg=</go:docsCustomData>
-</go:gDocsCustomXmlDataStorage>
-</file>
-
-<file path=customXML/itemProps1.xml><?xml version="1.0" encoding="utf-8"?>
-<ds:datastoreItem xmlns:ds="http://schemas.openxmlformats.org/officeDocument/2006/customXml" ds:itemID="{11111111-1234-1234-1234-123412341234}">
-  <ds:schemaRefs>
-    <ds:schemaRef ds:uri="http://schemas.openxmlformats.org/officeDocument/2006/relationships"/>
-    <ds:schemaRef ds:uri="http://customooxmlschemas.google.com/"/>
-  </ds:schemaRefs>
-</ds:datastoreItem>
 </file>
</xml_diff>